<commit_message>
updated the logic for updating  the value of oracle license in upfront when you change num of users, fixed total cost per-month-per-user amount in generated doc
</commit_message>
<xml_diff>
--- a/server/controllers/client/files/docTemplate.docx
+++ b/server/controllers/client/files/docTemplate.docx
@@ -1,6 +1,6 @@
 
 <file path=word/document.xml><?xml version="1.0" encoding="utf-8"?>
-<w:document xmlns:wpc="http://schemas.microsoft.com/office/word/2010/wordprocessingCanvas" xmlns:cx="http://schemas.microsoft.com/office/drawing/2014/chartex" xmlns:cx1="http://schemas.microsoft.com/office/drawing/2015/9/8/chartex" xmlns:cx2="http://schemas.microsoft.com/office/drawing/2015/10/21/chartex" xmlns:cx3="http://schemas.microsoft.com/office/drawing/2016/5/9/chartex" xmlns:cx4="http://schemas.microsoft.com/office/drawing/2016/5/10/chartex" xmlns:cx5="http://schemas.microsoft.com/office/drawing/2016/5/11/chartex" xmlns:cx6="http://schemas.microsoft.com/office/drawing/2016/5/12/chartex" xmlns:cx7="http://schemas.microsoft.com/office/drawing/2016/5/13/chartex" xmlns:cx8="http://schemas.microsoft.com/office/drawing/2016/5/14/chartex" xmlns:mc="http://schemas.openxmlformats.org/markup-compatibility/2006" xmlns:aink="http://schemas.microsoft.com/office/drawing/2016/ink" xmlns:am3d="http://schemas.microsoft.com/office/drawing/2017/model3d" xmlns:o="urn:schemas-microsoft-com:office:office" xmlns:r="http://schemas.openxmlformats.org/officeDocument/2006/relationships" xmlns:m="http://schemas.openxmlformats.org/officeDocument/2006/math" xmlns:v="urn:schemas-microsoft-com:vml" xmlns:wp14="http://schemas.microsoft.com/office/word/2010/wordprocessingDrawing" xmlns:wp="http://schemas.openxmlformats.org/drawingml/2006/wordprocessingDrawing" xmlns:w10="urn:schemas-microsoft-com:office:word" xmlns:w="http://schemas.openxmlformats.org/wordprocessingml/2006/main" xmlns:w14="http://schemas.microsoft.com/office/word/2010/wordml" xmlns:w15="http://schemas.microsoft.com/office/word/2012/wordml" xmlns:w16cex="http://schemas.microsoft.com/office/word/2018/wordml/cex" xmlns:w16cid="http://schemas.microsoft.com/office/word/2016/wordml/cid" xmlns:w16="http://schemas.microsoft.com/office/word/2018/wordml" xmlns:w16se="http://schemas.microsoft.com/office/word/2015/wordml/symex" xmlns:wpg="http://schemas.microsoft.com/office/word/2010/wordprocessingGroup" xmlns:wpi="http://schemas.microsoft.com/office/word/2010/wordprocessingInk" xmlns:wne="http://schemas.microsoft.com/office/word/2006/wordml" xmlns:wps="http://schemas.microsoft.com/office/word/2010/wordprocessingShape" mc:Ignorable="w14 w15 w16se w16cid w16 w16cex wp14">
+<w:document xmlns:wpc="http://schemas.microsoft.com/office/word/2010/wordprocessingCanvas" xmlns:cx="http://schemas.microsoft.com/office/drawing/2014/chartex" xmlns:cx1="http://schemas.microsoft.com/office/drawing/2015/9/8/chartex" xmlns:cx2="http://schemas.microsoft.com/office/drawing/2015/10/21/chartex" xmlns:cx3="http://schemas.microsoft.com/office/drawing/2016/5/9/chartex" xmlns:cx4="http://schemas.microsoft.com/office/drawing/2016/5/10/chartex" xmlns:cx5="http://schemas.microsoft.com/office/drawing/2016/5/11/chartex" xmlns:cx6="http://schemas.microsoft.com/office/drawing/2016/5/12/chartex" xmlns:cx7="http://schemas.microsoft.com/office/drawing/2016/5/13/chartex" xmlns:cx8="http://schemas.microsoft.com/office/drawing/2016/5/14/chartex" xmlns:mc="http://schemas.openxmlformats.org/markup-compatibility/2006" xmlns:aink="http://schemas.microsoft.com/office/drawing/2016/ink" xmlns:am3d="http://schemas.microsoft.com/office/drawing/2017/model3d" xmlns:o="urn:schemas-microsoft-com:office:office" xmlns:r="http://schemas.openxmlformats.org/officeDocument/2006/relationships" xmlns:m="http://schemas.openxmlformats.org/officeDocument/2006/math" xmlns:v="urn:schemas-microsoft-com:vml" xmlns:wp14="http://schemas.microsoft.com/office/word/2010/wordprocessingDrawing" xmlns:wp="http://schemas.openxmlformats.org/drawingml/2006/wordprocessingDrawing" xmlns:w10="urn:schemas-microsoft-com:office:word" xmlns:w="http://schemas.openxmlformats.org/wordprocessingml/2006/main" xmlns:w14="http://schemas.microsoft.com/office/word/2010/wordml" xmlns:w15="http://schemas.microsoft.com/office/word/2012/wordml" xmlns:w16cex="http://schemas.microsoft.com/office/word/2018/wordml/cex" xmlns:w16cid="http://schemas.microsoft.com/office/word/2016/wordml/cid" xmlns:w16="http://schemas.microsoft.com/office/word/2018/wordml" xmlns:w16sdtdh="http://schemas.microsoft.com/office/word/2020/wordml/sdtdatahash" xmlns:w16se="http://schemas.microsoft.com/office/word/2015/wordml/symex" xmlns:wpg="http://schemas.microsoft.com/office/word/2010/wordprocessingGroup" xmlns:wpi="http://schemas.microsoft.com/office/word/2010/wordprocessingInk" xmlns:wne="http://schemas.microsoft.com/office/word/2006/wordml" xmlns:wps="http://schemas.microsoft.com/office/word/2010/wordprocessingShape" mc:Ignorable="w14 w15 w16se w16cid w16 w16cex w16sdtdh wp14">
   <w:body>
     <w:p>
       <w:r>
@@ -339,8 +339,13 @@
       <w:r>
         <w:t>{</w:t>
       </w:r>
-      <w:r>
-        <w:t>client_name}</w:t>
+      <w:proofErr w:type="spellStart"/>
+      <w:r>
+        <w:t>client_name</w:t>
+      </w:r>
+      <w:proofErr w:type="spellEnd"/>
+      <w:r>
+        <w:t>}</w:t>
       </w:r>
     </w:p>
     <w:p>
@@ -360,13 +365,23 @@
         </w:rPr>
         <w:t>{</w:t>
       </w:r>
+      <w:proofErr w:type="spellStart"/>
       <w:r>
         <w:rPr>
           <w:b w:val="0"/>
           <w:color w:val="2E74B5" w:themeColor="accent5" w:themeShade="BF"/>
           <w:sz w:val="44"/>
         </w:rPr>
-        <w:t>pro_date}</w:t>
+        <w:t>pro_date</w:t>
+      </w:r>
+      <w:proofErr w:type="spellEnd"/>
+      <w:r>
+        <w:rPr>
+          <w:b w:val="0"/>
+          <w:color w:val="2E74B5" w:themeColor="accent5" w:themeShade="BF"/>
+          <w:sz w:val="44"/>
+        </w:rPr>
+        <w:t>}</w:t>
       </w:r>
     </w:p>
     <w:p>
@@ -464,6 +479,7 @@
         </w:rPr>
         <w:t>{</w:t>
       </w:r>
+      <w:proofErr w:type="spellStart"/>
       <w:r>
         <w:rPr>
           <w:rFonts w:ascii="Lato" w:eastAsia="Times New Roman" w:hAnsi="Lato" w:cs="Segoe UI Light"/>
@@ -471,7 +487,17 @@
           <w:sz w:val="32"/>
           <w:szCs w:val="36"/>
         </w:rPr>
-        <w:t>ss_name}</w:t>
+        <w:t>ss_name</w:t>
+      </w:r>
+      <w:proofErr w:type="spellEnd"/>
+      <w:r>
+        <w:rPr>
+          <w:rFonts w:ascii="Lato" w:eastAsia="Times New Roman" w:hAnsi="Lato" w:cs="Segoe UI Light"/>
+          <w:color w:val="2E74B5" w:themeColor="accent5" w:themeShade="BF"/>
+          <w:sz w:val="32"/>
+          <w:szCs w:val="36"/>
+        </w:rPr>
+        <w:t>}</w:t>
       </w:r>
     </w:p>
     <w:p>
@@ -494,6 +520,7 @@
         </w:rPr>
         <w:t>{</w:t>
       </w:r>
+      <w:proofErr w:type="spellStart"/>
       <w:r>
         <w:rPr>
           <w:rFonts w:eastAsia="Times New Roman" w:cs="Segoe UI Light"/>
@@ -501,7 +528,17 @@
           <w:sz w:val="28"/>
           <w:szCs w:val="32"/>
         </w:rPr>
-        <w:t>ss_designation}</w:t>
+        <w:t>ss_designation</w:t>
+      </w:r>
+      <w:proofErr w:type="spellEnd"/>
+      <w:r>
+        <w:rPr>
+          <w:rFonts w:eastAsia="Times New Roman" w:cs="Segoe UI Light"/>
+          <w:color w:val="373739"/>
+          <w:sz w:val="28"/>
+          <w:szCs w:val="32"/>
+        </w:rPr>
+        <w:t>}</w:t>
       </w:r>
       <w:r>
         <w:rPr>
@@ -523,6 +560,7 @@
           </w:rPr>
           <w:t>{</w:t>
         </w:r>
+        <w:proofErr w:type="spellStart"/>
         <w:r>
           <w:rPr>
             <w:rStyle w:val="Hyperlink"/>
@@ -531,7 +569,18 @@
             <w:sz w:val="22"/>
             <w:szCs w:val="28"/>
           </w:rPr>
-          <w:t>ss_email}</w:t>
+          <w:t>ss_email</w:t>
+        </w:r>
+        <w:proofErr w:type="spellEnd"/>
+        <w:r>
+          <w:rPr>
+            <w:rStyle w:val="Hyperlink"/>
+            <w:rFonts w:eastAsia="Times New Roman" w:cs="Segoe UI Light"/>
+            <w:color w:val="2E74B5" w:themeColor="accent5" w:themeShade="BF"/>
+            <w:sz w:val="22"/>
+            <w:szCs w:val="28"/>
+          </w:rPr>
+          <w:t>}</w:t>
         </w:r>
       </w:hyperlink>
     </w:p>
@@ -553,8 +602,9 @@
           <w:sz w:val="22"/>
           <w:szCs w:val="28"/>
         </w:rPr>
-        <w:t>Mobile:  </w:t>
-      </w:r>
+        <w:t>Mobile</w:t>
+      </w:r>
+      <w:proofErr w:type="gramStart"/>
       <w:r>
         <w:rPr>
           <w:rFonts w:eastAsia="Times New Roman" w:cs="Segoe UI Light"/>
@@ -562,7 +612,7 @@
           <w:sz w:val="22"/>
           <w:szCs w:val="28"/>
         </w:rPr>
-        <w:t>{</w:t>
+        <w:t>:  </w:t>
       </w:r>
       <w:r>
         <w:rPr>
@@ -571,7 +621,28 @@
           <w:sz w:val="22"/>
           <w:szCs w:val="28"/>
         </w:rPr>
-        <w:t>ss_phone}</w:t>
+        <w:t>{</w:t>
+      </w:r>
+      <w:proofErr w:type="spellStart"/>
+      <w:proofErr w:type="gramEnd"/>
+      <w:r>
+        <w:rPr>
+          <w:rFonts w:eastAsia="Times New Roman" w:cs="Segoe UI Light"/>
+          <w:color w:val="373739"/>
+          <w:sz w:val="22"/>
+          <w:szCs w:val="28"/>
+        </w:rPr>
+        <w:t>ss_phone</w:t>
+      </w:r>
+      <w:proofErr w:type="spellEnd"/>
+      <w:r>
+        <w:rPr>
+          <w:rFonts w:eastAsia="Times New Roman" w:cs="Segoe UI Light"/>
+          <w:color w:val="373739"/>
+          <w:sz w:val="22"/>
+          <w:szCs w:val="28"/>
+        </w:rPr>
+        <w:t>}</w:t>
       </w:r>
     </w:p>
     <w:p>
@@ -1699,11 +1770,19 @@
         </w:rPr>
         <w:t>{</w:t>
       </w:r>
+      <w:proofErr w:type="spellStart"/>
       <w:r>
         <w:rPr>
           <w:bCs/>
         </w:rPr>
-        <w:t>client_name}</w:t>
+        <w:t>client_name</w:t>
+      </w:r>
+      <w:proofErr w:type="spellEnd"/>
+      <w:r>
+        <w:rPr>
+          <w:bCs/>
+        </w:rPr>
+        <w:t>}</w:t>
       </w:r>
       <w:r>
         <w:rPr>
@@ -1735,7 +1814,15 @@
       </w:pPr>
       <w:bookmarkStart w:id="1" w:name="_Toc83975603"/>
       <w:r>
-        <w:t>Why choose Affinity</w:t>
+        <w:t xml:space="preserve">Why </w:t>
+      </w:r>
+      <w:proofErr w:type="gramStart"/>
+      <w:r>
+        <w:t>choose</w:t>
+      </w:r>
+      <w:proofErr w:type="gramEnd"/>
+      <w:r>
+        <w:t xml:space="preserve"> Affinity</w:t>
       </w:r>
       <w:r>
         <w:t>?</w:t>
@@ -1824,7 +1911,15 @@
         <w:ind w:left="357" w:hanging="357"/>
       </w:pPr>
       <w:r>
-        <w:t xml:space="preserve">A refined, intuitive and flexible interface for both </w:t>
+        <w:t xml:space="preserve">A refined, </w:t>
+      </w:r>
+      <w:proofErr w:type="gramStart"/>
+      <w:r>
+        <w:t>intuitive</w:t>
+      </w:r>
+      <w:proofErr w:type="gramEnd"/>
+      <w:r>
+        <w:t xml:space="preserve"> and flexible interface for both </w:t>
       </w:r>
       <w:r>
         <w:t>practitioners</w:t>
@@ -1881,8 +1976,13 @@
       <w:r>
         <w:t xml:space="preserve">by </w:t>
       </w:r>
-      <w:r>
-        <w:t>LexisCare, your firm will have access to regular software updates, our online knowledge base, online</w:t>
+      <w:proofErr w:type="spellStart"/>
+      <w:r>
+        <w:t>LexisCare</w:t>
+      </w:r>
+      <w:proofErr w:type="spellEnd"/>
+      <w:r>
+        <w:t>, your firm will have access to regular software updates, our online knowledge base, online</w:t>
       </w:r>
       <w:r>
         <w:t xml:space="preserve"> training and help</w:t>
@@ -1992,6 +2092,7 @@
       <w:r>
         <w:t>{/</w:t>
       </w:r>
+      <w:proofErr w:type="spellStart"/>
       <w:r>
         <w:rPr>
           <w:rFonts w:ascii="Arial Nova" w:hAnsi="Arial Nova"/>
@@ -1999,6 +2100,7 @@
         </w:rPr>
         <w:t>specificsSections</w:t>
       </w:r>
+      <w:proofErr w:type="spellEnd"/>
       <w:r>
         <w:t>}</w:t>
       </w:r>
@@ -2085,11 +2187,19 @@
         </w:rPr>
         <w:t>{</w:t>
       </w:r>
+      <w:proofErr w:type="spellStart"/>
       <w:r>
         <w:rPr>
           <w:bCs/>
         </w:rPr>
-        <w:t>client_name}</w:t>
+        <w:t>client_name</w:t>
+      </w:r>
+      <w:proofErr w:type="spellEnd"/>
+      <w:r>
+        <w:rPr>
+          <w:bCs/>
+        </w:rPr>
+        <w:t>}</w:t>
       </w:r>
       <w:bookmarkEnd w:id="8"/>
       <w:r>
@@ -2197,6 +2307,7 @@
               </w:rPr>
               <w:t>{</w:t>
             </w:r>
+            <w:proofErr w:type="gramStart"/>
             <w:r>
               <w:rPr>
                 <w:rFonts w:ascii="Arial Nova" w:eastAsiaTheme="minorHAnsi" w:hAnsi="Arial Nova" w:cstheme="minorBidi"/>
@@ -2213,7 +2324,17 @@
                 <w:szCs w:val="22"/>
                 <w:lang w:eastAsia="en-US"/>
               </w:rPr>
-              <w:t xml:space="preserve">        </w:t>
+              <w:t xml:space="preserve">   </w:t>
+            </w:r>
+            <w:proofErr w:type="gramEnd"/>
+            <w:r>
+              <w:rPr>
+                <w:rFonts w:ascii="Arial Nova" w:eastAsiaTheme="minorHAnsi" w:hAnsi="Arial Nova" w:cstheme="minorBidi"/>
+                <w:bCs/>
+                <w:szCs w:val="22"/>
+                <w:lang w:eastAsia="en-US"/>
+              </w:rPr>
+              <w:t xml:space="preserve">     </w:t>
             </w:r>
           </w:p>
         </w:tc>
@@ -2313,8 +2434,9 @@
                 <w:bCs/>
                 <w:lang w:eastAsia="en-US"/>
               </w:rPr>
-              <w:t>{#modules_selected}</w:t>
-            </w:r>
+              <w:t>{#modules_</w:t>
+            </w:r>
+            <w:proofErr w:type="gramStart"/>
             <w:r>
               <w:rPr>
                 <w:rFonts w:ascii="Arial Nova Light" w:hAnsi="Arial Nova Light"/>
@@ -2322,7 +2444,26 @@
                 <w:bCs/>
                 <w:lang w:eastAsia="en-US"/>
               </w:rPr>
-              <w:t>{#module_names}</w:t>
+              <w:t>selected}</w:t>
+            </w:r>
+            <w:r>
+              <w:rPr>
+                <w:rFonts w:ascii="Arial Nova Light" w:hAnsi="Arial Nova Light"/>
+                <w:b w:val="0"/>
+                <w:bCs/>
+                <w:lang w:eastAsia="en-US"/>
+              </w:rPr>
+              <w:t>{</w:t>
+            </w:r>
+            <w:proofErr w:type="gramEnd"/>
+            <w:r>
+              <w:rPr>
+                <w:rFonts w:ascii="Arial Nova Light" w:hAnsi="Arial Nova Light"/>
+                <w:b w:val="0"/>
+                <w:bCs/>
+                <w:lang w:eastAsia="en-US"/>
+              </w:rPr>
+              <w:t>#module_names}</w:t>
             </w:r>
           </w:p>
           <w:p>
@@ -2361,7 +2502,67 @@
                 <w:bCs/>
                 <w:lang w:eastAsia="en-US"/>
               </w:rPr>
-              <w:t>{/module_names}{/modules_selected}</w:t>
+              <w:t>{/</w:t>
+            </w:r>
+            <w:proofErr w:type="spellStart"/>
+            <w:r>
+              <w:rPr>
+                <w:rFonts w:ascii="Arial Nova Light" w:hAnsi="Arial Nova Light"/>
+                <w:b w:val="0"/>
+                <w:bCs/>
+                <w:lang w:eastAsia="en-US"/>
+              </w:rPr>
+              <w:t>module_</w:t>
+            </w:r>
+            <w:proofErr w:type="gramStart"/>
+            <w:r>
+              <w:rPr>
+                <w:rFonts w:ascii="Arial Nova Light" w:hAnsi="Arial Nova Light"/>
+                <w:b w:val="0"/>
+                <w:bCs/>
+                <w:lang w:eastAsia="en-US"/>
+              </w:rPr>
+              <w:t>names</w:t>
+            </w:r>
+            <w:proofErr w:type="spellEnd"/>
+            <w:r>
+              <w:rPr>
+                <w:rFonts w:ascii="Arial Nova Light" w:hAnsi="Arial Nova Light"/>
+                <w:b w:val="0"/>
+                <w:bCs/>
+                <w:lang w:eastAsia="en-US"/>
+              </w:rPr>
+              <w:t>}{</w:t>
+            </w:r>
+            <w:proofErr w:type="gramEnd"/>
+            <w:r>
+              <w:rPr>
+                <w:rFonts w:ascii="Arial Nova Light" w:hAnsi="Arial Nova Light"/>
+                <w:b w:val="0"/>
+                <w:bCs/>
+                <w:lang w:eastAsia="en-US"/>
+              </w:rPr>
+              <w:t>/</w:t>
+            </w:r>
+            <w:proofErr w:type="spellStart"/>
+            <w:r>
+              <w:rPr>
+                <w:rFonts w:ascii="Arial Nova Light" w:hAnsi="Arial Nova Light"/>
+                <w:b w:val="0"/>
+                <w:bCs/>
+                <w:lang w:eastAsia="en-US"/>
+              </w:rPr>
+              <w:t>modules_selected</w:t>
+            </w:r>
+            <w:proofErr w:type="spellEnd"/>
+            <w:r>
+              <w:rPr>
+                <w:rFonts w:ascii="Arial Nova Light" w:hAnsi="Arial Nova Light"/>
+                <w:b w:val="0"/>
+                <w:bCs/>
+                <w:lang w:eastAsia="en-US"/>
+              </w:rPr>
+              <w:t>}</w:t>
             </w:r>
           </w:p>
         </w:tc>
@@ -2434,7 +2635,27 @@
           <w:szCs w:val="22"/>
           <w:lang w:eastAsia="en-US"/>
         </w:rPr>
-        <w:t>{/software_licenses}</w:t>
+        <w:t>{/</w:t>
+      </w:r>
+      <w:proofErr w:type="spellStart"/>
+      <w:r>
+        <w:rPr>
+          <w:rFonts w:ascii="Arial Nova Light" w:eastAsiaTheme="minorHAnsi" w:hAnsi="Arial Nova Light" w:cstheme="minorBidi"/>
+          <w:b w:val="0"/>
+          <w:szCs w:val="22"/>
+          <w:lang w:eastAsia="en-US"/>
+        </w:rPr>
+        <w:t>software_licenses</w:t>
+      </w:r>
+      <w:proofErr w:type="spellEnd"/>
+      <w:r>
+        <w:rPr>
+          <w:rFonts w:ascii="Arial Nova Light" w:eastAsiaTheme="minorHAnsi" w:hAnsi="Arial Nova Light" w:cstheme="minorBidi"/>
+          <w:b w:val="0"/>
+          <w:szCs w:val="22"/>
+          <w:lang w:eastAsia="en-US"/>
+        </w:rPr>
+        <w:t>}</w:t>
       </w:r>
       <w:r>
         <w:rPr>
@@ -2570,8 +2791,9 @@
           <w:szCs w:val="22"/>
           <w:lang w:eastAsia="en-US"/>
         </w:rPr>
-        <w:t xml:space="preserve"> : {</w:t>
-      </w:r>
+        <w:t>: {</w:t>
+      </w:r>
+      <w:proofErr w:type="spellStart"/>
       <w:r>
         <w:rPr>
           <w:rFonts w:ascii="Arial Nova Light" w:eastAsiaTheme="minorHAnsi" w:hAnsi="Arial Nova Light" w:cstheme="minorBidi"/>
@@ -2597,7 +2819,17 @@
           <w:szCs w:val="22"/>
           <w:lang w:eastAsia="en-US"/>
         </w:rPr>
-        <w:t>SubTotal}</w:t>
+        <w:t>SubTotal</w:t>
+      </w:r>
+      <w:proofErr w:type="spellEnd"/>
+      <w:r>
+        <w:rPr>
+          <w:rFonts w:ascii="Arial Nova Light" w:eastAsiaTheme="minorHAnsi" w:hAnsi="Arial Nova Light" w:cstheme="minorBidi"/>
+          <w:b w:val="0"/>
+          <w:szCs w:val="22"/>
+          <w:lang w:eastAsia="en-US"/>
+        </w:rPr>
+        <w:t>}</w:t>
       </w:r>
     </w:p>
     <w:tbl>
@@ -2843,7 +3075,47 @@
                 <w:bCs/>
                 <w:lang w:eastAsia="en-US"/>
               </w:rPr>
-              <w:t>{/module_names}{/module}</w:t>
+              <w:t>{/</w:t>
+            </w:r>
+            <w:proofErr w:type="spellStart"/>
+            <w:r>
+              <w:rPr>
+                <w:rFonts w:ascii="Arial Nova Light" w:hAnsi="Arial Nova Light"/>
+                <w:b w:val="0"/>
+                <w:bCs/>
+                <w:lang w:eastAsia="en-US"/>
+              </w:rPr>
+              <w:t>module_</w:t>
+            </w:r>
+            <w:proofErr w:type="gramStart"/>
+            <w:r>
+              <w:rPr>
+                <w:rFonts w:ascii="Arial Nova Light" w:hAnsi="Arial Nova Light"/>
+                <w:b w:val="0"/>
+                <w:bCs/>
+                <w:lang w:eastAsia="en-US"/>
+              </w:rPr>
+              <w:t>names</w:t>
+            </w:r>
+            <w:proofErr w:type="spellEnd"/>
+            <w:r>
+              <w:rPr>
+                <w:rFonts w:ascii="Arial Nova Light" w:hAnsi="Arial Nova Light"/>
+                <w:b w:val="0"/>
+                <w:bCs/>
+                <w:lang w:eastAsia="en-US"/>
+              </w:rPr>
+              <w:t>}{</w:t>
+            </w:r>
+            <w:proofErr w:type="gramEnd"/>
+            <w:r>
+              <w:rPr>
+                <w:rFonts w:ascii="Arial Nova Light" w:hAnsi="Arial Nova Light"/>
+                <w:b w:val="0"/>
+                <w:bCs/>
+                <w:lang w:eastAsia="en-US"/>
+              </w:rPr>
+              <w:t>/module}</w:t>
             </w:r>
           </w:p>
         </w:tc>
@@ -2920,7 +3192,27 @@
           <w:szCs w:val="22"/>
           <w:lang w:eastAsia="en-US"/>
         </w:rPr>
-        <w:t>{/prof_services}</w:t>
+        <w:t>{/</w:t>
+      </w:r>
+      <w:proofErr w:type="spellStart"/>
+      <w:r>
+        <w:rPr>
+          <w:rFonts w:ascii="Arial Nova Light" w:eastAsiaTheme="minorHAnsi" w:hAnsi="Arial Nova Light" w:cstheme="minorBidi"/>
+          <w:b w:val="0"/>
+          <w:szCs w:val="22"/>
+          <w:lang w:eastAsia="en-US"/>
+        </w:rPr>
+        <w:t>prof_services</w:t>
+      </w:r>
+      <w:proofErr w:type="spellEnd"/>
+      <w:r>
+        <w:rPr>
+          <w:rFonts w:ascii="Arial Nova Light" w:eastAsiaTheme="minorHAnsi" w:hAnsi="Arial Nova Light" w:cstheme="minorBidi"/>
+          <w:b w:val="0"/>
+          <w:szCs w:val="22"/>
+          <w:lang w:eastAsia="en-US"/>
+        </w:rPr>
+        <w:t>}</w:t>
       </w:r>
       <w:r>
         <w:rPr>
@@ -2991,7 +3283,27 @@
                 <w:szCs w:val="22"/>
                 <w:lang w:eastAsia="en-US"/>
               </w:rPr>
-              <w:t>Professional Services Subtotal : {ServicesSubTotal}</w:t>
+              <w:t>Professional Services Subtotal: {</w:t>
+            </w:r>
+            <w:proofErr w:type="spellStart"/>
+            <w:r>
+              <w:rPr>
+                <w:rFonts w:ascii="Arial Nova Light" w:eastAsiaTheme="minorHAnsi" w:hAnsi="Arial Nova Light" w:cstheme="minorBidi"/>
+                <w:b w:val="0"/>
+                <w:szCs w:val="22"/>
+                <w:lang w:eastAsia="en-US"/>
+              </w:rPr>
+              <w:t>ServicesSubTotal</w:t>
+            </w:r>
+            <w:proofErr w:type="spellEnd"/>
+            <w:r>
+              <w:rPr>
+                <w:rFonts w:ascii="Arial Nova Light" w:eastAsiaTheme="minorHAnsi" w:hAnsi="Arial Nova Light" w:cstheme="minorBidi"/>
+                <w:b w:val="0"/>
+                <w:szCs w:val="22"/>
+                <w:lang w:eastAsia="en-US"/>
+              </w:rPr>
+              <w:t>}</w:t>
             </w:r>
             <w:r>
               <w:rPr>
@@ -3065,6 +3377,7 @@
               </w:rPr>
               <w:t>{</w:t>
             </w:r>
+            <w:proofErr w:type="spellStart"/>
             <w:r>
               <w:rPr>
                 <w:rFonts w:ascii="Arial Nova" w:eastAsiaTheme="minorHAnsi" w:hAnsi="Arial Nova" w:cstheme="minorBidi"/>
@@ -3074,6 +3387,7 @@
               </w:rPr>
               <w:t>UpfrontInvestment</w:t>
             </w:r>
+            <w:proofErr w:type="spellEnd"/>
             <w:r>
               <w:rPr>
                 <w:rFonts w:ascii="Arial Nova" w:eastAsiaTheme="minorHAnsi" w:hAnsi="Arial Nova" w:cstheme="minorBidi"/>
@@ -3128,6 +3442,7 @@
               </w:rPr>
               <w:t xml:space="preserve">       {</w:t>
             </w:r>
+            <w:proofErr w:type="spellStart"/>
             <w:r>
               <w:rPr>
                 <w:rFonts w:ascii="Arial Nova" w:eastAsiaTheme="minorHAnsi" w:hAnsi="Arial Nova" w:cstheme="minorBidi"/>
@@ -3138,6 +3453,7 @@
               <w:t>TotalCostExcl</w:t>
             </w:r>
             <w:bookmarkEnd w:id="10"/>
+            <w:proofErr w:type="spellEnd"/>
             <w:r>
               <w:rPr>
                 <w:rFonts w:ascii="Arial Nova" w:eastAsiaTheme="minorHAnsi" w:hAnsi="Arial Nova" w:cstheme="minorBidi"/>
@@ -3205,6 +3521,7 @@
               </w:rPr>
               <w:t>{</w:t>
             </w:r>
+            <w:proofErr w:type="spellStart"/>
             <w:r>
               <w:rPr>
                 <w:rFonts w:ascii="Arial Nova Light" w:eastAsiaTheme="minorHAnsi" w:hAnsi="Arial Nova Light" w:cstheme="minorBidi"/>
@@ -3212,8 +3529,29 @@
                 <w:szCs w:val="22"/>
                 <w:lang w:eastAsia="en-US"/>
               </w:rPr>
-              <w:t>GST_percentage}%</w:t>
-            </w:r>
+              <w:t>GST_</w:t>
+            </w:r>
+            <w:proofErr w:type="gramStart"/>
+            <w:r>
+              <w:rPr>
+                <w:rFonts w:ascii="Arial Nova Light" w:eastAsiaTheme="minorHAnsi" w:hAnsi="Arial Nova Light" w:cstheme="minorBidi"/>
+                <w:b w:val="0"/>
+                <w:szCs w:val="22"/>
+                <w:lang w:eastAsia="en-US"/>
+              </w:rPr>
+              <w:t>percentage</w:t>
+            </w:r>
+            <w:proofErr w:type="spellEnd"/>
+            <w:r>
+              <w:rPr>
+                <w:rFonts w:ascii="Arial Nova Light" w:eastAsiaTheme="minorHAnsi" w:hAnsi="Arial Nova Light" w:cstheme="minorBidi"/>
+                <w:b w:val="0"/>
+                <w:szCs w:val="22"/>
+                <w:lang w:eastAsia="en-US"/>
+              </w:rPr>
+              <w:t>}%</w:t>
+            </w:r>
+            <w:proofErr w:type="gramEnd"/>
           </w:p>
         </w:tc>
         <w:tc>
@@ -3252,6 +3590,7 @@
               </w:rPr>
               <w:t>{</w:t>
             </w:r>
+            <w:proofErr w:type="spellStart"/>
             <w:r>
               <w:rPr>
                 <w:rFonts w:ascii="Arial Nova Light" w:eastAsiaTheme="minorHAnsi" w:hAnsi="Arial Nova Light" w:cstheme="minorBidi"/>
@@ -3262,6 +3601,7 @@
               <w:t>GSTonTotal</w:t>
             </w:r>
             <w:bookmarkEnd w:id="11"/>
+            <w:proofErr w:type="spellEnd"/>
             <w:r>
               <w:rPr>
                 <w:rFonts w:ascii="Arial Nova Light" w:eastAsiaTheme="minorHAnsi" w:hAnsi="Arial Nova Light" w:cstheme="minorBidi"/>
@@ -3348,6 +3688,7 @@
               </w:rPr>
               <w:t>{</w:t>
             </w:r>
+            <w:proofErr w:type="spellStart"/>
             <w:r>
               <w:rPr>
                 <w:rFonts w:ascii="Arial Nova" w:eastAsiaTheme="minorHAnsi" w:hAnsi="Arial Nova" w:cstheme="minorBidi"/>
@@ -3365,7 +3706,17 @@
                 <w:szCs w:val="22"/>
                 <w:lang w:eastAsia="en-US"/>
               </w:rPr>
-              <w:t>IncGST}</w:t>
+              <w:t>IncGST</w:t>
+            </w:r>
+            <w:proofErr w:type="spellEnd"/>
+            <w:r>
+              <w:rPr>
+                <w:rFonts w:ascii="Arial Nova" w:eastAsiaTheme="minorHAnsi" w:hAnsi="Arial Nova" w:cstheme="minorBidi"/>
+                <w:bCs/>
+                <w:szCs w:val="22"/>
+                <w:lang w:eastAsia="en-US"/>
+              </w:rPr>
+              <w:t>}</w:t>
             </w:r>
           </w:p>
         </w:tc>
@@ -3382,11 +3733,19 @@
           <w:b/>
         </w:rPr>
       </w:pPr>
+      <w:proofErr w:type="gramStart"/>
       <w:r>
         <w:rPr>
           <w:b/>
         </w:rPr>
-        <w:t>Continues on next page</w:t>
+        <w:t>Continues on</w:t>
+      </w:r>
+      <w:proofErr w:type="gramEnd"/>
+      <w:r>
+        <w:rPr>
+          <w:b/>
+        </w:rPr>
+        <w:t xml:space="preserve"> next page</w:t>
       </w:r>
     </w:p>
     <w:p>
@@ -3637,7 +3996,27 @@
           <w:szCs w:val="22"/>
           <w:lang w:eastAsia="en-US"/>
         </w:rPr>
-        <w:t>{/ongoing_maintenance}</w:t>
+        <w:t>{/</w:t>
+      </w:r>
+      <w:proofErr w:type="spellStart"/>
+      <w:r>
+        <w:rPr>
+          <w:rFonts w:ascii="Arial Nova Light" w:eastAsiaTheme="minorHAnsi" w:hAnsi="Arial Nova Light" w:cstheme="minorBidi"/>
+          <w:b w:val="0"/>
+          <w:szCs w:val="22"/>
+          <w:lang w:eastAsia="en-US"/>
+        </w:rPr>
+        <w:t>ongoing_maintenance</w:t>
+      </w:r>
+      <w:proofErr w:type="spellEnd"/>
+      <w:r>
+        <w:rPr>
+          <w:rFonts w:ascii="Arial Nova Light" w:eastAsiaTheme="minorHAnsi" w:hAnsi="Arial Nova Light" w:cstheme="minorBidi"/>
+          <w:b w:val="0"/>
+          <w:szCs w:val="22"/>
+          <w:lang w:eastAsia="en-US"/>
+        </w:rPr>
+        <w:t>}</w:t>
       </w:r>
     </w:p>
     <w:tbl>
@@ -3687,6 +4066,7 @@
               </w:rPr>
               <w:t>{</w:t>
             </w:r>
+            <w:proofErr w:type="spellStart"/>
             <w:r>
               <w:rPr>
                 <w:rFonts w:ascii="Arial Nova" w:eastAsiaTheme="minorHAnsi" w:hAnsi="Arial Nova" w:cstheme="minorBidi"/>
@@ -3696,6 +4076,7 @@
               </w:rPr>
               <w:t>TotalAnnualMaintenanceFees</w:t>
             </w:r>
+            <w:proofErr w:type="spellEnd"/>
             <w:r>
               <w:rPr>
                 <w:rFonts w:ascii="Arial Nova" w:eastAsiaTheme="minorHAnsi" w:hAnsi="Arial Nova" w:cstheme="minorBidi"/>
@@ -3741,6 +4122,7 @@
               </w:rPr>
               <w:t>{</w:t>
             </w:r>
+            <w:proofErr w:type="spellStart"/>
             <w:r>
               <w:rPr>
                 <w:rFonts w:ascii="Arial Nova" w:eastAsiaTheme="minorHAnsi" w:hAnsi="Arial Nova" w:cstheme="minorBidi"/>
@@ -3758,7 +4140,17 @@
                 <w:szCs w:val="22"/>
                 <w:lang w:eastAsia="en-US"/>
               </w:rPr>
-              <w:t>ExGST}</w:t>
+              <w:t>ExGST</w:t>
+            </w:r>
+            <w:proofErr w:type="spellEnd"/>
+            <w:r>
+              <w:rPr>
+                <w:rFonts w:ascii="Arial Nova" w:eastAsiaTheme="minorHAnsi" w:hAnsi="Arial Nova" w:cstheme="minorBidi"/>
+                <w:bCs/>
+                <w:szCs w:val="22"/>
+                <w:lang w:eastAsia="en-US"/>
+              </w:rPr>
+              <w:t>}</w:t>
             </w:r>
           </w:p>
         </w:tc>
@@ -3817,6 +4209,7 @@
               </w:rPr>
               <w:t>{</w:t>
             </w:r>
+            <w:proofErr w:type="spellStart"/>
             <w:r>
               <w:rPr>
                 <w:rFonts w:ascii="Arial Nova Light" w:eastAsiaTheme="minorHAnsi" w:hAnsi="Arial Nova Light" w:cstheme="minorBidi"/>
@@ -3824,8 +4217,29 @@
                 <w:szCs w:val="22"/>
                 <w:lang w:eastAsia="en-US"/>
               </w:rPr>
-              <w:t>GST_percentage}%</w:t>
-            </w:r>
+              <w:t>GST_</w:t>
+            </w:r>
+            <w:proofErr w:type="gramStart"/>
+            <w:r>
+              <w:rPr>
+                <w:rFonts w:ascii="Arial Nova Light" w:eastAsiaTheme="minorHAnsi" w:hAnsi="Arial Nova Light" w:cstheme="minorBidi"/>
+                <w:b w:val="0"/>
+                <w:szCs w:val="22"/>
+                <w:lang w:eastAsia="en-US"/>
+              </w:rPr>
+              <w:t>percentage</w:t>
+            </w:r>
+            <w:proofErr w:type="spellEnd"/>
+            <w:r>
+              <w:rPr>
+                <w:rFonts w:ascii="Arial Nova Light" w:eastAsiaTheme="minorHAnsi" w:hAnsi="Arial Nova Light" w:cstheme="minorBidi"/>
+                <w:b w:val="0"/>
+                <w:szCs w:val="22"/>
+                <w:lang w:eastAsia="en-US"/>
+              </w:rPr>
+              <w:t>}%</w:t>
+            </w:r>
+            <w:proofErr w:type="gramEnd"/>
           </w:p>
         </w:tc>
         <w:tc>
@@ -3862,6 +4276,7 @@
               </w:rPr>
               <w:t>{</w:t>
             </w:r>
+            <w:proofErr w:type="spellStart"/>
             <w:r>
               <w:rPr>
                 <w:rFonts w:ascii="Arial Nova Light" w:eastAsiaTheme="minorHAnsi" w:hAnsi="Arial Nova Light" w:cstheme="minorBidi"/>
@@ -3872,6 +4287,7 @@
               <w:t>CareGST</w:t>
             </w:r>
             <w:bookmarkEnd w:id="15"/>
+            <w:proofErr w:type="spellEnd"/>
             <w:r>
               <w:rPr>
                 <w:rFonts w:ascii="Arial Nova Light" w:eastAsiaTheme="minorHAnsi" w:hAnsi="Arial Nova Light" w:cstheme="minorBidi"/>
@@ -3956,6 +4372,7 @@
               </w:rPr>
               <w:t>{</w:t>
             </w:r>
+            <w:proofErr w:type="spellStart"/>
             <w:r>
               <w:rPr>
                 <w:rFonts w:ascii="Arial Nova" w:eastAsiaTheme="minorHAnsi" w:hAnsi="Arial Nova" w:cstheme="minorBidi"/>
@@ -3973,7 +4390,17 @@
                 <w:szCs w:val="22"/>
                 <w:lang w:eastAsia="en-US"/>
               </w:rPr>
-              <w:t>GST}</w:t>
+              <w:t>GST</w:t>
+            </w:r>
+            <w:proofErr w:type="spellEnd"/>
+            <w:r>
+              <w:rPr>
+                <w:rFonts w:ascii="Arial Nova" w:eastAsiaTheme="minorHAnsi" w:hAnsi="Arial Nova" w:cstheme="minorBidi"/>
+                <w:bCs/>
+                <w:szCs w:val="22"/>
+                <w:lang w:eastAsia="en-US"/>
+              </w:rPr>
+              <w:t>}</w:t>
             </w:r>
           </w:p>
         </w:tc>
@@ -4047,7 +4474,15 @@
         <w:t>{text}</w:t>
       </w:r>
       <w:r>
-        <w:t>{#inves_selected}{#labels}</w:t>
+        <w:t>{#inves_</w:t>
+      </w:r>
+      <w:proofErr w:type="gramStart"/>
+      <w:r>
+        <w:t>selected}{</w:t>
+      </w:r>
+      <w:proofErr w:type="gramEnd"/>
+      <w:r>
+        <w:t>#labels}</w:t>
       </w:r>
     </w:p>
     <w:p>
@@ -4066,7 +4501,23 @@
         <w:t>{names}</w:t>
       </w:r>
       <w:r>
-        <w:t>{/labels}{/inves_selected}</w:t>
+        <w:t>{/</w:t>
+      </w:r>
+      <w:proofErr w:type="gramStart"/>
+      <w:r>
+        <w:t>labels}{</w:t>
+      </w:r>
+      <w:proofErr w:type="gramEnd"/>
+      <w:r>
+        <w:t>/</w:t>
+      </w:r>
+      <w:proofErr w:type="spellStart"/>
+      <w:r>
+        <w:t>inves_selected</w:t>
+      </w:r>
+      <w:proofErr w:type="spellEnd"/>
+      <w:r>
+        <w:t>}</w:t>
       </w:r>
     </w:p>
     <w:p>
@@ -4078,7 +4529,15 @@
         <w:contextualSpacing/>
       </w:pPr>
       <w:r>
-        <w:t>{/notes_on_inves_sum}</w:t>
+        <w:t>{/</w:t>
+      </w:r>
+      <w:proofErr w:type="spellStart"/>
+      <w:r>
+        <w:t>notes_on_inves_sum</w:t>
+      </w:r>
+      <w:proofErr w:type="spellEnd"/>
+      <w:r>
+        <w:t>}</w:t>
       </w:r>
       <w:r>
         <w:br w:type="page"/>
@@ -4119,8 +4578,13 @@
       <w:r>
         <w:t>{</w:t>
       </w:r>
-      <w:r>
-        <w:t>client_name}</w:t>
+      <w:proofErr w:type="spellStart"/>
+      <w:r>
+        <w:t>client_name</w:t>
+      </w:r>
+      <w:proofErr w:type="spellEnd"/>
+      <w:r>
+        <w:t>}</w:t>
       </w:r>
       <w:r>
         <w:t xml:space="preserve"> </w:t>
@@ -4132,8 +4596,13 @@
       <w:r>
         <w:t>{</w:t>
       </w:r>
-      <w:r>
-        <w:t>term_month}</w:t>
+      <w:proofErr w:type="spellStart"/>
+      <w:r>
+        <w:t>term_month</w:t>
+      </w:r>
+      <w:proofErr w:type="spellEnd"/>
+      <w:r>
+        <w:t>}</w:t>
       </w:r>
       <w:bookmarkEnd w:id="19"/>
       <w:r>
@@ -4159,12 +4628,21 @@
         </w:rPr>
         <w:t>{</w:t>
       </w:r>
+      <w:proofErr w:type="spellStart"/>
       <w:r>
         <w:rPr>
           <w:b/>
           <w:bCs/>
         </w:rPr>
-        <w:t>per_month_cost}</w:t>
+        <w:t>per_month_cost</w:t>
+      </w:r>
+      <w:proofErr w:type="spellEnd"/>
+      <w:r>
+        <w:rPr>
+          <w:b/>
+          <w:bCs/>
+        </w:rPr>
+        <w:t>}</w:t>
       </w:r>
       <w:r>
         <w:rPr>
@@ -4344,6 +4822,7 @@
                 <w:lang w:eastAsia="en-AU"/>
               </w:rPr>
             </w:pPr>
+            <w:proofErr w:type="spellStart"/>
             <w:r>
               <w:rPr>
                 <w:rFonts w:eastAsia="Times New Roman" w:cs="Calibri"/>
@@ -4355,6 +4834,7 @@
               </w:rPr>
               <w:t>LexisCare</w:t>
             </w:r>
+            <w:proofErr w:type="spellEnd"/>
             <w:r>
               <w:rPr>
                 <w:rFonts w:eastAsia="Times New Roman" w:cs="Calibri"/>
@@ -4402,7 +4882,16 @@
                 <w:szCs w:val="20"/>
                 <w:lang w:eastAsia="en-AU"/>
               </w:rPr>
-              <w:t>{#repay_years}</w:t>
+              <w:t>{#repay_</w:t>
+            </w:r>
+            <w:proofErr w:type="gramStart"/>
+            <w:r>
+              <w:rPr>
+                <w:rFonts w:eastAsia="Times New Roman" w:cs="Times New Roman"/>
+                <w:szCs w:val="20"/>
+                <w:lang w:eastAsia="en-AU"/>
+              </w:rPr>
+              <w:t>years}</w:t>
             </w:r>
             <w:r>
               <w:rPr>
@@ -4411,7 +4900,17 @@
                 <w:sz w:val="22"/>
                 <w:lang w:eastAsia="en-AU"/>
               </w:rPr>
-              <w:t>{year}</w:t>
+              <w:t>{</w:t>
+            </w:r>
+            <w:proofErr w:type="gramEnd"/>
+            <w:r>
+              <w:rPr>
+                <w:rFonts w:eastAsia="Times New Roman" w:cs="Calibri"/>
+                <w:color w:val="000000"/>
+                <w:sz w:val="22"/>
+                <w:lang w:eastAsia="en-AU"/>
+              </w:rPr>
+              <w:t>year}</w:t>
             </w:r>
           </w:p>
         </w:tc>
@@ -4446,7 +4945,27 @@
                 <w:sz w:val="22"/>
                 <w:lang w:eastAsia="en-AU"/>
               </w:rPr>
-              <w:t>{initial_pay}</w:t>
+              <w:t>{</w:t>
+            </w:r>
+            <w:proofErr w:type="spellStart"/>
+            <w:r>
+              <w:rPr>
+                <w:rFonts w:eastAsia="Times New Roman" w:cs="Calibri"/>
+                <w:color w:val="000000"/>
+                <w:sz w:val="22"/>
+                <w:lang w:eastAsia="en-AU"/>
+              </w:rPr>
+              <w:t>initial_pay</w:t>
+            </w:r>
+            <w:proofErr w:type="spellEnd"/>
+            <w:r>
+              <w:rPr>
+                <w:rFonts w:eastAsia="Times New Roman" w:cs="Calibri"/>
+                <w:color w:val="000000"/>
+                <w:sz w:val="22"/>
+                <w:lang w:eastAsia="en-AU"/>
+              </w:rPr>
+              <w:t>}</w:t>
             </w:r>
           </w:p>
         </w:tc>
@@ -4516,7 +5035,27 @@
                 <w:sz w:val="22"/>
                 <w:lang w:eastAsia="en-AU"/>
               </w:rPr>
-              <w:t>{lexis_month}</w:t>
+              <w:t>{</w:t>
+            </w:r>
+            <w:proofErr w:type="spellStart"/>
+            <w:r>
+              <w:rPr>
+                <w:rFonts w:eastAsia="Times New Roman" w:cs="Calibri"/>
+                <w:color w:val="000000"/>
+                <w:sz w:val="22"/>
+                <w:lang w:eastAsia="en-AU"/>
+              </w:rPr>
+              <w:t>lexis_month</w:t>
+            </w:r>
+            <w:proofErr w:type="spellEnd"/>
+            <w:r>
+              <w:rPr>
+                <w:rFonts w:eastAsia="Times New Roman" w:cs="Calibri"/>
+                <w:color w:val="000000"/>
+                <w:sz w:val="22"/>
+                <w:lang w:eastAsia="en-AU"/>
+              </w:rPr>
+              <w:t>}</w:t>
             </w:r>
           </w:p>
         </w:tc>
@@ -4536,7 +5075,27 @@
                 <w:sz w:val="22"/>
                 <w:lang w:eastAsia="en-AU"/>
               </w:rPr>
-              <w:t>{/repay_years}</w:t>
+              <w:t>{/</w:t>
+            </w:r>
+            <w:proofErr w:type="spellStart"/>
+            <w:r>
+              <w:rPr>
+                <w:rFonts w:eastAsia="Times New Roman" w:cs="Calibri"/>
+                <w:color w:val="000000"/>
+                <w:sz w:val="22"/>
+                <w:lang w:eastAsia="en-AU"/>
+              </w:rPr>
+              <w:t>repay_years</w:t>
+            </w:r>
+            <w:proofErr w:type="spellEnd"/>
+            <w:r>
+              <w:rPr>
+                <w:rFonts w:eastAsia="Times New Roman" w:cs="Calibri"/>
+                <w:color w:val="000000"/>
+                <w:sz w:val="22"/>
+                <w:lang w:eastAsia="en-AU"/>
+              </w:rPr>
+              <w:t>}</w:t>
             </w:r>
           </w:p>
         </w:tc>
@@ -4618,8 +5177,9 @@
                 <w:sz w:val="22"/>
                 <w:lang w:eastAsia="en-AU"/>
               </w:rPr>
-              <w:t>{initial</w:t>
-            </w:r>
+              <w:t>{</w:t>
+            </w:r>
+            <w:proofErr w:type="spellStart"/>
             <w:r>
               <w:rPr>
                 <w:rFonts w:eastAsia="Times New Roman" w:cs="Calibri"/>
@@ -4629,7 +5189,7 @@
                 <w:sz w:val="22"/>
                 <w:lang w:eastAsia="en-AU"/>
               </w:rPr>
-              <w:t>_</w:t>
+              <w:t>initial</w:t>
             </w:r>
             <w:r>
               <w:rPr>
@@ -4640,8 +5200,20 @@
                 <w:sz w:val="22"/>
                 <w:lang w:eastAsia="en-AU"/>
               </w:rPr>
+              <w:t>_</w:t>
+            </w:r>
+            <w:r>
+              <w:rPr>
+                <w:rFonts w:eastAsia="Times New Roman" w:cs="Calibri"/>
+                <w:b/>
+                <w:bCs/>
+                <w:color w:val="000000"/>
+                <w:sz w:val="22"/>
+                <w:lang w:eastAsia="en-AU"/>
+              </w:rPr>
               <w:t>pay</w:t>
             </w:r>
+            <w:proofErr w:type="spellEnd"/>
             <w:r>
               <w:rPr>
                 <w:rFonts w:eastAsia="Times New Roman" w:cs="Calibri"/>
@@ -4689,8 +5261,9 @@
                 <w:sz w:val="22"/>
                 <w:lang w:eastAsia="en-AU"/>
               </w:rPr>
-              <w:t>{monthT</w:t>
-            </w:r>
+              <w:t>{</w:t>
+            </w:r>
+            <w:proofErr w:type="spellStart"/>
             <w:r>
               <w:rPr>
                 <w:rFonts w:eastAsia="Times New Roman" w:cs="Calibri"/>
@@ -4700,7 +5273,30 @@
                 <w:sz w:val="22"/>
                 <w:lang w:eastAsia="en-AU"/>
               </w:rPr>
-              <w:t>otal}</w:t>
+              <w:t>monthT</w:t>
+            </w:r>
+            <w:r>
+              <w:rPr>
+                <w:rFonts w:eastAsia="Times New Roman" w:cs="Calibri"/>
+                <w:b/>
+                <w:bCs/>
+                <w:color w:val="000000"/>
+                <w:sz w:val="22"/>
+                <w:lang w:eastAsia="en-AU"/>
+              </w:rPr>
+              <w:t>otal</w:t>
+            </w:r>
+            <w:proofErr w:type="spellEnd"/>
+            <w:r>
+              <w:rPr>
+                <w:rFonts w:eastAsia="Times New Roman" w:cs="Calibri"/>
+                <w:b/>
+                <w:bCs/>
+                <w:color w:val="000000"/>
+                <w:sz w:val="22"/>
+                <w:lang w:eastAsia="en-AU"/>
+              </w:rPr>
+              <w:t>}</w:t>
             </w:r>
           </w:p>
         </w:tc>
@@ -4738,8 +5334,9 @@
                 <w:sz w:val="22"/>
                 <w:lang w:eastAsia="en-AU"/>
               </w:rPr>
-              <w:t>{lexisMonth</w:t>
-            </w:r>
+              <w:t>{</w:t>
+            </w:r>
+            <w:proofErr w:type="spellStart"/>
             <w:r>
               <w:rPr>
                 <w:rFonts w:eastAsia="Times New Roman" w:cs="Calibri"/>
@@ -4749,7 +5346,30 @@
                 <w:sz w:val="22"/>
                 <w:lang w:eastAsia="en-AU"/>
               </w:rPr>
-              <w:t>Total}</w:t>
+              <w:t>lexisMonth</w:t>
+            </w:r>
+            <w:r>
+              <w:rPr>
+                <w:rFonts w:eastAsia="Times New Roman" w:cs="Calibri"/>
+                <w:b/>
+                <w:bCs/>
+                <w:color w:val="000000"/>
+                <w:sz w:val="22"/>
+                <w:lang w:eastAsia="en-AU"/>
+              </w:rPr>
+              <w:t>Total</w:t>
+            </w:r>
+            <w:proofErr w:type="spellEnd"/>
+            <w:r>
+              <w:rPr>
+                <w:rFonts w:eastAsia="Times New Roman" w:cs="Calibri"/>
+                <w:b/>
+                <w:bCs/>
+                <w:color w:val="000000"/>
+                <w:sz w:val="22"/>
+                <w:lang w:eastAsia="en-AU"/>
+              </w:rPr>
+              <w:t>}</w:t>
             </w:r>
           </w:p>
         </w:tc>
@@ -4807,7 +5427,23 @@
                 <w:i/>
                 <w:iCs/>
               </w:rPr>
-              <w:t>{term_month}.</w:t>
+              <w:t>{</w:t>
+            </w:r>
+            <w:proofErr w:type="spellStart"/>
+            <w:r>
+              <w:rPr>
+                <w:i/>
+                <w:iCs/>
+              </w:rPr>
+              <w:t>term_month</w:t>
+            </w:r>
+            <w:proofErr w:type="spellEnd"/>
+            <w:r>
+              <w:rPr>
+                <w:i/>
+                <w:iCs/>
+              </w:rPr>
+              <w:t>}.</w:t>
             </w:r>
             <w:r>
               <w:rPr>
@@ -4882,8 +5518,19 @@
                 <w:sz w:val="22"/>
                 <w:lang w:eastAsia="en-AU"/>
               </w:rPr>
-              <w:t>Ongoing annual LexisCare</w:t>
-            </w:r>
+              <w:t xml:space="preserve">Ongoing annual </w:t>
+            </w:r>
+            <w:proofErr w:type="spellStart"/>
+            <w:r>
+              <w:rPr>
+                <w:rFonts w:eastAsia="Times New Roman" w:cs="Calibri"/>
+                <w:color w:val="000000"/>
+                <w:sz w:val="22"/>
+                <w:lang w:eastAsia="en-AU"/>
+              </w:rPr>
+              <w:t>LexisCare</w:t>
+            </w:r>
+            <w:proofErr w:type="spellEnd"/>
           </w:p>
           <w:p>
             <w:pPr>
@@ -4927,7 +5574,27 @@
                 <w:sz w:val="22"/>
                 <w:lang w:eastAsia="en-AU"/>
               </w:rPr>
-              <w:t>{Year_LexisCareOnly}</w:t>
+              <w:t>{</w:t>
+            </w:r>
+            <w:proofErr w:type="spellStart"/>
+            <w:r>
+              <w:rPr>
+                <w:rFonts w:eastAsia="Times New Roman" w:cs="Calibri"/>
+                <w:color w:val="000000"/>
+                <w:sz w:val="22"/>
+                <w:lang w:eastAsia="en-AU"/>
+              </w:rPr>
+              <w:t>Year_LexisCareOnly</w:t>
+            </w:r>
+            <w:proofErr w:type="spellEnd"/>
+            <w:r>
+              <w:rPr>
+                <w:rFonts w:eastAsia="Times New Roman" w:cs="Calibri"/>
+                <w:color w:val="000000"/>
+                <w:sz w:val="22"/>
+                <w:lang w:eastAsia="en-AU"/>
+              </w:rPr>
+              <w:t>}</w:t>
             </w:r>
           </w:p>
         </w:tc>
@@ -5009,7 +5676,15 @@
         </w:numPr>
       </w:pPr>
       <w:r>
-        <w:t>Software &amp; Services costs payable by monthly direct debit commencing on delivery of confirmed project plan. Includes Software, installation, data migration, training, consulting and project management</w:t>
+        <w:t xml:space="preserve">Software &amp; Services costs payable by monthly direct debit commencing on delivery of confirmed project plan. Includes Software, installation, data migration, training, </w:t>
+      </w:r>
+      <w:proofErr w:type="gramStart"/>
+      <w:r>
+        <w:t>consulting</w:t>
+      </w:r>
+      <w:proofErr w:type="gramEnd"/>
+      <w:r>
+        <w:t xml:space="preserve"> and project management</w:t>
       </w:r>
     </w:p>
     <w:p>
@@ -5020,8 +5695,13 @@
           <w:numId w:val="20"/>
         </w:numPr>
       </w:pPr>
-      <w:r>
-        <w:t>LexisCare annual support &amp; maintenance payable by monthly direct debit commencing on date of live operation (“Go-Live”)</w:t>
+      <w:proofErr w:type="spellStart"/>
+      <w:r>
+        <w:t>LexisCare</w:t>
+      </w:r>
+      <w:proofErr w:type="spellEnd"/>
+      <w:r>
+        <w:t xml:space="preserve"> annual support &amp; maintenance payable by monthly direct debit commencing on date of live operation (“Go-Live”)</w:t>
       </w:r>
     </w:p>
     <w:p>
@@ -5032,8 +5712,13 @@
           <w:numId w:val="20"/>
         </w:numPr>
       </w:pPr>
-      <w:r>
-        <w:t>LexisCare costs will increase 5% year on year to offset cost changes in providing the service</w:t>
+      <w:proofErr w:type="spellStart"/>
+      <w:r>
+        <w:t>LexisCare</w:t>
+      </w:r>
+      <w:proofErr w:type="spellEnd"/>
+      <w:r>
+        <w:t xml:space="preserve"> costs will increase 5% year on year to offset cost changes in providing the service</w:t>
       </w:r>
     </w:p>
     <w:p>
@@ -5052,9 +5737,6 @@
       <w:pPr>
         <w:spacing w:after="160" w:line="259" w:lineRule="auto"/>
       </w:pPr>
-      <w:r>
-        <w:t>{/upfront_selected}</w:t>
-      </w:r>
     </w:p>
     <w:p>
       <w:pPr>
@@ -5068,6 +5750,18 @@
       <w:pPr>
         <w:spacing w:after="160" w:line="259" w:lineRule="auto"/>
       </w:pPr>
+      <w:r>
+        <w:lastRenderedPageBreak/>
+        <w:t>{/</w:t>
+      </w:r>
+      <w:proofErr w:type="spellStart"/>
+      <w:r>
+        <w:t>upfront_selected</w:t>
+      </w:r>
+      <w:proofErr w:type="spellEnd"/>
+      <w:r>
+        <w:t>}</w:t>
+      </w:r>
     </w:p>
     <w:p>
       <w:pPr>
@@ -5260,10 +5954,26 @@
         <w:t>}</w:t>
       </w:r>
       <w:r>
-        <w:t>, including an essential trial migration for validation and testing.</w:t>
-      </w:r>
-      <w:r>
-        <w:t>{/hasDataMigration}</w:t>
+        <w:t xml:space="preserve">, including an essential trial migration for validation and </w:t>
+      </w:r>
+      <w:proofErr w:type="gramStart"/>
+      <w:r>
+        <w:t>testing.</w:t>
+      </w:r>
+      <w:r>
+        <w:t>{</w:t>
+      </w:r>
+      <w:proofErr w:type="gramEnd"/>
+      <w:r>
+        <w:t>/</w:t>
+      </w:r>
+      <w:proofErr w:type="spellStart"/>
+      <w:r>
+        <w:t>hasDataMigration</w:t>
+      </w:r>
+      <w:proofErr w:type="spellEnd"/>
+      <w:r>
+        <w:t>}</w:t>
       </w:r>
       <w:r>
         <w:t>{#</w:t>
@@ -5293,17 +6003,30 @@
         <w:t>I have included training and education via Lexis Learning, our online learning platform which gives your team full access to all our standard courses, to complete at your own pace, in your own time</w:t>
       </w:r>
       <w:r>
-        <w:t xml:space="preserve"> and visibility of learner’s progress through the programs available</w:t>
+        <w:t xml:space="preserve"> and visibility of learner’s progress through the programs </w:t>
+      </w:r>
+      <w:proofErr w:type="gramStart"/>
+      <w:r>
+        <w:t>available</w:t>
       </w:r>
       <w:r>
         <w:t>.</w:t>
       </w:r>
       <w:r>
-        <w:t>{/isOnlineLearning</w:t>
+        <w:t>{</w:t>
+      </w:r>
+      <w:proofErr w:type="gramEnd"/>
+      <w:r>
+        <w:t>/</w:t>
+      </w:r>
+      <w:proofErr w:type="spellStart"/>
+      <w:r>
+        <w:t>isOnlineLearning</w:t>
       </w:r>
       <w:r>
         <w:t>Selected</w:t>
       </w:r>
+      <w:proofErr w:type="spellEnd"/>
       <w:r>
         <w:t>}</w:t>
       </w:r>
@@ -5332,7 +6055,20 @@
         <w:t xml:space="preserve"> </w:t>
       </w:r>
       <w:r>
-        <w:t>{/onsiteOrRemote}{#blendedLearning}</w:t>
+        <w:t>{/</w:t>
+      </w:r>
+      <w:proofErr w:type="spellStart"/>
+      <w:proofErr w:type="gramStart"/>
+      <w:r>
+        <w:t>onsiteOrRemote</w:t>
+      </w:r>
+      <w:proofErr w:type="spellEnd"/>
+      <w:r>
+        <w:t>}{</w:t>
+      </w:r>
+      <w:proofErr w:type="gramEnd"/>
+      <w:r>
+        <w:t>#blendedLearning}</w:t>
       </w:r>
     </w:p>
     <w:p>
@@ -5347,10 +6083,26 @@
         <w:contextualSpacing w:val="0"/>
       </w:pPr>
       <w:r>
-        <w:t>I have included a tailored package of learning and education options, utilising Lexis Learning, our online learning platform to provide all our standard training for your team, supplemented by face to face Consulting support and configuration assistance (which can be delivered remotely or in person).</w:t>
-      </w:r>
-      <w:r>
-        <w:t>{/blendedLearning}</w:t>
+        <w:t>I have included a tailored package of learning and education options, utilising Lexis Learning, our online learning platform to provide all our standard training for your team, supplemented by face to face Consulting support and configuration assistance (which can be delivered remotely or in person</w:t>
+      </w:r>
+      <w:proofErr w:type="gramStart"/>
+      <w:r>
+        <w:t>).</w:t>
+      </w:r>
+      <w:r>
+        <w:t>{</w:t>
+      </w:r>
+      <w:proofErr w:type="gramEnd"/>
+      <w:r>
+        <w:t>/</w:t>
+      </w:r>
+      <w:proofErr w:type="spellStart"/>
+      <w:r>
+        <w:t>blendedLearning</w:t>
+      </w:r>
+      <w:proofErr w:type="spellEnd"/>
+      <w:r>
+        <w:t>}</w:t>
       </w:r>
     </w:p>
     <w:p>
@@ -5460,10 +6212,26 @@
         <w:contextualSpacing w:val="0"/>
       </w:pPr>
       <w:r>
-        <w:t>Additional consulting has been included in this Investment Summary for more complex precedents to be created by LexisNexis, in addition to those above.</w:t>
-      </w:r>
-      <w:r>
-        <w:t>{/isAdditionalPresedentYES}</w:t>
+        <w:t xml:space="preserve">Additional consulting has been included in this Investment Summary for more complex precedents to be created by LexisNexis, in addition to those </w:t>
+      </w:r>
+      <w:proofErr w:type="gramStart"/>
+      <w:r>
+        <w:t>above.</w:t>
+      </w:r>
+      <w:r>
+        <w:t>{</w:t>
+      </w:r>
+      <w:proofErr w:type="gramEnd"/>
+      <w:r>
+        <w:t>/</w:t>
+      </w:r>
+      <w:proofErr w:type="spellStart"/>
+      <w:r>
+        <w:t>isAdditionalPresedentYES</w:t>
+      </w:r>
+      <w:proofErr w:type="spellEnd"/>
+      <w:r>
+        <w:t>}</w:t>
       </w:r>
     </w:p>
     <w:p>
@@ -5505,10 +6273,18 @@
         <w:contextualSpacing w:val="0"/>
       </w:pPr>
       <w:r>
-        <w:t>We will integrate LexisNexis Searches for your chosen Provider(s). LexisNexis Searches provides access to transactional searches from within Lexis Affinity and we will provide weekly invoices for all searches ordered during the preceding week. Your Lexis Affinity installation includes a simple utility tool to assist your team in reconciling searches transactions.</w:t>
-      </w:r>
-      <w:r>
-        <w:t>{#softDocsSelected}</w:t>
+        <w:t xml:space="preserve">We will integrate LexisNexis Searches for your chosen Provider(s). LexisNexis Searches provides access to transactional searches from within Lexis Affinity and we will provide weekly invoices for all searches ordered during the preceding week. Your Lexis Affinity installation includes a simple utility tool to assist your team in reconciling searches </w:t>
+      </w:r>
+      <w:proofErr w:type="gramStart"/>
+      <w:r>
+        <w:t>transactions.</w:t>
+      </w:r>
+      <w:r>
+        <w:t>{</w:t>
+      </w:r>
+      <w:proofErr w:type="gramEnd"/>
+      <w:r>
+        <w:t>#softDocsSelected}</w:t>
       </w:r>
     </w:p>
     <w:p>
@@ -5530,16 +6306,48 @@
         </w:sectPr>
       </w:pPr>
       <w:r>
-        <w:t xml:space="preserve">The SoftDocs Interconnect feature requires </w:t>
-      </w:r>
-      <w:r>
-        <w:t>a current SoftDocs subscription. Please contact SoftDocs to arrange a quote to match your requirements.</w:t>
+        <w:t xml:space="preserve">The </w:t>
+      </w:r>
+      <w:proofErr w:type="spellStart"/>
+      <w:r>
+        <w:t>SoftDocs</w:t>
+      </w:r>
+      <w:proofErr w:type="spellEnd"/>
+      <w:r>
+        <w:t xml:space="preserve"> Interconnect feature requires </w:t>
+      </w:r>
+      <w:r>
+        <w:t xml:space="preserve">a current </w:t>
+      </w:r>
+      <w:proofErr w:type="spellStart"/>
+      <w:r>
+        <w:t>SoftDocs</w:t>
+      </w:r>
+      <w:proofErr w:type="spellEnd"/>
+      <w:r>
+        <w:t xml:space="preserve"> subscription. Please contact </w:t>
+      </w:r>
+      <w:proofErr w:type="spellStart"/>
+      <w:r>
+        <w:t>SoftDocs</w:t>
+      </w:r>
+      <w:proofErr w:type="spellEnd"/>
+      <w:r>
+        <w:t xml:space="preserve"> to arrange a quote to match your requirements.</w:t>
       </w:r>
       <w:r>
         <w:t xml:space="preserve"> </w:t>
       </w:r>
       <w:r>
-        <w:t>{/softDocsSelected}</w:t>
+        <w:t>{/</w:t>
+      </w:r>
+      <w:proofErr w:type="spellStart"/>
+      <w:r>
+        <w:t>softDocsSelected</w:t>
+      </w:r>
+      <w:proofErr w:type="spellEnd"/>
+      <w:r>
+        <w:t>}</w:t>
       </w:r>
     </w:p>
     <w:p/>
@@ -5552,8 +6360,6 @@
         <w:br w:type="page"/>
       </w:r>
     </w:p>
-    <w:p/>
-    <w:p/>
     <w:p>
       <w:pPr>
         <w:pStyle w:val="Heading1"/>
@@ -5561,6 +6367,7 @@
       <w:bookmarkStart w:id="21" w:name="_Toc75443106"/>
       <w:bookmarkStart w:id="22" w:name="_Toc83975608"/>
       <w:r>
+        <w:lastRenderedPageBreak/>
         <w:t>Important Notes</w:t>
       </w:r>
       <w:bookmarkEnd w:id="21"/>
@@ -5620,16 +6427,24 @@
         </w:rPr>
         <w:t>{</w:t>
       </w:r>
+      <w:proofErr w:type="spellStart"/>
       <w:r>
         <w:rPr>
           <w:lang w:val="en-US"/>
         </w:rPr>
-        <w:t>proposal_expiry_date},</w:t>
-      </w:r>
+        <w:t>proposal_expiry_date</w:t>
+      </w:r>
+      <w:proofErr w:type="spellEnd"/>
       <w:r>
         <w:rPr>
           <w:lang w:val="en-US"/>
         </w:rPr>
+        <w:t>},</w:t>
+      </w:r>
+      <w:r>
+        <w:rPr>
+          <w:lang w:val="en-US"/>
+        </w:rPr>
         <w:t xml:space="preserve"> prices are subject to change without notice. </w:t>
       </w:r>
       <w:r>
@@ -5675,16 +6490,24 @@
         </w:rPr>
         <w:t>{</w:t>
       </w:r>
+      <w:proofErr w:type="spellStart"/>
       <w:r>
         <w:rPr>
           <w:lang w:val="en-US"/>
         </w:rPr>
-        <w:t>deposit_amount_exGST}</w:t>
-      </w:r>
+        <w:t>deposit_amount_exGST</w:t>
+      </w:r>
+      <w:proofErr w:type="spellEnd"/>
       <w:r>
         <w:rPr>
           <w:lang w:val="en-US"/>
         </w:rPr>
+        <w:t>}</w:t>
+      </w:r>
+      <w:r>
+        <w:rPr>
+          <w:lang w:val="en-US"/>
+        </w:rPr>
         <w:t xml:space="preserve"> </w:t>
       </w:r>
       <w:r>
@@ -5715,16 +6538,24 @@
         </w:rPr>
         <w:t>{</w:t>
       </w:r>
+      <w:proofErr w:type="spellStart"/>
       <w:r>
         <w:rPr>
           <w:lang w:val="en-US"/>
         </w:rPr>
-        <w:t>Plan_Months}</w:t>
-      </w:r>
+        <w:t>Plan_Months</w:t>
+      </w:r>
+      <w:proofErr w:type="spellEnd"/>
       <w:r>
         <w:rPr>
           <w:lang w:val="en-US"/>
         </w:rPr>
+        <w:t>}</w:t>
+      </w:r>
+      <w:r>
+        <w:rPr>
+          <w:lang w:val="en-US"/>
+        </w:rPr>
         <w:t xml:space="preserve"> </w:t>
       </w:r>
       <w:r>
@@ -5779,23 +6610,45 @@
         </w:rPr>
         <w:t>{</w:t>
       </w:r>
+      <w:proofErr w:type="spellStart"/>
       <w:r>
         <w:rPr>
           <w:lang w:val="en-US"/>
         </w:rPr>
-        <w:t>Plan_Months}</w:t>
-      </w:r>
+        <w:t>Plan_Months</w:t>
+      </w:r>
+      <w:proofErr w:type="spellEnd"/>
       <w:r>
         <w:rPr>
           <w:lang w:val="en-US"/>
         </w:rPr>
+        <w:t>}</w:t>
+      </w:r>
+      <w:r>
+        <w:rPr>
+          <w:lang w:val="en-US"/>
+        </w:rPr>
         <w:t xml:space="preserve"> </w:t>
       </w:r>
       <w:r>
         <w:rPr>
           <w:lang w:val="en-US"/>
         </w:rPr>
-        <w:t>commencing 90 days from the Project Plan Delivery Date; and</w:t>
+        <w:t xml:space="preserve">commencing 90 days from the Project Plan Delivery </w:t>
+      </w:r>
+      <w:proofErr w:type="gramStart"/>
+      <w:r>
+        <w:rPr>
+          <w:lang w:val="en-US"/>
+        </w:rPr>
+        <w:t>Date;</w:t>
+      </w:r>
+      <w:proofErr w:type="gramEnd"/>
+      <w:r>
+        <w:rPr>
+          <w:lang w:val="en-US"/>
+        </w:rPr>
+        <w:t xml:space="preserve"> and</w:t>
       </w:r>
     </w:p>
     <w:p>
@@ -5809,7 +6662,21 @@
         <w:rPr>
           <w:lang w:val="en-US"/>
         </w:rPr>
-        <w:t>(b) LexisCare Maintenance Fee to be paid, via monthly instalments, over the First Maintenance Term commencing on the Go Live Milestone</w:t>
+        <w:t xml:space="preserve">(b) </w:t>
+      </w:r>
+      <w:proofErr w:type="spellStart"/>
+      <w:r>
+        <w:rPr>
+          <w:lang w:val="en-US"/>
+        </w:rPr>
+        <w:t>LexisCare</w:t>
+      </w:r>
+      <w:proofErr w:type="spellEnd"/>
+      <w:r>
+        <w:rPr>
+          <w:lang w:val="en-US"/>
+        </w:rPr>
+        <w:t xml:space="preserve"> Maintenance Fee to be paid, via monthly instalments, over the First Maintenance Term commencing on the Go Live Milestone</w:t>
       </w:r>
       <w:bookmarkEnd w:id="23"/>
       <w:r>
@@ -5847,12 +6714,26 @@
         <w:rPr>
           <w:lang w:val="en-US"/>
         </w:rPr>
-        <w:t>You must pay us the total cost of the License and Professional Services Fee, including any applicable LexisCare Maintenance Fee, within 30 days of the date of our invoice (to be issued upon acceptance by us of the Order Form).</w:t>
-      </w:r>
+        <w:t xml:space="preserve">You must pay us the total cost of the License and Professional Services Fee, including any applicable </w:t>
+      </w:r>
+      <w:proofErr w:type="spellStart"/>
       <w:r>
         <w:rPr>
           <w:lang w:val="en-US"/>
         </w:rPr>
+        <w:t>LexisCare</w:t>
+      </w:r>
+      <w:proofErr w:type="spellEnd"/>
+      <w:r>
+        <w:rPr>
+          <w:lang w:val="en-US"/>
+        </w:rPr>
+        <w:t xml:space="preserve"> Maintenance Fee, within 30 days of the date of our invoice (to be issued upon acceptance by us of the Order Form).</w:t>
+      </w:r>
+      <w:r>
+        <w:rPr>
+          <w:lang w:val="en-US"/>
+        </w:rPr>
         <w:t xml:space="preserve"> </w:t>
       </w:r>
       <w:r>
@@ -5861,12 +6742,14 @@
         </w:rPr>
         <w:t>{/</w:t>
       </w:r>
+      <w:proofErr w:type="spellStart"/>
       <w:r>
         <w:rPr>
           <w:lang w:val="en-US"/>
         </w:rPr>
         <w:t>upfront_selected</w:t>
       </w:r>
+      <w:proofErr w:type="spellEnd"/>
       <w:r>
         <w:rPr>
           <w:lang w:val="en-US"/>
@@ -5919,7 +6802,15 @@
     </w:p>
     <w:p>
       <w:r>
-        <w:t xml:space="preserve">If you have any queries regarding the required server configuration please </w:t>
+        <w:t xml:space="preserve">If you have any queries regarding the required server </w:t>
+      </w:r>
+      <w:proofErr w:type="gramStart"/>
+      <w:r>
+        <w:t>configuration</w:t>
+      </w:r>
+      <w:proofErr w:type="gramEnd"/>
+      <w:r>
+        <w:t xml:space="preserve"> please </w:t>
       </w:r>
       <w:r>
         <w:t>contact me direct and I will arrange a consultation with our Technical Services Group</w:t>
@@ -5961,8 +6852,13 @@
       <w:r>
         <w:t>{</w:t>
       </w:r>
-      <w:r>
-        <w:t>client_name}</w:t>
+      <w:proofErr w:type="spellStart"/>
+      <w:r>
+        <w:t>client_name</w:t>
+      </w:r>
+      <w:proofErr w:type="spellEnd"/>
+      <w:r>
+        <w:t>}</w:t>
       </w:r>
       <w:r>
         <w:t xml:space="preserve"> </w:t>
@@ -6039,7 +6935,15 @@
         <w:pStyle w:val="BodyText"/>
       </w:pPr>
       <w:r>
-        <w:t>Should the practice seek to change its configuration, purchase new equipment, add CPU sockets or CPUs or increase the relevant number of named users then additional fees will be payable to Oracle.  You must obtain written confirmation from LexisNexis prior to making any such changes to your system configuration.</w:t>
+        <w:t xml:space="preserve">Should the practice seek to change its configuration, purchase new equipment, add CPU sockets or </w:t>
+      </w:r>
+      <w:proofErr w:type="gramStart"/>
+      <w:r>
+        <w:t>CPUs</w:t>
+      </w:r>
+      <w:proofErr w:type="gramEnd"/>
+      <w:r>
+        <w:t xml:space="preserve"> or increase the relevant number of named users then additional fees will be payable to Oracle.  You must obtain written confirmation from LexisNexis prior to making any such changes to your system configuration.</w:t>
       </w:r>
     </w:p>
     <w:p>
@@ -6073,7 +6977,6 @@
           <w:sz w:val="26"/>
           <w:szCs w:val="26"/>
         </w:rPr>
-        <w:lastRenderedPageBreak/>
         <w:t xml:space="preserve">Business </w:t>
       </w:r>
       <w:r>
@@ -6088,13 +6991,38 @@
     </w:p>
     <w:p>
       <w:r>
-        <w:t>It is the client’s responsibility to ensure that all data, programmes and system files are backed up at regular intervals so as to avoid the loss of data if a system failure or other problem occurs.  It is also the responsibility of the firm to ensure that the backup can be used to quickly restore the system after a failure.</w:t>
-      </w:r>
-      <w:r>
-        <w:t xml:space="preserve"> LexisNexis are happy to offer a Backup Proving service, if you require assistance in this regard. Please discuss this with your Account Manager.</w:t>
-      </w:r>
-      <w:r>
-        <w:t>{#travelTimeIncluded}</w:t>
+        <w:lastRenderedPageBreak/>
+        <w:t xml:space="preserve">It is the client’s responsibility to ensure that all data, </w:t>
+      </w:r>
+      <w:proofErr w:type="gramStart"/>
+      <w:r>
+        <w:t>programmes</w:t>
+      </w:r>
+      <w:proofErr w:type="gramEnd"/>
+      <w:r>
+        <w:t xml:space="preserve"> and system files are backed up at regular intervals so as to avoid the loss of data if a system failure or other problem occurs.  It is also the responsibility of the firm to ensure that the backup can be used to quickly restore the system after a failure.</w:t>
+      </w:r>
+      <w:r>
+        <w:t xml:space="preserve"> LexisNexis are happy to offer a Backup Proving </w:t>
+      </w:r>
+      <w:proofErr w:type="gramStart"/>
+      <w:r>
+        <w:t>service, if</w:t>
+      </w:r>
+      <w:proofErr w:type="gramEnd"/>
+      <w:r>
+        <w:t xml:space="preserve"> you require assistance in this regard. Please discuss this with your Account </w:t>
+      </w:r>
+      <w:proofErr w:type="gramStart"/>
+      <w:r>
+        <w:t>Manager.</w:t>
+      </w:r>
+      <w:r>
+        <w:t>{</w:t>
+      </w:r>
+      <w:proofErr w:type="gramEnd"/>
+      <w:r>
+        <w:t>#travelTimeIncluded}</w:t>
       </w:r>
     </w:p>
     <w:p>
@@ -6169,7 +7097,15 @@
         <w:t xml:space="preserve"> </w:t>
       </w:r>
       <w:r>
-        <w:t>{/travelTimeIncluded}</w:t>
+        <w:t>{/</w:t>
+      </w:r>
+      <w:proofErr w:type="spellStart"/>
+      <w:r>
+        <w:t>travelTimeIncluded</w:t>
+      </w:r>
+      <w:proofErr w:type="spellEnd"/>
+      <w:r>
+        <w:t>}</w:t>
       </w:r>
     </w:p>
     <w:bookmarkEnd w:id="25"/>
@@ -6217,8 +7153,13 @@
       <w:r>
         <w:t>{</w:t>
       </w:r>
-      <w:r>
-        <w:t>client_name}</w:t>
+      <w:proofErr w:type="spellStart"/>
+      <w:r>
+        <w:t>client_name</w:t>
+      </w:r>
+      <w:proofErr w:type="spellEnd"/>
+      <w:r>
+        <w:t>}</w:t>
       </w:r>
       <w:r>
         <w:t xml:space="preserve"> </w:t>
@@ -6232,8 +7173,13 @@
       <w:r>
         <w:t>{</w:t>
       </w:r>
-      <w:r>
-        <w:t>client_name}</w:t>
+      <w:proofErr w:type="spellStart"/>
+      <w:r>
+        <w:t>client_name</w:t>
+      </w:r>
+      <w:proofErr w:type="spellEnd"/>
+      <w:r>
+        <w:t>}</w:t>
       </w:r>
       <w:r>
         <w:t xml:space="preserve"> </w:t>
@@ -6244,11 +7190,16 @@
       <w:r>
         <w:t xml:space="preserve"> coordinated effectively.  Timely response to questions and cooperation between these two people will be vital to the successful completion of the </w:t>
       </w:r>
+      <w:proofErr w:type="gramStart"/>
       <w:r>
         <w:t>project.</w:t>
       </w:r>
       <w:r>
-        <w:t>{#</w:t>
+        <w:t>{</w:t>
+      </w:r>
+      <w:proofErr w:type="gramEnd"/>
+      <w:r>
+        <w:t>#</w:t>
       </w:r>
       <w:r>
         <w:t>hasDataMigration</w:t>
@@ -6307,7 +7258,15 @@
         <w:t>T</w:t>
       </w:r>
       <w:r>
-        <w:t>he Data Migration Assistance fee quoted is an estimate only that is subject to confirmation of data volumes, availability and quality for one (1) trial and one (1) final migration of one (1) entity only.</w:t>
+        <w:t xml:space="preserve">he Data Migration Assistance fee quoted is an estimate only that is subject to confirmation of data volumes, </w:t>
+      </w:r>
+      <w:proofErr w:type="gramStart"/>
+      <w:r>
+        <w:t>availability</w:t>
+      </w:r>
+      <w:proofErr w:type="gramEnd"/>
+      <w:r>
+        <w:t xml:space="preserve"> and quality for one (1) trial and one (1) final migration of one (1) entity only.</w:t>
       </w:r>
     </w:p>
     <w:p/>
@@ -6324,9 +7283,11 @@
       <w:r>
         <w:t xml:space="preserve"> {/</w:t>
       </w:r>
+      <w:proofErr w:type="spellStart"/>
       <w:r>
         <w:t>hasDataMigration</w:t>
       </w:r>
+      <w:proofErr w:type="spellEnd"/>
       <w:r>
         <w:t>}</w:t>
       </w:r>
@@ -6389,8 +7350,13 @@
       <w:r>
         <w:t>{</w:t>
       </w:r>
-      <w:r>
-        <w:t>HoursPerDay}</w:t>
+      <w:proofErr w:type="spellStart"/>
+      <w:r>
+        <w:t>HoursPerDay</w:t>
+      </w:r>
+      <w:proofErr w:type="spellEnd"/>
+      <w:r>
+        <w:t>}</w:t>
       </w:r>
       <w:r>
         <w:t xml:space="preserve"> </w:t>
@@ -6467,7 +7433,21 @@
         <w:rPr>
           <w:szCs w:val="20"/>
         </w:rPr>
-        <w:t>Our Consultants will work with your Project Team to ensure the right training is assigned to your staff based on the requirements of their role</w:t>
+        <w:t xml:space="preserve">Our </w:t>
+      </w:r>
+      <w:proofErr w:type="gramStart"/>
+      <w:r>
+        <w:rPr>
+          <w:szCs w:val="20"/>
+        </w:rPr>
+        <w:t>Consultants</w:t>
+      </w:r>
+      <w:proofErr w:type="gramEnd"/>
+      <w:r>
+        <w:rPr>
+          <w:szCs w:val="20"/>
+        </w:rPr>
+        <w:t xml:space="preserve"> will work with your Project Team to ensure the right training is assigned to your staff based on the requirements of their role</w:t>
       </w:r>
       <w:r>
         <w:rPr>
@@ -6809,7 +7789,35 @@
         <w:rPr>
           <w:szCs w:val="20"/>
         </w:rPr>
-        <w:t>Ongoing access to Lexis Learning will be provided while you maintain a current LexisCare subscription.  Refer to LexisCare or your proposal for course details.</w:t>
+        <w:t xml:space="preserve">Ongoing access to Lexis Learning will be provided while you maintain a current </w:t>
+      </w:r>
+      <w:proofErr w:type="spellStart"/>
+      <w:r>
+        <w:rPr>
+          <w:szCs w:val="20"/>
+        </w:rPr>
+        <w:t>LexisCare</w:t>
+      </w:r>
+      <w:proofErr w:type="spellEnd"/>
+      <w:r>
+        <w:rPr>
+          <w:szCs w:val="20"/>
+        </w:rPr>
+        <w:t xml:space="preserve"> subscription.  Refer to </w:t>
+      </w:r>
+      <w:proofErr w:type="spellStart"/>
+      <w:r>
+        <w:rPr>
+          <w:szCs w:val="20"/>
+        </w:rPr>
+        <w:t>LexisCare</w:t>
+      </w:r>
+      <w:proofErr w:type="spellEnd"/>
+      <w:r>
+        <w:rPr>
+          <w:szCs w:val="20"/>
+        </w:rPr>
+        <w:t xml:space="preserve"> or your proposal for course details.</w:t>
       </w:r>
     </w:p>
     <w:p>
@@ -6835,8 +7843,13 @@
       <w:r>
         <w:t>{</w:t>
       </w:r>
-      <w:r>
-        <w:t>client_name}</w:t>
+      <w:proofErr w:type="spellStart"/>
+      <w:r>
+        <w:t>client_name</w:t>
+      </w:r>
+      <w:proofErr w:type="spellEnd"/>
+      <w:r>
+        <w:t>}</w:t>
       </w:r>
       <w:r>
         <w:t xml:space="preserve"> </w:t>
@@ -6872,8 +7885,13 @@
       <w:r>
         <w:t>{</w:t>
       </w:r>
-      <w:r>
-        <w:t>client_name}</w:t>
+      <w:proofErr w:type="spellStart"/>
+      <w:r>
+        <w:t>client_name</w:t>
+      </w:r>
+      <w:proofErr w:type="spellEnd"/>
+      <w:r>
+        <w:t>}</w:t>
       </w:r>
       <w:r>
         <w:t xml:space="preserve"> </w:t>
@@ -6922,8 +7940,13 @@
       <w:r>
         <w:t>{</w:t>
       </w:r>
-      <w:r>
-        <w:t>client_name}</w:t>
+      <w:proofErr w:type="spellStart"/>
+      <w:r>
+        <w:t>client_name</w:t>
+      </w:r>
+      <w:proofErr w:type="spellEnd"/>
+      <w:r>
+        <w:t>}</w:t>
       </w:r>
       <w:r>
         <w:t xml:space="preserve"> </w:t>
@@ -6937,8 +7960,13 @@
       <w:r>
         <w:t>{</w:t>
       </w:r>
-      <w:r>
-        <w:t>client_address}.</w:t>
+      <w:proofErr w:type="spellStart"/>
+      <w:r>
+        <w:t>client_address</w:t>
+      </w:r>
+      <w:proofErr w:type="spellEnd"/>
+      <w:r>
+        <w:t>}.</w:t>
       </w:r>
       <w:r>
         <w:t xml:space="preserve"> </w:t>
@@ -6946,8 +7974,13 @@
       <w:r>
         <w:t>{</w:t>
       </w:r>
-      <w:r>
-        <w:t>client_name}</w:t>
+      <w:proofErr w:type="spellStart"/>
+      <w:r>
+        <w:t>client_name</w:t>
+      </w:r>
+      <w:proofErr w:type="spellEnd"/>
+      <w:r>
+        <w:t>}</w:t>
       </w:r>
       <w:r>
         <w:t xml:space="preserve"> </w:t>
@@ -7115,8 +8148,13 @@
             <w:r>
               <w:t>{</w:t>
             </w:r>
-            <w:r>
-              <w:t>EssentialsMethod}</w:t>
+            <w:proofErr w:type="spellStart"/>
+            <w:r>
+              <w:t>EssentialsMethod</w:t>
+            </w:r>
+            <w:proofErr w:type="spellEnd"/>
+            <w:r>
+              <w:t>}</w:t>
             </w:r>
           </w:p>
         </w:tc>
@@ -7178,11 +8216,16 @@
             <w:r>
               <w:t>{</w:t>
             </w:r>
+            <w:proofErr w:type="spellStart"/>
             <w:r>
               <w:t>Operations</w:t>
             </w:r>
             <w:r>
-              <w:t>Method}</w:t>
+              <w:t>Method</w:t>
+            </w:r>
+            <w:proofErr w:type="spellEnd"/>
+            <w:r>
+              <w:t>}</w:t>
             </w:r>
           </w:p>
         </w:tc>
@@ -7244,11 +8287,16 @@
             <w:r>
               <w:t>{</w:t>
             </w:r>
+            <w:proofErr w:type="spellStart"/>
             <w:r>
               <w:t>Admin</w:t>
             </w:r>
             <w:r>
-              <w:t>Method}</w:t>
+              <w:t>Method</w:t>
+            </w:r>
+            <w:proofErr w:type="spellEnd"/>
+            <w:r>
+              <w:t>}</w:t>
             </w:r>
           </w:p>
         </w:tc>
@@ -7310,11 +8358,16 @@
             <w:r>
               <w:t>{</w:t>
             </w:r>
+            <w:proofErr w:type="spellStart"/>
             <w:r>
               <w:t>BPAEssentials</w:t>
             </w:r>
             <w:r>
-              <w:t>Method}</w:t>
+              <w:t>Method</w:t>
+            </w:r>
+            <w:proofErr w:type="spellEnd"/>
+            <w:r>
+              <w:t>}</w:t>
             </w:r>
           </w:p>
         </w:tc>
@@ -7359,8 +8412,13 @@
             <w:pPr>
               <w:pStyle w:val="BodyText"/>
             </w:pPr>
-            <w:r>
-              <w:t>DataForms &amp; Precedents</w:t>
+            <w:proofErr w:type="spellStart"/>
+            <w:r>
+              <w:t>DataForms</w:t>
+            </w:r>
+            <w:proofErr w:type="spellEnd"/>
+            <w:r>
+              <w:t xml:space="preserve"> &amp; Precedents</w:t>
             </w:r>
           </w:p>
         </w:tc>
@@ -7376,11 +8434,16 @@
             <w:r>
               <w:t>{</w:t>
             </w:r>
+            <w:proofErr w:type="spellStart"/>
             <w:r>
               <w:t>DataPrec</w:t>
             </w:r>
             <w:r>
-              <w:t>Method}</w:t>
+              <w:t>Method</w:t>
+            </w:r>
+            <w:proofErr w:type="spellEnd"/>
+            <w:r>
+              <w:t>}</w:t>
             </w:r>
           </w:p>
         </w:tc>
@@ -7425,8 +8488,21 @@
             <w:pPr>
               <w:pStyle w:val="BodyText"/>
             </w:pPr>
-            <w:r>
-              <w:t>DataForms &amp; Precedents (PhoneBook only)</w:t>
+            <w:proofErr w:type="spellStart"/>
+            <w:r>
+              <w:t>DataForms</w:t>
+            </w:r>
+            <w:proofErr w:type="spellEnd"/>
+            <w:r>
+              <w:t xml:space="preserve"> &amp; Precedents (</w:t>
+            </w:r>
+            <w:proofErr w:type="spellStart"/>
+            <w:r>
+              <w:t>PhoneBook</w:t>
+            </w:r>
+            <w:proofErr w:type="spellEnd"/>
+            <w:r>
+              <w:t xml:space="preserve"> only)</w:t>
             </w:r>
           </w:p>
         </w:tc>
@@ -7442,11 +8518,16 @@
             <w:r>
               <w:t>{</w:t>
             </w:r>
+            <w:proofErr w:type="spellStart"/>
             <w:r>
               <w:t>DataPrecPhoneBook</w:t>
             </w:r>
             <w:r>
-              <w:t>Method}</w:t>
+              <w:t>Method</w:t>
+            </w:r>
+            <w:proofErr w:type="spellEnd"/>
+            <w:r>
+              <w:t>}</w:t>
             </w:r>
           </w:p>
         </w:tc>
@@ -7515,11 +8596,16 @@
             <w:r>
               <w:t>{</w:t>
             </w:r>
+            <w:proofErr w:type="spellStart"/>
             <w:r>
               <w:t>IntroWorkflow</w:t>
             </w:r>
             <w:r>
-              <w:t>Method}</w:t>
+              <w:t>Method</w:t>
+            </w:r>
+            <w:proofErr w:type="spellEnd"/>
+            <w:r>
+              <w:t>}</w:t>
             </w:r>
           </w:p>
         </w:tc>
@@ -7592,11 +8678,16 @@
             <w:r>
               <w:t>{</w:t>
             </w:r>
+            <w:proofErr w:type="spellStart"/>
             <w:r>
               <w:t>Scripting</w:t>
             </w:r>
             <w:r>
-              <w:t>Method}</w:t>
+              <w:t>Method</w:t>
+            </w:r>
+            <w:proofErr w:type="spellEnd"/>
+            <w:r>
+              <w:t>}</w:t>
             </w:r>
           </w:p>
         </w:tc>
@@ -7658,11 +8749,16 @@
             <w:r>
               <w:t>{</w:t>
             </w:r>
+            <w:proofErr w:type="spellStart"/>
             <w:r>
               <w:t>EUTProf</w:t>
             </w:r>
             <w:r>
-              <w:t>Method}</w:t>
+              <w:t>Method</w:t>
+            </w:r>
+            <w:proofErr w:type="spellEnd"/>
+            <w:r>
+              <w:t>}</w:t>
             </w:r>
           </w:p>
         </w:tc>
@@ -7724,11 +8820,16 @@
             <w:r>
               <w:t>{</w:t>
             </w:r>
+            <w:proofErr w:type="spellStart"/>
             <w:r>
               <w:t>EUTBPA</w:t>
             </w:r>
             <w:r>
-              <w:t>Method}</w:t>
+              <w:t>Method</w:t>
+            </w:r>
+            <w:proofErr w:type="spellEnd"/>
+            <w:r>
+              <w:t>}</w:t>
             </w:r>
           </w:p>
         </w:tc>
@@ -7793,11 +8894,16 @@
             <w:r>
               <w:t>{</w:t>
             </w:r>
+            <w:proofErr w:type="spellStart"/>
             <w:r>
               <w:t>Report</w:t>
             </w:r>
             <w:r>
-              <w:t>Method}</w:t>
+              <w:t>Method</w:t>
+            </w:r>
+            <w:proofErr w:type="spellEnd"/>
+            <w:r>
+              <w:t>}</w:t>
             </w:r>
           </w:p>
         </w:tc>
@@ -7843,7 +8949,15 @@
               <w:pStyle w:val="BodyText"/>
             </w:pPr>
             <w:r>
-              <w:t>Train-the-trainer training in the use of the professionals and support staff Accounting functions</w:t>
+              <w:t xml:space="preserve">Train-the-trainer training in the use of the professionals and support staff </w:t>
+            </w:r>
+            <w:proofErr w:type="gramStart"/>
+            <w:r>
+              <w:t>Accounting</w:t>
+            </w:r>
+            <w:proofErr w:type="gramEnd"/>
+            <w:r>
+              <w:t xml:space="preserve"> functions</w:t>
             </w:r>
           </w:p>
         </w:tc>
@@ -7859,11 +8973,16 @@
             <w:r>
               <w:t>{</w:t>
             </w:r>
+            <w:proofErr w:type="spellStart"/>
             <w:r>
               <w:t>TrainTrainerProf</w:t>
             </w:r>
             <w:r>
-              <w:t>Method}</w:t>
+              <w:t>Method</w:t>
+            </w:r>
+            <w:proofErr w:type="spellEnd"/>
+            <w:r>
+              <w:t>}</w:t>
             </w:r>
           </w:p>
         </w:tc>
@@ -7931,11 +9050,16 @@
             <w:r>
               <w:t>{</w:t>
             </w:r>
+            <w:proofErr w:type="spellStart"/>
             <w:r>
               <w:t>TrainTrainerBPA</w:t>
             </w:r>
             <w:r>
-              <w:t>Method}</w:t>
+              <w:t>Method</w:t>
+            </w:r>
+            <w:proofErr w:type="spellEnd"/>
+            <w:r>
+              <w:t>}</w:t>
             </w:r>
           </w:p>
         </w:tc>
@@ -7997,11 +9121,16 @@
             <w:r>
               <w:t>{</w:t>
             </w:r>
+            <w:proofErr w:type="spellStart"/>
             <w:r>
               <w:t>TrainingReview</w:t>
             </w:r>
             <w:r>
-              <w:t>Method}</w:t>
+              <w:t>Method</w:t>
+            </w:r>
+            <w:proofErr w:type="spellEnd"/>
+            <w:r>
+              <w:t>}</w:t>
             </w:r>
           </w:p>
         </w:tc>
@@ -8136,7 +9265,23 @@
         </w:rPr>
       </w:pPr>
       <w:r>
-        <w:t>The scoping assessment will involve analysis of the requirements of the practice and preparation of a specification and quotation.  For certain types of tasks, it is necessary to do some or all of the work in order to arrive at a final quotation.  For some small projects, if the agreed scope of work can be completed within the time allowed for the scoping assessment then no additional fee will be applicable otherwi</w:t>
+        <w:t xml:space="preserve">The scoping assessment will involve analysis of the requirements of the practice and preparation of a specification and quotation.  For certain types of tasks, it is necessary to do some or </w:t>
+      </w:r>
+      <w:proofErr w:type="gramStart"/>
+      <w:r>
+        <w:t>all of</w:t>
+      </w:r>
+      <w:proofErr w:type="gramEnd"/>
+      <w:r>
+        <w:t xml:space="preserve"> the work in order to arrive at a final quotation.  For some small projects, if the agreed scope of work can be completed within the time allowed for the scoping </w:t>
+      </w:r>
+      <w:proofErr w:type="gramStart"/>
+      <w:r>
+        <w:t>assessment</w:t>
+      </w:r>
+      <w:proofErr w:type="gramEnd"/>
+      <w:r>
+        <w:t xml:space="preserve"> then no additional fee will be applicable otherwi</w:t>
       </w:r>
       <w:r>
         <w:t>se a quotation will be provided.</w:t>
@@ -8152,7 +9297,21 @@
         <w:rPr>
           <w:szCs w:val="20"/>
         </w:rPr>
-        <w:t>{/scopingStudySelected}</w:t>
+        <w:t>{/</w:t>
+      </w:r>
+      <w:proofErr w:type="spellStart"/>
+      <w:r>
+        <w:rPr>
+          <w:szCs w:val="20"/>
+        </w:rPr>
+        <w:t>scopingStudySelected</w:t>
+      </w:r>
+      <w:proofErr w:type="spellEnd"/>
+      <w:r>
+        <w:rPr>
+          <w:szCs w:val="20"/>
+        </w:rPr>
+        <w:t>}</w:t>
       </w:r>
     </w:p>
     <w:p>
@@ -8213,6 +9372,7 @@
       </w:pPr>
       <w:bookmarkStart w:id="34" w:name="LNSearches"/>
       <w:bookmarkEnd w:id="33"/>
+      <w:proofErr w:type="spellStart"/>
       <w:r>
         <w:rPr>
           <w:rFonts w:ascii="Arial Nova" w:hAnsi="Arial Nova"/>
@@ -8220,12 +9380,35 @@
           <w:sz w:val="26"/>
           <w:szCs w:val="26"/>
         </w:rPr>
-        <w:t>emPower Forms and Precedents</w:t>
-      </w:r>
-    </w:p>
-    <w:p>
-      <w:r>
-        <w:t>emPower Forms and Precedents are automated legal templates that combine current content with easy-to-use technology to allow users to complete documents efficiently, reliably and fast.</w:t>
+        <w:t>emPower</w:t>
+      </w:r>
+      <w:proofErr w:type="spellEnd"/>
+      <w:r>
+        <w:rPr>
+          <w:rFonts w:ascii="Arial Nova" w:hAnsi="Arial Nova"/>
+          <w:color w:val="5B9BD5"/>
+          <w:sz w:val="26"/>
+          <w:szCs w:val="26"/>
+        </w:rPr>
+        <w:t xml:space="preserve"> Forms and Precedents</w:t>
+      </w:r>
+    </w:p>
+    <w:p>
+      <w:proofErr w:type="spellStart"/>
+      <w:r>
+        <w:t>emPower</w:t>
+      </w:r>
+      <w:proofErr w:type="spellEnd"/>
+      <w:r>
+        <w:t xml:space="preserve"> Forms and Precedents are automated legal templates that combine current content with easy-to-use technology to allow users to complete documents efficiently, </w:t>
+      </w:r>
+      <w:proofErr w:type="gramStart"/>
+      <w:r>
+        <w:t>reliably</w:t>
+      </w:r>
+      <w:proofErr w:type="gramEnd"/>
+      <w:r>
+        <w:t xml:space="preserve"> and fast.</w:t>
       </w:r>
     </w:p>
     <w:p>
@@ -8240,6 +9423,7 @@
       </w:pPr>
       <w:bookmarkStart w:id="35" w:name="SoftDocs"/>
       <w:bookmarkEnd w:id="34"/>
+      <w:proofErr w:type="spellStart"/>
       <w:r>
         <w:rPr>
           <w:rFonts w:ascii="Arial Nova" w:hAnsi="Arial Nova"/>
@@ -8247,12 +9431,97 @@
           <w:sz w:val="26"/>
           <w:szCs w:val="26"/>
         </w:rPr>
-        <w:t>SoftDocs InterConnect</w:t>
-      </w:r>
-    </w:p>
-    <w:p>
-      <w:r>
-        <w:t>Lexis Affinity provides integration with SoftDocs document automation and precedents through the use of HotDocs technology (www.softdocs.com.au). SoftDocs InterConnect enables data exchange between Lexis Affinity and SoftDocs. SoftDocs InterConnect is configured based on the precedent libraries used by your firm.</w:t>
+        <w:t>SoftDocs</w:t>
+      </w:r>
+      <w:proofErr w:type="spellEnd"/>
+      <w:r>
+        <w:rPr>
+          <w:rFonts w:ascii="Arial Nova" w:hAnsi="Arial Nova"/>
+          <w:color w:val="5B9BD5" w:themeColor="accent5"/>
+          <w:sz w:val="26"/>
+          <w:szCs w:val="26"/>
+        </w:rPr>
+        <w:t xml:space="preserve"> </w:t>
+      </w:r>
+      <w:proofErr w:type="spellStart"/>
+      <w:r>
+        <w:rPr>
+          <w:rFonts w:ascii="Arial Nova" w:hAnsi="Arial Nova"/>
+          <w:color w:val="5B9BD5" w:themeColor="accent5"/>
+          <w:sz w:val="26"/>
+          <w:szCs w:val="26"/>
+        </w:rPr>
+        <w:t>InterConnect</w:t>
+      </w:r>
+      <w:proofErr w:type="spellEnd"/>
+    </w:p>
+    <w:p>
+      <w:r>
+        <w:t xml:space="preserve">Lexis Affinity provides integration with </w:t>
+      </w:r>
+      <w:proofErr w:type="spellStart"/>
+      <w:r>
+        <w:t>SoftDocs</w:t>
+      </w:r>
+      <w:proofErr w:type="spellEnd"/>
+      <w:r>
+        <w:t xml:space="preserve"> document automation and precedents </w:t>
+      </w:r>
+      <w:proofErr w:type="gramStart"/>
+      <w:r>
+        <w:t>through the use of</w:t>
+      </w:r>
+      <w:proofErr w:type="gramEnd"/>
+      <w:r>
+        <w:t xml:space="preserve"> </w:t>
+      </w:r>
+      <w:proofErr w:type="spellStart"/>
+      <w:r>
+        <w:t>HotDocs</w:t>
+      </w:r>
+      <w:proofErr w:type="spellEnd"/>
+      <w:r>
+        <w:t xml:space="preserve"> technology (www.softdocs.com.au). </w:t>
+      </w:r>
+      <w:proofErr w:type="spellStart"/>
+      <w:r>
+        <w:t>SoftDocs</w:t>
+      </w:r>
+      <w:proofErr w:type="spellEnd"/>
+      <w:r>
+        <w:t xml:space="preserve"> </w:t>
+      </w:r>
+      <w:proofErr w:type="spellStart"/>
+      <w:r>
+        <w:t>InterConnect</w:t>
+      </w:r>
+      <w:proofErr w:type="spellEnd"/>
+      <w:r>
+        <w:t xml:space="preserve"> enables data exchange between Lexis Affinity and </w:t>
+      </w:r>
+      <w:proofErr w:type="spellStart"/>
+      <w:r>
+        <w:t>SoftDocs</w:t>
+      </w:r>
+      <w:proofErr w:type="spellEnd"/>
+      <w:r>
+        <w:t xml:space="preserve">. </w:t>
+      </w:r>
+      <w:proofErr w:type="spellStart"/>
+      <w:r>
+        <w:t>SoftDocs</w:t>
+      </w:r>
+      <w:proofErr w:type="spellEnd"/>
+      <w:r>
+        <w:t xml:space="preserve"> </w:t>
+      </w:r>
+      <w:proofErr w:type="spellStart"/>
+      <w:r>
+        <w:t>InterConnect</w:t>
+      </w:r>
+      <w:proofErr w:type="spellEnd"/>
+      <w:r>
+        <w:t xml:space="preserve"> is configured based on the precedent libraries used by your firm.</w:t>
       </w:r>
     </w:p>
     <w:p>
@@ -8270,7 +9539,39 @@
           <w:rFonts w:cs="Arial"/>
           <w:lang w:eastAsia="en-AU"/>
         </w:rPr>
-        <w:t>The version of HotDocs being used will have to adhere to the software license conditions supplied by SoftDocs along with their operating system requirements. Of note:</w:t>
+        <w:t xml:space="preserve">The version of </w:t>
+      </w:r>
+      <w:proofErr w:type="spellStart"/>
+      <w:r>
+        <w:rPr>
+          <w:rFonts w:cs="Arial"/>
+          <w:lang w:eastAsia="en-AU"/>
+        </w:rPr>
+        <w:t>HotDocs</w:t>
+      </w:r>
+      <w:proofErr w:type="spellEnd"/>
+      <w:r>
+        <w:rPr>
+          <w:rFonts w:cs="Arial"/>
+          <w:lang w:eastAsia="en-AU"/>
+        </w:rPr>
+        <w:t xml:space="preserve"> being used will have to adhere to the software license conditions supplied by </w:t>
+      </w:r>
+      <w:proofErr w:type="spellStart"/>
+      <w:r>
+        <w:rPr>
+          <w:rFonts w:cs="Arial"/>
+          <w:lang w:eastAsia="en-AU"/>
+        </w:rPr>
+        <w:t>SoftDocs</w:t>
+      </w:r>
+      <w:proofErr w:type="spellEnd"/>
+      <w:r>
+        <w:rPr>
+          <w:rFonts w:cs="Arial"/>
+          <w:lang w:eastAsia="en-AU"/>
+        </w:rPr>
+        <w:t xml:space="preserve"> along with their operating system requirements. Of note:</w:t>
       </w:r>
     </w:p>
     <w:p>
@@ -8293,8 +9594,33 @@
           <w:rFonts w:cs="Arial"/>
           <w:lang w:eastAsia="en-AU"/>
         </w:rPr>
-        <w:t>You should confirm the compatibility of your firm’s Microsoft Office version with the version(s) of HotDocs software required by SoftDocs</w:t>
-      </w:r>
+        <w:t xml:space="preserve">You should confirm the compatibility of your firm’s Microsoft Office version with the version(s) of </w:t>
+      </w:r>
+      <w:proofErr w:type="spellStart"/>
+      <w:r>
+        <w:rPr>
+          <w:rFonts w:cs="Arial"/>
+          <w:lang w:eastAsia="en-AU"/>
+        </w:rPr>
+        <w:t>HotDocs</w:t>
+      </w:r>
+      <w:proofErr w:type="spellEnd"/>
+      <w:r>
+        <w:rPr>
+          <w:rFonts w:cs="Arial"/>
+          <w:lang w:eastAsia="en-AU"/>
+        </w:rPr>
+        <w:t xml:space="preserve"> software required by </w:t>
+      </w:r>
+      <w:proofErr w:type="spellStart"/>
+      <w:r>
+        <w:rPr>
+          <w:rFonts w:cs="Arial"/>
+          <w:lang w:eastAsia="en-AU"/>
+        </w:rPr>
+        <w:t>SoftDocs</w:t>
+      </w:r>
+      <w:proofErr w:type="spellEnd"/>
     </w:p>
     <w:p>
       <w:pPr>
@@ -8316,7 +9642,23 @@
           <w:rFonts w:cs="Arial"/>
           <w:lang w:eastAsia="en-AU"/>
         </w:rPr>
-        <w:t>You are bound by the Enterprise License sold to you by SoftDocs and any software upgrades required need to be in accordance with that Enterprise License.</w:t>
+        <w:t xml:space="preserve">You are bound by the Enterprise License sold to you by </w:t>
+      </w:r>
+      <w:proofErr w:type="spellStart"/>
+      <w:r>
+        <w:rPr>
+          <w:rFonts w:cs="Arial"/>
+          <w:lang w:eastAsia="en-AU"/>
+        </w:rPr>
+        <w:t>SoftDocs</w:t>
+      </w:r>
+      <w:proofErr w:type="spellEnd"/>
+      <w:r>
+        <w:rPr>
+          <w:rFonts w:cs="Arial"/>
+          <w:lang w:eastAsia="en-AU"/>
+        </w:rPr>
+        <w:t xml:space="preserve"> and any software upgrades required need to be in accordance with that Enterprise License.</w:t>
       </w:r>
     </w:p>
     <w:p>
@@ -8339,7 +9681,39 @@
           <w:rFonts w:cs="Arial"/>
           <w:lang w:eastAsia="en-AU"/>
         </w:rPr>
-        <w:t>For firms upgrading versions of HotDocs a charge may be incurred by SoftDocs in line with their Enterprise License</w:t>
+        <w:t xml:space="preserve">For firms upgrading versions of </w:t>
+      </w:r>
+      <w:proofErr w:type="spellStart"/>
+      <w:r>
+        <w:rPr>
+          <w:rFonts w:cs="Arial"/>
+          <w:lang w:eastAsia="en-AU"/>
+        </w:rPr>
+        <w:t>HotDocs</w:t>
+      </w:r>
+      <w:proofErr w:type="spellEnd"/>
+      <w:r>
+        <w:rPr>
+          <w:rFonts w:cs="Arial"/>
+          <w:lang w:eastAsia="en-AU"/>
+        </w:rPr>
+        <w:t xml:space="preserve"> a charge may be incurred by </w:t>
+      </w:r>
+      <w:proofErr w:type="spellStart"/>
+      <w:r>
+        <w:rPr>
+          <w:rFonts w:cs="Arial"/>
+          <w:lang w:eastAsia="en-AU"/>
+        </w:rPr>
+        <w:t>SoftDocs</w:t>
+      </w:r>
+      <w:proofErr w:type="spellEnd"/>
+      <w:r>
+        <w:rPr>
+          <w:rFonts w:cs="Arial"/>
+          <w:lang w:eastAsia="en-AU"/>
+        </w:rPr>
+        <w:t xml:space="preserve"> in line with their Enterprise License</w:t>
       </w:r>
       <w:r>
         <w:rPr>
@@ -8488,7 +9862,15 @@
         <w:spacing w:before="180" w:after="60"/>
       </w:pPr>
       <w:r>
-        <w:t>Sundry interfaces (Monitor, BillBack etc)</w:t>
+        <w:t xml:space="preserve">Sundry interfaces (Monitor, </w:t>
+      </w:r>
+      <w:proofErr w:type="spellStart"/>
+      <w:r>
+        <w:t>BillBack</w:t>
+      </w:r>
+      <w:proofErr w:type="spellEnd"/>
+      <w:r>
+        <w:t xml:space="preserve"> etc)</w:t>
       </w:r>
     </w:p>
     <w:p>
@@ -8532,9 +9914,11 @@
       <w:r>
         <w:t>{/</w:t>
       </w:r>
+      <w:proofErr w:type="spellStart"/>
       <w:r>
         <w:t>hasDataMigration</w:t>
       </w:r>
+      <w:proofErr w:type="spellEnd"/>
       <w:r>
         <w:t>}</w:t>
       </w:r>
@@ -8580,9 +9964,11 @@
       <w:r>
         <w:t>{</w:t>
       </w:r>
+      <w:proofErr w:type="spellStart"/>
       <w:r>
         <w:t>dataMigrationName</w:t>
       </w:r>
+      <w:proofErr w:type="spellEnd"/>
       <w:r>
         <w:t>}</w:t>
       </w:r>
@@ -8592,21 +9978,30 @@
       <w:r>
         <w:t>{^</w:t>
       </w:r>
+      <w:proofErr w:type="spellStart"/>
+      <w:proofErr w:type="gramStart"/>
       <w:r>
         <w:t>hasDataMigration</w:t>
       </w:r>
+      <w:proofErr w:type="spellEnd"/>
       <w:r>
         <w:t>}</w:t>
       </w:r>
       <w:r>
-        <w:t xml:space="preserve">Following our discussions, it has been agreed that </w:t>
+        <w:t>Following</w:t>
+      </w:r>
+      <w:proofErr w:type="gramEnd"/>
+      <w:r>
+        <w:t xml:space="preserve"> our discussions, it has been agreed that </w:t>
       </w:r>
       <w:r>
         <w:t>{</w:t>
       </w:r>
+      <w:proofErr w:type="spellStart"/>
       <w:r>
         <w:t>client_name</w:t>
       </w:r>
+      <w:proofErr w:type="spellEnd"/>
       <w:r>
         <w:t>}</w:t>
       </w:r>
@@ -8619,12 +10014,19 @@
       <w:r>
         <w:t xml:space="preserve"> </w:t>
       </w:r>
-      <w:r>
-        <w:t>.{/</w:t>
-      </w:r>
+      <w:proofErr w:type="gramStart"/>
+      <w:r>
+        <w:t>.{</w:t>
+      </w:r>
+      <w:proofErr w:type="gramEnd"/>
+      <w:r>
+        <w:t>/</w:t>
+      </w:r>
+      <w:proofErr w:type="spellStart"/>
       <w:r>
         <w:t>hasDataMigration</w:t>
       </w:r>
+      <w:proofErr w:type="spellEnd"/>
       <w:r>
         <w:t>}</w:t>
       </w:r>
@@ -8810,7 +10212,47 @@
                 <w:sz w:val="19"/>
                 <w:szCs w:val="19"/>
               </w:rPr>
-              <w:t>Manage your caseload more effectively with everything you need on one place.  Keep track of matter progress, documents, contacts and financials. Update facts of the matter and key dates using DataForms. Record time, process transactions and manage billing.</w:t>
+              <w:t xml:space="preserve">Manage your caseload more effectively with everything you need on one place.  Keep track of matter progress, documents, </w:t>
+            </w:r>
+            <w:proofErr w:type="gramStart"/>
+            <w:r>
+              <w:rPr>
+                <w:rFonts w:eastAsia="Wingdings" w:cs="Wingdings"/>
+                <w:color w:val="000000"/>
+                <w:sz w:val="19"/>
+                <w:szCs w:val="19"/>
+              </w:rPr>
+              <w:t>contacts</w:t>
+            </w:r>
+            <w:proofErr w:type="gramEnd"/>
+            <w:r>
+              <w:rPr>
+                <w:rFonts w:eastAsia="Wingdings" w:cs="Wingdings"/>
+                <w:color w:val="000000"/>
+                <w:sz w:val="19"/>
+                <w:szCs w:val="19"/>
+              </w:rPr>
+              <w:t xml:space="preserve"> and financials. Update facts of the matter and key dates using </w:t>
+            </w:r>
+            <w:proofErr w:type="spellStart"/>
+            <w:r>
+              <w:rPr>
+                <w:rFonts w:eastAsia="Wingdings" w:cs="Wingdings"/>
+                <w:color w:val="000000"/>
+                <w:sz w:val="19"/>
+                <w:szCs w:val="19"/>
+              </w:rPr>
+              <w:t>DataForms</w:t>
+            </w:r>
+            <w:proofErr w:type="spellEnd"/>
+            <w:r>
+              <w:rPr>
+                <w:rFonts w:eastAsia="Wingdings" w:cs="Wingdings"/>
+                <w:color w:val="000000"/>
+                <w:sz w:val="19"/>
+                <w:szCs w:val="19"/>
+              </w:rPr>
+              <w:t>. Record time, process transactions and manage billing.</w:t>
             </w:r>
           </w:p>
         </w:tc>
@@ -8907,7 +10349,27 @@
                 <w:sz w:val="19"/>
                 <w:szCs w:val="19"/>
               </w:rPr>
-              <w:t>Centralised document management for your entire firm across matters, contacts and clients.  Find and update documents quickly with full-text searching.  Drag-and-drop capability from Windows and Outlook make filing easy.</w:t>
+              <w:t xml:space="preserve">Centralised document management for your entire firm across matters, </w:t>
+            </w:r>
+            <w:proofErr w:type="gramStart"/>
+            <w:r>
+              <w:rPr>
+                <w:rFonts w:eastAsia="Wingdings" w:cs="Wingdings"/>
+                <w:color w:val="000000"/>
+                <w:sz w:val="19"/>
+                <w:szCs w:val="19"/>
+              </w:rPr>
+              <w:t>contacts</w:t>
+            </w:r>
+            <w:proofErr w:type="gramEnd"/>
+            <w:r>
+              <w:rPr>
+                <w:rFonts w:eastAsia="Wingdings" w:cs="Wingdings"/>
+                <w:color w:val="000000"/>
+                <w:sz w:val="19"/>
+                <w:szCs w:val="19"/>
+              </w:rPr>
+              <w:t xml:space="preserve"> and clients.  Find and update documents quickly with full-text searching.  Drag-and-drop capability from Windows and Outlook make filing easy.</w:t>
             </w:r>
           </w:p>
         </w:tc>
@@ -9007,7 +10469,27 @@
                 <w:sz w:val="19"/>
                 <w:szCs w:val="19"/>
               </w:rPr>
-              <w:t>A comprehensive Accounting solution including Office and Trust Accounting, Investments and Controlled Monies, General Ledger, Budgets, Bank Reconciliation, Creditor management, Cost &amp; Disbursement recovery and more.</w:t>
+              <w:t xml:space="preserve">A comprehensive </w:t>
+            </w:r>
+            <w:proofErr w:type="gramStart"/>
+            <w:r>
+              <w:rPr>
+                <w:rFonts w:eastAsia="Wingdings" w:cs="Wingdings"/>
+                <w:color w:val="000000"/>
+                <w:sz w:val="19"/>
+                <w:szCs w:val="19"/>
+              </w:rPr>
+              <w:t>Accounting</w:t>
+            </w:r>
+            <w:proofErr w:type="gramEnd"/>
+            <w:r>
+              <w:rPr>
+                <w:rFonts w:eastAsia="Wingdings" w:cs="Wingdings"/>
+                <w:color w:val="000000"/>
+                <w:sz w:val="19"/>
+                <w:szCs w:val="19"/>
+              </w:rPr>
+              <w:t xml:space="preserve"> solution including Office and Trust Accounting, Investments and Controlled Monies, General Ledger, Budgets, Bank Reconciliation, Creditor management, Cost &amp; Disbursement recovery and more.</w:t>
             </w:r>
           </w:p>
         </w:tc>
@@ -9104,7 +10586,27 @@
                 <w:sz w:val="19"/>
                 <w:szCs w:val="19"/>
               </w:rPr>
-              <w:t>Organise and manage your routine Billing functions with less effort and more control.  Flexible bill template can be tailored to your firm with convenient eBilling and collection options.  Easily set up auto-generation of draft bills for review and approval using system rules.</w:t>
+              <w:t xml:space="preserve">Organise and manage your routine Billing functions with less effort and more control.  Flexible bill template can be tailored to your firm with convenient </w:t>
+            </w:r>
+            <w:proofErr w:type="spellStart"/>
+            <w:r>
+              <w:rPr>
+                <w:rFonts w:eastAsia="Wingdings" w:cs="Wingdings"/>
+                <w:color w:val="000000"/>
+                <w:sz w:val="19"/>
+                <w:szCs w:val="19"/>
+              </w:rPr>
+              <w:t>eBilling</w:t>
+            </w:r>
+            <w:proofErr w:type="spellEnd"/>
+            <w:r>
+              <w:rPr>
+                <w:rFonts w:eastAsia="Wingdings" w:cs="Wingdings"/>
+                <w:color w:val="000000"/>
+                <w:sz w:val="19"/>
+                <w:szCs w:val="19"/>
+              </w:rPr>
+              <w:t xml:space="preserve"> and collection options.  Easily set up auto-generation of draft bills for review and approval using system rules.</w:t>
             </w:r>
           </w:p>
         </w:tc>
@@ -9187,8 +10689,17 @@
                 <w:rFonts w:ascii="Arial Nova" w:eastAsia="Wingdings" w:hAnsi="Arial Nova" w:cs="Wingdings"/>
                 <w:color w:val="000000"/>
               </w:rPr>
-              <w:t>Precedents Management &amp; DataForms</w:t>
-            </w:r>
+              <w:t xml:space="preserve">Precedents Management &amp; </w:t>
+            </w:r>
+            <w:proofErr w:type="spellStart"/>
+            <w:r>
+              <w:rPr>
+                <w:rFonts w:ascii="Arial Nova" w:eastAsia="Wingdings" w:hAnsi="Arial Nova" w:cs="Wingdings"/>
+                <w:color w:val="000000"/>
+              </w:rPr>
+              <w:t>DataForms</w:t>
+            </w:r>
+            <w:proofErr w:type="spellEnd"/>
           </w:p>
           <w:p>
             <w:pPr>
@@ -9205,7 +10716,29 @@
                 <w:sz w:val="19"/>
                 <w:szCs w:val="19"/>
               </w:rPr>
-              <w:t>Manage your firms’ entire precedent library and ensure your staff are using the right documents.  Use LexisNexis standard forms and precedents or build your own templates.  Automate document drafting using custom DataForms (with no programming) and re-use data to automate correspondence (inc. email precedents).</w:t>
+              <w:t xml:space="preserve">Manage your firms’ entire precedent library and ensure your staff are using the right documents.  Use LexisNexis standard forms and precedents or build your own templates.  Automate document drafting using custom </w:t>
+            </w:r>
+            <w:proofErr w:type="spellStart"/>
+            <w:r>
+              <w:rPr>
+                <w:rFonts w:eastAsia="Wingdings" w:cs="Wingdings"/>
+                <w:color w:val="000000"/>
+                <w:spacing w:val="-4"/>
+                <w:sz w:val="19"/>
+                <w:szCs w:val="19"/>
+              </w:rPr>
+              <w:t>DataForms</w:t>
+            </w:r>
+            <w:proofErr w:type="spellEnd"/>
+            <w:r>
+              <w:rPr>
+                <w:rFonts w:eastAsia="Wingdings" w:cs="Wingdings"/>
+                <w:color w:val="000000"/>
+                <w:spacing w:val="-4"/>
+                <w:sz w:val="19"/>
+                <w:szCs w:val="19"/>
+              </w:rPr>
+              <w:t xml:space="preserve"> (with no programming) and re-use data to automate correspondence (inc. email precedents).</w:t>
             </w:r>
           </w:p>
         </w:tc>
@@ -9303,7 +10836,27 @@
                 <w:sz w:val="19"/>
                 <w:szCs w:val="19"/>
               </w:rPr>
-              <w:t>Model and map your legal and administration processes and turn them into reusable workflows.  Prompt for information when and where it's needed and automate the delivery of common tasks, reduce unnecessary work and improve the quality of your business outputs.</w:t>
+              <w:t xml:space="preserve">Model and map your legal and administration processes and turn them into reusable workflows.  Prompt for information when and where it's needed and automate the delivery of common tasks, reduce unnecessary </w:t>
+            </w:r>
+            <w:proofErr w:type="gramStart"/>
+            <w:r>
+              <w:rPr>
+                <w:rFonts w:eastAsia="Wingdings" w:cs="Wingdings"/>
+                <w:color w:val="000000"/>
+                <w:sz w:val="19"/>
+                <w:szCs w:val="19"/>
+              </w:rPr>
+              <w:t>work</w:t>
+            </w:r>
+            <w:proofErr w:type="gramEnd"/>
+            <w:r>
+              <w:rPr>
+                <w:rFonts w:eastAsia="Wingdings" w:cs="Wingdings"/>
+                <w:color w:val="000000"/>
+                <w:sz w:val="19"/>
+                <w:szCs w:val="19"/>
+              </w:rPr>
+              <w:t xml:space="preserve"> and improve the quality of your business outputs.</w:t>
             </w:r>
             <w:r>
               <w:rPr>
@@ -9507,7 +11060,27 @@
                 <w:sz w:val="19"/>
                 <w:szCs w:val="19"/>
               </w:rPr>
-              <w:t>Keep on top of Time Recording with flexible time recording options to suit different working styles including Record-as-you-work timer, 'Traditional' fee sheet, Scale Costs, Flexible rates and Budget tracking.</w:t>
+              <w:t xml:space="preserve">Keep on top of Time Recording with flexible time recording options to suit different working styles including Record-as-you-work timer, 'Traditional' fee sheet, Scale Costs, Flexible </w:t>
+            </w:r>
+            <w:proofErr w:type="gramStart"/>
+            <w:r>
+              <w:rPr>
+                <w:rFonts w:eastAsia="Wingdings" w:cs="Wingdings"/>
+                <w:color w:val="000000"/>
+                <w:sz w:val="19"/>
+                <w:szCs w:val="19"/>
+              </w:rPr>
+              <w:t>rates</w:t>
+            </w:r>
+            <w:proofErr w:type="gramEnd"/>
+            <w:r>
+              <w:rPr>
+                <w:rFonts w:eastAsia="Wingdings" w:cs="Wingdings"/>
+                <w:color w:val="000000"/>
+                <w:sz w:val="19"/>
+                <w:szCs w:val="19"/>
+              </w:rPr>
+              <w:t xml:space="preserve"> and Budget tracking.</w:t>
             </w:r>
             <w:r>
               <w:rPr>
@@ -9613,7 +11186,27 @@
                 <w:sz w:val="19"/>
                 <w:szCs w:val="19"/>
               </w:rPr>
-              <w:t>Analyse performance across your practice with our suite of Reporting options, both financial and performance based, including dashboards and over 90 standard reports with automated run-time scheduling and email distribution, filters and customisation options.</w:t>
+              <w:t xml:space="preserve">Analyse performance across your practice with our suite of Reporting options, both financial and performance based, including dashboards and over 90 standard reports with automated run-time scheduling and email distribution, </w:t>
+            </w:r>
+            <w:proofErr w:type="gramStart"/>
+            <w:r>
+              <w:rPr>
+                <w:rFonts w:eastAsia="Wingdings" w:cs="Wingdings"/>
+                <w:color w:val="000000"/>
+                <w:sz w:val="19"/>
+                <w:szCs w:val="19"/>
+              </w:rPr>
+              <w:t>filters</w:t>
+            </w:r>
+            <w:proofErr w:type="gramEnd"/>
+            <w:r>
+              <w:rPr>
+                <w:rFonts w:eastAsia="Wingdings" w:cs="Wingdings"/>
+                <w:color w:val="000000"/>
+                <w:sz w:val="19"/>
+                <w:szCs w:val="19"/>
+              </w:rPr>
+              <w:t xml:space="preserve"> and customisation options.</w:t>
             </w:r>
           </w:p>
         </w:tc>
@@ -10148,7 +11741,15 @@
         <w:spacing w:after="120"/>
       </w:pPr>
       <w:r>
-        <w:t xml:space="preserve">LexisNexis Searches - Integrated property, personal, commercial and other Searches (GlobalX, InfoTrack, </w:t>
+        <w:t xml:space="preserve">LexisNexis Searches - Integrated property, personal, </w:t>
+      </w:r>
+      <w:proofErr w:type="gramStart"/>
+      <w:r>
+        <w:t>commercial</w:t>
+      </w:r>
+      <w:proofErr w:type="gramEnd"/>
+      <w:r>
+        <w:t xml:space="preserve"> and other Searches (GlobalX, InfoTrack, </w:t>
       </w:r>
       <w:r>
         <w:t>Dye &amp; Durham</w:t>
@@ -10607,7 +12208,27 @@
                 <w:sz w:val="19"/>
                 <w:szCs w:val="19"/>
               </w:rPr>
-              <w:t xml:space="preserve">Lexis Affinity integration with FeeSynergy to increase your cashflow, reduce your debtor days and automate your current processes, all while improving the service you provide.  Plus, flexible monthly payment options, secure online payment gateway and comprehensive partner dashboard will make life easy for both you and your clients.  </w:t>
+              <w:t xml:space="preserve">Lexis Affinity integration with </w:t>
+            </w:r>
+            <w:proofErr w:type="spellStart"/>
+            <w:r>
+              <w:rPr>
+                <w:rFonts w:eastAsia="Wingdings" w:cs="Wingdings"/>
+                <w:color w:val="000000"/>
+                <w:sz w:val="19"/>
+                <w:szCs w:val="19"/>
+              </w:rPr>
+              <w:t>FeeSynergy</w:t>
+            </w:r>
+            <w:proofErr w:type="spellEnd"/>
+            <w:r>
+              <w:rPr>
+                <w:rFonts w:eastAsia="Wingdings" w:cs="Wingdings"/>
+                <w:color w:val="000000"/>
+                <w:sz w:val="19"/>
+                <w:szCs w:val="19"/>
+              </w:rPr>
+              <w:t xml:space="preserve"> to increase your cashflow, reduce your debtor days and automate your current processes, all while improving the service you provide.  Plus, flexible monthly payment options, secure online payment gateway and comprehensive partner dashboard will make life easy for both you and your clients.  </w:t>
             </w:r>
           </w:p>
         </w:tc>
@@ -10720,7 +12341,47 @@
                 <w:sz w:val="19"/>
                 <w:szCs w:val="19"/>
               </w:rPr>
-              <w:t>Lexis Affinity integration with Fileman to enable cloud-based management of your archived matter files, including storage, retrieval and destruction.  The unique single fee per matter approach means you can convert the cost of file management into a legitimate disbursement</w:t>
+              <w:t xml:space="preserve">Lexis Affinity integration with </w:t>
+            </w:r>
+            <w:proofErr w:type="spellStart"/>
+            <w:r>
+              <w:rPr>
+                <w:rFonts w:eastAsia="Wingdings" w:cs="Wingdings"/>
+                <w:color w:val="000000"/>
+                <w:sz w:val="19"/>
+                <w:szCs w:val="19"/>
+              </w:rPr>
+              <w:t>Fileman</w:t>
+            </w:r>
+            <w:proofErr w:type="spellEnd"/>
+            <w:r>
+              <w:rPr>
+                <w:rFonts w:eastAsia="Wingdings" w:cs="Wingdings"/>
+                <w:color w:val="000000"/>
+                <w:sz w:val="19"/>
+                <w:szCs w:val="19"/>
+              </w:rPr>
+              <w:t xml:space="preserve"> to enable cloud-based management of your archived matter files, including storage, </w:t>
+            </w:r>
+            <w:proofErr w:type="gramStart"/>
+            <w:r>
+              <w:rPr>
+                <w:rFonts w:eastAsia="Wingdings" w:cs="Wingdings"/>
+                <w:color w:val="000000"/>
+                <w:sz w:val="19"/>
+                <w:szCs w:val="19"/>
+              </w:rPr>
+              <w:t>retrieval</w:t>
+            </w:r>
+            <w:proofErr w:type="gramEnd"/>
+            <w:r>
+              <w:rPr>
+                <w:rFonts w:eastAsia="Wingdings" w:cs="Wingdings"/>
+                <w:color w:val="000000"/>
+                <w:sz w:val="19"/>
+                <w:szCs w:val="19"/>
+              </w:rPr>
+              <w:t xml:space="preserve"> and destruction.  The unique single fee per matter approach means you can convert the cost of file management into a legitimate disbursement</w:t>
             </w:r>
             <w:r>
               <w:rPr>
@@ -10843,7 +12504,27 @@
                 <w:sz w:val="19"/>
                 <w:szCs w:val="19"/>
               </w:rPr>
-              <w:t>LexisNexis Searches integration with GlobalX for all your property, business and consumer regulatory information.  Order searches from within matters to avoid re-keying matter details with automated saving of documents and posting of disbursements</w:t>
+              <w:t xml:space="preserve">LexisNexis Searches integration with GlobalX for all your property, </w:t>
+            </w:r>
+            <w:proofErr w:type="gramStart"/>
+            <w:r>
+              <w:rPr>
+                <w:rFonts w:eastAsia="Wingdings" w:cs="Wingdings"/>
+                <w:color w:val="000000"/>
+                <w:sz w:val="19"/>
+                <w:szCs w:val="19"/>
+              </w:rPr>
+              <w:t>business</w:t>
+            </w:r>
+            <w:proofErr w:type="gramEnd"/>
+            <w:r>
+              <w:rPr>
+                <w:rFonts w:eastAsia="Wingdings" w:cs="Wingdings"/>
+                <w:color w:val="000000"/>
+                <w:sz w:val="19"/>
+                <w:szCs w:val="19"/>
+              </w:rPr>
+              <w:t xml:space="preserve"> and consumer regulatory information.  Order searches from within matters to avoid re-keying matter details with automated saving of documents and posting of disbursements</w:t>
             </w:r>
             <w:r>
               <w:rPr>
@@ -10970,7 +12651,27 @@
                 <w:sz w:val="19"/>
                 <w:szCs w:val="19"/>
               </w:rPr>
-              <w:t>LexisNexis Searches integration with InfoTrack for all your property, business and consumer regulatory information.  Order searches from within matters to avoid re-keying matter details with automated saving of documents and posting of disbursements</w:t>
+              <w:t xml:space="preserve">LexisNexis Searches integration with InfoTrack for all your property, </w:t>
+            </w:r>
+            <w:proofErr w:type="gramStart"/>
+            <w:r>
+              <w:rPr>
+                <w:rFonts w:eastAsia="Wingdings" w:cs="Wingdings"/>
+                <w:color w:val="000000"/>
+                <w:sz w:val="19"/>
+                <w:szCs w:val="19"/>
+              </w:rPr>
+              <w:t>business</w:t>
+            </w:r>
+            <w:proofErr w:type="gramEnd"/>
+            <w:r>
+              <w:rPr>
+                <w:rFonts w:eastAsia="Wingdings" w:cs="Wingdings"/>
+                <w:color w:val="000000"/>
+                <w:sz w:val="19"/>
+                <w:szCs w:val="19"/>
+              </w:rPr>
+              <w:t xml:space="preserve"> and consumer regulatory information.  Order searches from within matters to avoid re-keying matter details with automated saving of documents and posting of disbursements</w:t>
             </w:r>
             <w:r>
               <w:rPr>
@@ -11099,7 +12800,29 @@
                 <w:sz w:val="19"/>
                 <w:szCs w:val="19"/>
               </w:rPr>
-              <w:t>Lexis Affinity integration with Macquarie Bank will boost your firms’ productivity, reduce costs and improve cash flow with an innovative payment, collection, receipting and reconciliation solution</w:t>
+              <w:t xml:space="preserve">Lexis Affinity integration with Macquarie Bank will boost your firms’ productivity, reduce </w:t>
+            </w:r>
+            <w:proofErr w:type="gramStart"/>
+            <w:r>
+              <w:rPr>
+                <w:rFonts w:eastAsia="Wingdings" w:cs="Wingdings"/>
+                <w:color w:val="000000"/>
+                <w:spacing w:val="-4"/>
+                <w:sz w:val="19"/>
+                <w:szCs w:val="19"/>
+              </w:rPr>
+              <w:t>costs</w:t>
+            </w:r>
+            <w:proofErr w:type="gramEnd"/>
+            <w:r>
+              <w:rPr>
+                <w:rFonts w:eastAsia="Wingdings" w:cs="Wingdings"/>
+                <w:color w:val="000000"/>
+                <w:spacing w:val="-4"/>
+                <w:sz w:val="19"/>
+                <w:szCs w:val="19"/>
+              </w:rPr>
+              <w:t xml:space="preserve"> and improve cash flow with an innovative payment, collection, receipting and reconciliation solution</w:t>
             </w:r>
             <w:r>
               <w:rPr>
@@ -11200,6 +12923,7 @@
                 <w:color w:val="000000"/>
               </w:rPr>
             </w:pPr>
+            <w:proofErr w:type="spellStart"/>
             <w:r>
               <w:rPr>
                 <w:rFonts w:ascii="Arial Nova" w:eastAsia="Wingdings" w:hAnsi="Arial Nova" w:cs="Wingdings"/>
@@ -11207,6 +12931,7 @@
               </w:rPr>
               <w:t>eSettlements</w:t>
             </w:r>
+            <w:proofErr w:type="spellEnd"/>
           </w:p>
           <w:p>
             <w:pPr>
@@ -11339,6 +13064,7 @@
                 <w:rFonts w:ascii="Lato" w:hAnsi="Lato" w:cs="Segoe UI Light"/>
               </w:rPr>
             </w:pPr>
+            <w:proofErr w:type="spellStart"/>
             <w:r>
               <w:rPr>
                 <w:rFonts w:eastAsia="Wingdings" w:cs="Wingdings"/>
@@ -11346,7 +13072,37 @@
                 <w:sz w:val="19"/>
                 <w:szCs w:val="19"/>
               </w:rPr>
-              <w:t>mitimes enables easy, accurate and automated time-recording by connecting your Affinity database, exchange server and PBX to automatically record billable activities and present them for you to approve and post.  mitimes is the best way to save time and stress while increasing your billable fees</w:t>
+              <w:t>mitimes</w:t>
+            </w:r>
+            <w:proofErr w:type="spellEnd"/>
+            <w:r>
+              <w:rPr>
+                <w:rFonts w:eastAsia="Wingdings" w:cs="Wingdings"/>
+                <w:color w:val="000000"/>
+                <w:sz w:val="19"/>
+                <w:szCs w:val="19"/>
+              </w:rPr>
+              <w:t xml:space="preserve"> enables easy, accurate and automated time-recording by connecting your Affinity database, exchange server and PBX to automatically record billable activities and present them for you to approve and post.  </w:t>
+            </w:r>
+            <w:proofErr w:type="spellStart"/>
+            <w:r>
+              <w:rPr>
+                <w:rFonts w:eastAsia="Wingdings" w:cs="Wingdings"/>
+                <w:color w:val="000000"/>
+                <w:sz w:val="19"/>
+                <w:szCs w:val="19"/>
+              </w:rPr>
+              <w:t>mitimes</w:t>
+            </w:r>
+            <w:proofErr w:type="spellEnd"/>
+            <w:r>
+              <w:rPr>
+                <w:rFonts w:eastAsia="Wingdings" w:cs="Wingdings"/>
+                <w:color w:val="000000"/>
+                <w:sz w:val="19"/>
+                <w:szCs w:val="19"/>
+              </w:rPr>
+              <w:t xml:space="preserve"> is the best way to save time and stress while increasing your billable fees</w:t>
             </w:r>
             <w:r>
               <w:rPr>
@@ -11502,7 +13258,27 @@
                 <w:sz w:val="19"/>
                 <w:szCs w:val="19"/>
               </w:rPr>
-              <w:t xml:space="preserve"> for all your property, business and consumer regulatory information.  Order searches from within matters to avoid re-keying matter details with automated saving of documents and posting of disbursements</w:t>
+              <w:t xml:space="preserve"> for all your property, </w:t>
+            </w:r>
+            <w:proofErr w:type="gramStart"/>
+            <w:r>
+              <w:rPr>
+                <w:rFonts w:eastAsia="Wingdings" w:cs="Wingdings"/>
+                <w:color w:val="000000"/>
+                <w:sz w:val="19"/>
+                <w:szCs w:val="19"/>
+              </w:rPr>
+              <w:t>business</w:t>
+            </w:r>
+            <w:proofErr w:type="gramEnd"/>
+            <w:r>
+              <w:rPr>
+                <w:rFonts w:eastAsia="Wingdings" w:cs="Wingdings"/>
+                <w:color w:val="000000"/>
+                <w:sz w:val="19"/>
+                <w:szCs w:val="19"/>
+              </w:rPr>
+              <w:t xml:space="preserve"> and consumer regulatory information.  Order searches from within matters to avoid re-keying matter details with automated saving of documents and posting of disbursements</w:t>
             </w:r>
             <w:r>
               <w:rPr>
@@ -11602,7 +13378,27 @@
                 <w:sz w:val="19"/>
                 <w:szCs w:val="19"/>
               </w:rPr>
-              <w:t>Integrated scan-to-matter capabilities via Canon, Kyocera, Konica Minolta, Fujixerox, Sharp, Toshiba and more.</w:t>
+              <w:t xml:space="preserve">Integrated scan-to-matter capabilities via Canon, Kyocera, Konica Minolta, </w:t>
+            </w:r>
+            <w:proofErr w:type="spellStart"/>
+            <w:r>
+              <w:rPr>
+                <w:rFonts w:eastAsia="Wingdings" w:cs="Wingdings"/>
+                <w:color w:val="000000"/>
+                <w:sz w:val="19"/>
+                <w:szCs w:val="19"/>
+              </w:rPr>
+              <w:t>Fujixerox</w:t>
+            </w:r>
+            <w:proofErr w:type="spellEnd"/>
+            <w:r>
+              <w:rPr>
+                <w:rFonts w:eastAsia="Wingdings" w:cs="Wingdings"/>
+                <w:color w:val="000000"/>
+                <w:sz w:val="19"/>
+                <w:szCs w:val="19"/>
+              </w:rPr>
+              <w:t>, Sharp, Toshiba and more.</w:t>
             </w:r>
           </w:p>
         </w:tc>
@@ -11659,7 +13455,15 @@
         <w:t>II</w:t>
       </w:r>
       <w:r>
-        <w:t xml:space="preserve"> – LexisCare, make the most of your investment</w:t>
+        <w:t xml:space="preserve"> – </w:t>
+      </w:r>
+      <w:proofErr w:type="spellStart"/>
+      <w:r>
+        <w:t>LexisCare</w:t>
+      </w:r>
+      <w:proofErr w:type="spellEnd"/>
+      <w:r>
+        <w:t>, make the most of your investment</w:t>
       </w:r>
       <w:bookmarkEnd w:id="39"/>
     </w:p>
@@ -11672,6 +13476,7 @@
           <w:szCs w:val="32"/>
         </w:rPr>
       </w:pPr>
+      <w:proofErr w:type="spellStart"/>
       <w:r>
         <w:rPr>
           <w:rFonts w:cs="Segoe UI Light"/>
@@ -11679,7 +13484,17 @@
           <w:sz w:val="32"/>
           <w:szCs w:val="32"/>
         </w:rPr>
-        <w:t>LexisCare includes much more than just support when you need it</w:t>
+        <w:t>LexisCare</w:t>
+      </w:r>
+      <w:proofErr w:type="spellEnd"/>
+      <w:r>
+        <w:rPr>
+          <w:rFonts w:cs="Segoe UI Light"/>
+          <w:color w:val="2E74B5" w:themeColor="accent5" w:themeShade="BF"/>
+          <w:sz w:val="32"/>
+          <w:szCs w:val="32"/>
+        </w:rPr>
+        <w:t xml:space="preserve"> includes much more than just support when you need it</w:t>
       </w:r>
     </w:p>
     <w:p/>
@@ -11700,7 +13515,23 @@
           <w:rFonts w:cs="Segoe UI Light"/>
           <w:szCs w:val="20"/>
         </w:rPr>
-        <w:t>From software updates and learning how to use new Affinity features, to upskilling new starters and ensuring your firm is using best practice, there are many benefits to having a current LexisCare subscription.</w:t>
+        <w:t xml:space="preserve">From software updates and learning how to use new Affinity features, to upskilling new starters and ensuring your firm is using best practice, there are many benefits to having a current </w:t>
+      </w:r>
+      <w:proofErr w:type="spellStart"/>
+      <w:r>
+        <w:rPr>
+          <w:rFonts w:cs="Segoe UI Light"/>
+          <w:szCs w:val="20"/>
+        </w:rPr>
+        <w:t>LexisCare</w:t>
+      </w:r>
+      <w:proofErr w:type="spellEnd"/>
+      <w:r>
+        <w:rPr>
+          <w:rFonts w:cs="Segoe UI Light"/>
+          <w:szCs w:val="20"/>
+        </w:rPr>
+        <w:t xml:space="preserve"> subscription.</w:t>
       </w:r>
     </w:p>
     <w:p/>
@@ -11921,12 +13752,21 @@
                 <w:color w:val="000000"/>
               </w:rPr>
             </w:pPr>
+            <w:proofErr w:type="spellStart"/>
             <w:r>
               <w:rPr>
                 <w:rFonts w:ascii="Arial Nova" w:eastAsia="Wingdings" w:hAnsi="Arial Nova" w:cs="Wingdings"/>
                 <w:color w:val="000000"/>
               </w:rPr>
-              <w:t>LexisCare Knowledge Base</w:t>
+              <w:t>LexisCare</w:t>
+            </w:r>
+            <w:proofErr w:type="spellEnd"/>
+            <w:r>
+              <w:rPr>
+                <w:rFonts w:ascii="Arial Nova" w:eastAsia="Wingdings" w:hAnsi="Arial Nova" w:cs="Wingdings"/>
+                <w:color w:val="000000"/>
+              </w:rPr>
+              <w:t xml:space="preserve"> Knowledge Base</w:t>
             </w:r>
           </w:p>
           <w:p>
@@ -11939,7 +13779,21 @@
               <w:rPr>
                 <w:rFonts w:cs="Segoe UI Light"/>
               </w:rPr>
-              <w:t xml:space="preserve">The LexisCare Knowledge Base is a </w:t>
+              <w:t xml:space="preserve">The </w:t>
+            </w:r>
+            <w:proofErr w:type="spellStart"/>
+            <w:r>
+              <w:rPr>
+                <w:rFonts w:cs="Segoe UI Light"/>
+              </w:rPr>
+              <w:t>LexisCare</w:t>
+            </w:r>
+            <w:proofErr w:type="spellEnd"/>
+            <w:r>
+              <w:rPr>
+                <w:rFonts w:cs="Segoe UI Light"/>
+              </w:rPr>
+              <w:t xml:space="preserve"> Knowledge Base is a </w:t>
             </w:r>
             <w:r>
               <w:rPr>
@@ -12067,8 +13921,16 @@
               <w:rPr>
                 <w:rFonts w:cs="Segoe UI Light"/>
               </w:rPr>
-              <w:t>support requests online via LexisCare</w:t>
-            </w:r>
+              <w:t xml:space="preserve">support requests online via </w:t>
+            </w:r>
+            <w:proofErr w:type="spellStart"/>
+            <w:r>
+              <w:rPr>
+                <w:rFonts w:cs="Segoe UI Light"/>
+              </w:rPr>
+              <w:t>LexisCare</w:t>
+            </w:r>
+            <w:proofErr w:type="spellEnd"/>
             <w:r>
               <w:rPr>
                 <w:rFonts w:cs="Segoe UI Light"/>
@@ -12168,16 +14030,24 @@
                 <w:rFonts w:ascii="Lato" w:hAnsi="Lato" w:cs="Segoe UI Light"/>
               </w:rPr>
             </w:pPr>
+            <w:proofErr w:type="spellStart"/>
             <w:r>
               <w:rPr>
                 <w:rFonts w:cs="Segoe UI Light"/>
               </w:rPr>
-              <w:t xml:space="preserve">LexisCare members can register to attend </w:t>
-            </w:r>
+              <w:t>LexisCare</w:t>
+            </w:r>
+            <w:proofErr w:type="spellEnd"/>
             <w:r>
               <w:rPr>
                 <w:rFonts w:cs="Segoe UI Light"/>
               </w:rPr>
+              <w:t xml:space="preserve"> members can register to attend </w:t>
+            </w:r>
+            <w:r>
+              <w:rPr>
+                <w:rFonts w:cs="Segoe UI Light"/>
+              </w:rPr>
               <w:t>our</w:t>
             </w:r>
             <w:r>
@@ -12196,7 +14066,21 @@
               <w:rPr>
                 <w:rFonts w:cs="Segoe UI Light"/>
               </w:rPr>
-              <w:t>Consulting Team on a variety of helpful topics, plus access to our library of recorded webinars and other video content now available within LexisCare.</w:t>
+              <w:t xml:space="preserve">Consulting Team on a variety of helpful topics, plus access to our library of recorded webinars and other video content now available within </w:t>
+            </w:r>
+            <w:proofErr w:type="spellStart"/>
+            <w:r>
+              <w:rPr>
+                <w:rFonts w:cs="Segoe UI Light"/>
+              </w:rPr>
+              <w:t>LexisCare</w:t>
+            </w:r>
+            <w:proofErr w:type="spellEnd"/>
+            <w:r>
+              <w:rPr>
+                <w:rFonts w:cs="Segoe UI Light"/>
+              </w:rPr>
+              <w:t>.</w:t>
             </w:r>
           </w:p>
         </w:tc>
@@ -12296,23 +14180,45 @@
                 <w:rFonts w:cs="Segoe UI Light"/>
               </w:rPr>
             </w:pPr>
+            <w:proofErr w:type="spellStart"/>
             <w:r>
               <w:rPr>
                 <w:rFonts w:cs="Segoe UI Light"/>
               </w:rPr>
-              <w:t xml:space="preserve">LexisCare members receive discounted hourly rates for </w:t>
-            </w:r>
+              <w:t>LexisCare</w:t>
+            </w:r>
+            <w:proofErr w:type="spellEnd"/>
             <w:r>
               <w:rPr>
                 <w:rFonts w:cs="Segoe UI Light"/>
               </w:rPr>
+              <w:t xml:space="preserve"> members receive discounted hourly rates for </w:t>
+            </w:r>
+            <w:r>
+              <w:rPr>
+                <w:rFonts w:cs="Segoe UI Light"/>
+              </w:rPr>
               <w:t>a</w:t>
             </w:r>
             <w:r>
               <w:rPr>
                 <w:rFonts w:cs="Segoe UI Light"/>
               </w:rPr>
-              <w:t xml:space="preserve"> range of services our Consulting Team provide including consulting services, training sessions and Affinity HealthChecks.</w:t>
+              <w:t xml:space="preserve"> range of services our Consulting Team provide including consulting services, training sessions and Affinity </w:t>
+            </w:r>
+            <w:proofErr w:type="spellStart"/>
+            <w:r>
+              <w:rPr>
+                <w:rFonts w:cs="Segoe UI Light"/>
+              </w:rPr>
+              <w:t>HealthChecks</w:t>
+            </w:r>
+            <w:proofErr w:type="spellEnd"/>
+            <w:r>
+              <w:rPr>
+                <w:rFonts w:cs="Segoe UI Light"/>
+              </w:rPr>
+              <w:t>.</w:t>
             </w:r>
           </w:p>
         </w:tc>
@@ -12535,11 +14441,19 @@
                 <w:rFonts w:cs="Segoe UI Light"/>
               </w:rPr>
             </w:pPr>
+            <w:proofErr w:type="spellStart"/>
             <w:r>
               <w:rPr>
                 <w:rFonts w:cs="Segoe UI Light"/>
               </w:rPr>
-              <w:t xml:space="preserve">LexisCare members have access to Affinity User Groups and the quarterly Affinity Matters newsletter which are filled with information on the latest developments in Affinity </w:t>
+              <w:t>LexisCare</w:t>
+            </w:r>
+            <w:proofErr w:type="spellEnd"/>
+            <w:r>
+              <w:rPr>
+                <w:rFonts w:cs="Segoe UI Light"/>
+              </w:rPr>
+              <w:t xml:space="preserve"> members have access to Affinity User Groups and the quarterly Affinity Matters newsletter which are filled with information on the latest developments in Affinity </w:t>
             </w:r>
             <w:r>
               <w:rPr>
@@ -12663,7 +14577,35 @@
               <w:rPr>
                 <w:rFonts w:cs="Segoe UI Light"/>
               </w:rPr>
-              <w:t>Customer feedback is important to the Lexis Affinity team and we periodically reach out to LexisCare members to validate our product roadmap and provide input that shapes the future of Affinity.</w:t>
+              <w:t xml:space="preserve">Customer feedback is important to the Lexis Affinity </w:t>
+            </w:r>
+            <w:proofErr w:type="gramStart"/>
+            <w:r>
+              <w:rPr>
+                <w:rFonts w:cs="Segoe UI Light"/>
+              </w:rPr>
+              <w:t>team</w:t>
+            </w:r>
+            <w:proofErr w:type="gramEnd"/>
+            <w:r>
+              <w:rPr>
+                <w:rFonts w:cs="Segoe UI Light"/>
+              </w:rPr>
+              <w:t xml:space="preserve"> and we periodically reach out to </w:t>
+            </w:r>
+            <w:proofErr w:type="spellStart"/>
+            <w:r>
+              <w:rPr>
+                <w:rFonts w:cs="Segoe UI Light"/>
+              </w:rPr>
+              <w:t>LexisCare</w:t>
+            </w:r>
+            <w:proofErr w:type="spellEnd"/>
+            <w:r>
+              <w:rPr>
+                <w:rFonts w:cs="Segoe UI Light"/>
+              </w:rPr>
+              <w:t xml:space="preserve"> members to validate our product roadmap and provide input that shapes the future of Affinity.</w:t>
             </w:r>
           </w:p>
         </w:tc>
@@ -13043,7 +14985,21 @@
         <w:rPr>
           <w:rFonts w:cs="Segoe UI Light"/>
         </w:rPr>
-        <w:t xml:space="preserve">Our Consultants will work with your Project Team to ensure the right training is assigned to your staff based on the requirements of their role and will work with you throughout your implementation to ensure your team is trained and ready to go from day one.  </w:t>
+        <w:t xml:space="preserve">Our </w:t>
+      </w:r>
+      <w:proofErr w:type="gramStart"/>
+      <w:r>
+        <w:rPr>
+          <w:rFonts w:cs="Segoe UI Light"/>
+        </w:rPr>
+        <w:t>Consultants</w:t>
+      </w:r>
+      <w:proofErr w:type="gramEnd"/>
+      <w:r>
+        <w:rPr>
+          <w:rFonts w:cs="Segoe UI Light"/>
+        </w:rPr>
+        <w:t xml:space="preserve"> will work with your Project Team to ensure the right training is assigned to your staff based on the requirements of their role and will work with you throughout your implementation to ensure your team is trained and ready to go from day one.  </w:t>
       </w:r>
     </w:p>
     <w:p>
@@ -14464,7 +16420,15 @@
     <w:p/>
     <w:p>
       <w:r>
-        <w:t>The team at LexisNexis put a lot of effort into testing new releases and updates, under a range of scenarios, but it is difficult for us to check every option or environment that our clients may have. For most firms, Lexis Affinity is the lynchpin of their day to day operations and smooth, continuous operation is critical to their ability to service their client’s needs.</w:t>
+        <w:t xml:space="preserve">The team at LexisNexis put a lot of effort into testing new releases and updates, under a range of scenarios, but it is difficult for us to check every option or environment that our clients may have. For most firms, Lexis Affinity is the lynchpin of their </w:t>
+      </w:r>
+      <w:proofErr w:type="gramStart"/>
+      <w:r>
+        <w:t>day to day</w:t>
+      </w:r>
+      <w:proofErr w:type="gramEnd"/>
+      <w:r>
+        <w:t xml:space="preserve"> operations and smooth, continuous operation is critical to their ability to service their client’s needs.</w:t>
       </w:r>
     </w:p>
     <w:p>
@@ -14610,7 +16574,15 @@
     <w:p/>
     <w:p>
       <w:r>
-        <w:t>If you have ever experienced issues as a result of an upgrade or applying a patch, you will understand the value that configuring a test environment can have in terms of lost revenue and system confidence.</w:t>
+        <w:t xml:space="preserve">If you have ever experienced issues </w:t>
+      </w:r>
+      <w:proofErr w:type="gramStart"/>
+      <w:r>
+        <w:t>as a result of</w:t>
+      </w:r>
+      <w:proofErr w:type="gramEnd"/>
+      <w:r>
+        <w:t xml:space="preserve"> an upgrade or applying a patch, you will understand the value that configuring a test environment can have in terms of lost revenue and system confidence.</w:t>
       </w:r>
     </w:p>
     <w:p>
@@ -14820,7 +16792,7 @@
 </file>
 
 <file path=word/endnotes.xml><?xml version="1.0" encoding="utf-8"?>
-<w:endnotes xmlns:wpc="http://schemas.microsoft.com/office/word/2010/wordprocessingCanvas" xmlns:cx="http://schemas.microsoft.com/office/drawing/2014/chartex" xmlns:cx1="http://schemas.microsoft.com/office/drawing/2015/9/8/chartex" xmlns:cx2="http://schemas.microsoft.com/office/drawing/2015/10/21/chartex" xmlns:cx3="http://schemas.microsoft.com/office/drawing/2016/5/9/chartex" xmlns:cx4="http://schemas.microsoft.com/office/drawing/2016/5/10/chartex" xmlns:cx5="http://schemas.microsoft.com/office/drawing/2016/5/11/chartex" xmlns:cx6="http://schemas.microsoft.com/office/drawing/2016/5/12/chartex" xmlns:cx7="http://schemas.microsoft.com/office/drawing/2016/5/13/chartex" xmlns:cx8="http://schemas.microsoft.com/office/drawing/2016/5/14/chartex" xmlns:mc="http://schemas.openxmlformats.org/markup-compatibility/2006" xmlns:aink="http://schemas.microsoft.com/office/drawing/2016/ink" xmlns:am3d="http://schemas.microsoft.com/office/drawing/2017/model3d" xmlns:o="urn:schemas-microsoft-com:office:office" xmlns:r="http://schemas.openxmlformats.org/officeDocument/2006/relationships" xmlns:m="http://schemas.openxmlformats.org/officeDocument/2006/math" xmlns:v="urn:schemas-microsoft-com:vml" xmlns:wp14="http://schemas.microsoft.com/office/word/2010/wordprocessingDrawing" xmlns:wp="http://schemas.openxmlformats.org/drawingml/2006/wordprocessingDrawing" xmlns:w10="urn:schemas-microsoft-com:office:word" xmlns:w="http://schemas.openxmlformats.org/wordprocessingml/2006/main" xmlns:w14="http://schemas.microsoft.com/office/word/2010/wordml" xmlns:w15="http://schemas.microsoft.com/office/word/2012/wordml" xmlns:w16cex="http://schemas.microsoft.com/office/word/2018/wordml/cex" xmlns:w16cid="http://schemas.microsoft.com/office/word/2016/wordml/cid" xmlns:w16="http://schemas.microsoft.com/office/word/2018/wordml" xmlns:w16se="http://schemas.microsoft.com/office/word/2015/wordml/symex" xmlns:wpg="http://schemas.microsoft.com/office/word/2010/wordprocessingGroup" xmlns:wpi="http://schemas.microsoft.com/office/word/2010/wordprocessingInk" xmlns:wne="http://schemas.microsoft.com/office/word/2006/wordml" xmlns:wps="http://schemas.microsoft.com/office/word/2010/wordprocessingShape" mc:Ignorable="w14 w15 w16se w16cid w16 w16cex wp14">
+<w:endnotes xmlns:wpc="http://schemas.microsoft.com/office/word/2010/wordprocessingCanvas" xmlns:cx="http://schemas.microsoft.com/office/drawing/2014/chartex" xmlns:cx1="http://schemas.microsoft.com/office/drawing/2015/9/8/chartex" xmlns:cx2="http://schemas.microsoft.com/office/drawing/2015/10/21/chartex" xmlns:cx3="http://schemas.microsoft.com/office/drawing/2016/5/9/chartex" xmlns:cx4="http://schemas.microsoft.com/office/drawing/2016/5/10/chartex" xmlns:cx5="http://schemas.microsoft.com/office/drawing/2016/5/11/chartex" xmlns:cx6="http://schemas.microsoft.com/office/drawing/2016/5/12/chartex" xmlns:cx7="http://schemas.microsoft.com/office/drawing/2016/5/13/chartex" xmlns:cx8="http://schemas.microsoft.com/office/drawing/2016/5/14/chartex" xmlns:mc="http://schemas.openxmlformats.org/markup-compatibility/2006" xmlns:aink="http://schemas.microsoft.com/office/drawing/2016/ink" xmlns:am3d="http://schemas.microsoft.com/office/drawing/2017/model3d" xmlns:o="urn:schemas-microsoft-com:office:office" xmlns:r="http://schemas.openxmlformats.org/officeDocument/2006/relationships" xmlns:m="http://schemas.openxmlformats.org/officeDocument/2006/math" xmlns:v="urn:schemas-microsoft-com:vml" xmlns:wp14="http://schemas.microsoft.com/office/word/2010/wordprocessingDrawing" xmlns:wp="http://schemas.openxmlformats.org/drawingml/2006/wordprocessingDrawing" xmlns:w10="urn:schemas-microsoft-com:office:word" xmlns:w="http://schemas.openxmlformats.org/wordprocessingml/2006/main" xmlns:w14="http://schemas.microsoft.com/office/word/2010/wordml" xmlns:w15="http://schemas.microsoft.com/office/word/2012/wordml" xmlns:w16cex="http://schemas.microsoft.com/office/word/2018/wordml/cex" xmlns:w16cid="http://schemas.microsoft.com/office/word/2016/wordml/cid" xmlns:w16="http://schemas.microsoft.com/office/word/2018/wordml" xmlns:w16sdtdh="http://schemas.microsoft.com/office/word/2020/wordml/sdtdatahash" xmlns:w16se="http://schemas.microsoft.com/office/word/2015/wordml/symex" xmlns:wpg="http://schemas.microsoft.com/office/word/2010/wordprocessingGroup" xmlns:wpi="http://schemas.microsoft.com/office/word/2010/wordprocessingInk" xmlns:wne="http://schemas.microsoft.com/office/word/2006/wordml" xmlns:wps="http://schemas.microsoft.com/office/word/2010/wordprocessingShape" mc:Ignorable="w14 w15 w16se w16cid w16 w16cex w16sdtdh wp14">
   <w:endnote w:type="separator" w:id="-1">
     <w:p>
       <w:r>
@@ -14842,7 +16814,7 @@
 </file>
 
 <file path=word/footer1.xml><?xml version="1.0" encoding="utf-8"?>
-<w:ftr xmlns:wpc="http://schemas.microsoft.com/office/word/2010/wordprocessingCanvas" xmlns:cx="http://schemas.microsoft.com/office/drawing/2014/chartex" xmlns:cx1="http://schemas.microsoft.com/office/drawing/2015/9/8/chartex" xmlns:cx2="http://schemas.microsoft.com/office/drawing/2015/10/21/chartex" xmlns:cx3="http://schemas.microsoft.com/office/drawing/2016/5/9/chartex" xmlns:cx4="http://schemas.microsoft.com/office/drawing/2016/5/10/chartex" xmlns:cx5="http://schemas.microsoft.com/office/drawing/2016/5/11/chartex" xmlns:cx6="http://schemas.microsoft.com/office/drawing/2016/5/12/chartex" xmlns:cx7="http://schemas.microsoft.com/office/drawing/2016/5/13/chartex" xmlns:cx8="http://schemas.microsoft.com/office/drawing/2016/5/14/chartex" xmlns:mc="http://schemas.openxmlformats.org/markup-compatibility/2006" xmlns:aink="http://schemas.microsoft.com/office/drawing/2016/ink" xmlns:am3d="http://schemas.microsoft.com/office/drawing/2017/model3d" xmlns:o="urn:schemas-microsoft-com:office:office" xmlns:r="http://schemas.openxmlformats.org/officeDocument/2006/relationships" xmlns:m="http://schemas.openxmlformats.org/officeDocument/2006/math" xmlns:v="urn:schemas-microsoft-com:vml" xmlns:wp14="http://schemas.microsoft.com/office/word/2010/wordprocessingDrawing" xmlns:wp="http://schemas.openxmlformats.org/drawingml/2006/wordprocessingDrawing" xmlns:w10="urn:schemas-microsoft-com:office:word" xmlns:w="http://schemas.openxmlformats.org/wordprocessingml/2006/main" xmlns:w14="http://schemas.microsoft.com/office/word/2010/wordml" xmlns:w15="http://schemas.microsoft.com/office/word/2012/wordml" xmlns:w16cex="http://schemas.microsoft.com/office/word/2018/wordml/cex" xmlns:w16cid="http://schemas.microsoft.com/office/word/2016/wordml/cid" xmlns:w16="http://schemas.microsoft.com/office/word/2018/wordml" xmlns:w16se="http://schemas.microsoft.com/office/word/2015/wordml/symex" xmlns:wpg="http://schemas.microsoft.com/office/word/2010/wordprocessingGroup" xmlns:wpi="http://schemas.microsoft.com/office/word/2010/wordprocessingInk" xmlns:wne="http://schemas.microsoft.com/office/word/2006/wordml" xmlns:wps="http://schemas.microsoft.com/office/word/2010/wordprocessingShape" mc:Ignorable="w14 w15 w16se w16cid w16 w16cex wp14">
+<w:ftr xmlns:wpc="http://schemas.microsoft.com/office/word/2010/wordprocessingCanvas" xmlns:cx="http://schemas.microsoft.com/office/drawing/2014/chartex" xmlns:cx1="http://schemas.microsoft.com/office/drawing/2015/9/8/chartex" xmlns:cx2="http://schemas.microsoft.com/office/drawing/2015/10/21/chartex" xmlns:cx3="http://schemas.microsoft.com/office/drawing/2016/5/9/chartex" xmlns:cx4="http://schemas.microsoft.com/office/drawing/2016/5/10/chartex" xmlns:cx5="http://schemas.microsoft.com/office/drawing/2016/5/11/chartex" xmlns:cx6="http://schemas.microsoft.com/office/drawing/2016/5/12/chartex" xmlns:cx7="http://schemas.microsoft.com/office/drawing/2016/5/13/chartex" xmlns:cx8="http://schemas.microsoft.com/office/drawing/2016/5/14/chartex" xmlns:mc="http://schemas.openxmlformats.org/markup-compatibility/2006" xmlns:aink="http://schemas.microsoft.com/office/drawing/2016/ink" xmlns:am3d="http://schemas.microsoft.com/office/drawing/2017/model3d" xmlns:o="urn:schemas-microsoft-com:office:office" xmlns:r="http://schemas.openxmlformats.org/officeDocument/2006/relationships" xmlns:m="http://schemas.openxmlformats.org/officeDocument/2006/math" xmlns:v="urn:schemas-microsoft-com:vml" xmlns:wp14="http://schemas.microsoft.com/office/word/2010/wordprocessingDrawing" xmlns:wp="http://schemas.openxmlformats.org/drawingml/2006/wordprocessingDrawing" xmlns:w10="urn:schemas-microsoft-com:office:word" xmlns:w="http://schemas.openxmlformats.org/wordprocessingml/2006/main" xmlns:w14="http://schemas.microsoft.com/office/word/2010/wordml" xmlns:w15="http://schemas.microsoft.com/office/word/2012/wordml" xmlns:w16cex="http://schemas.microsoft.com/office/word/2018/wordml/cex" xmlns:w16cid="http://schemas.microsoft.com/office/word/2016/wordml/cid" xmlns:w16="http://schemas.microsoft.com/office/word/2018/wordml" xmlns:w16sdtdh="http://schemas.microsoft.com/office/word/2020/wordml/sdtdatahash" xmlns:w16se="http://schemas.microsoft.com/office/word/2015/wordml/symex" xmlns:wpg="http://schemas.microsoft.com/office/word/2010/wordprocessingGroup" xmlns:wpi="http://schemas.microsoft.com/office/word/2010/wordprocessingInk" xmlns:wne="http://schemas.microsoft.com/office/word/2006/wordml" xmlns:wps="http://schemas.microsoft.com/office/word/2010/wordprocessingShape" mc:Ignorable="w14 w15 w16se w16cid w16 w16cex w16sdtdh wp14">
   <w:p>
     <w:pPr>
       <w:pStyle w:val="Footer"/>
@@ -14852,7 +16824,7 @@
 </file>
 
 <file path=word/footer2.xml><?xml version="1.0" encoding="utf-8"?>
-<w:ftr xmlns:wpc="http://schemas.microsoft.com/office/word/2010/wordprocessingCanvas" xmlns:cx="http://schemas.microsoft.com/office/drawing/2014/chartex" xmlns:cx1="http://schemas.microsoft.com/office/drawing/2015/9/8/chartex" xmlns:cx2="http://schemas.microsoft.com/office/drawing/2015/10/21/chartex" xmlns:cx3="http://schemas.microsoft.com/office/drawing/2016/5/9/chartex" xmlns:cx4="http://schemas.microsoft.com/office/drawing/2016/5/10/chartex" xmlns:cx5="http://schemas.microsoft.com/office/drawing/2016/5/11/chartex" xmlns:cx6="http://schemas.microsoft.com/office/drawing/2016/5/12/chartex" xmlns:cx7="http://schemas.microsoft.com/office/drawing/2016/5/13/chartex" xmlns:cx8="http://schemas.microsoft.com/office/drawing/2016/5/14/chartex" xmlns:mc="http://schemas.openxmlformats.org/markup-compatibility/2006" xmlns:aink="http://schemas.microsoft.com/office/drawing/2016/ink" xmlns:am3d="http://schemas.microsoft.com/office/drawing/2017/model3d" xmlns:o="urn:schemas-microsoft-com:office:office" xmlns:r="http://schemas.openxmlformats.org/officeDocument/2006/relationships" xmlns:m="http://schemas.openxmlformats.org/officeDocument/2006/math" xmlns:v="urn:schemas-microsoft-com:vml" xmlns:wp14="http://schemas.microsoft.com/office/word/2010/wordprocessingDrawing" xmlns:wp="http://schemas.openxmlformats.org/drawingml/2006/wordprocessingDrawing" xmlns:w10="urn:schemas-microsoft-com:office:word" xmlns:w="http://schemas.openxmlformats.org/wordprocessingml/2006/main" xmlns:w14="http://schemas.microsoft.com/office/word/2010/wordml" xmlns:w15="http://schemas.microsoft.com/office/word/2012/wordml" xmlns:w16cex="http://schemas.microsoft.com/office/word/2018/wordml/cex" xmlns:w16cid="http://schemas.microsoft.com/office/word/2016/wordml/cid" xmlns:w16="http://schemas.microsoft.com/office/word/2018/wordml" xmlns:w16se="http://schemas.microsoft.com/office/word/2015/wordml/symex" xmlns:wpg="http://schemas.microsoft.com/office/word/2010/wordprocessingGroup" xmlns:wpi="http://schemas.microsoft.com/office/word/2010/wordprocessingInk" xmlns:wne="http://schemas.microsoft.com/office/word/2006/wordml" xmlns:wps="http://schemas.microsoft.com/office/word/2010/wordprocessingShape" mc:Ignorable="w14 w15 w16se w16cid w16 w16cex wp14">
+<w:ftr xmlns:wpc="http://schemas.microsoft.com/office/word/2010/wordprocessingCanvas" xmlns:cx="http://schemas.microsoft.com/office/drawing/2014/chartex" xmlns:cx1="http://schemas.microsoft.com/office/drawing/2015/9/8/chartex" xmlns:cx2="http://schemas.microsoft.com/office/drawing/2015/10/21/chartex" xmlns:cx3="http://schemas.microsoft.com/office/drawing/2016/5/9/chartex" xmlns:cx4="http://schemas.microsoft.com/office/drawing/2016/5/10/chartex" xmlns:cx5="http://schemas.microsoft.com/office/drawing/2016/5/11/chartex" xmlns:cx6="http://schemas.microsoft.com/office/drawing/2016/5/12/chartex" xmlns:cx7="http://schemas.microsoft.com/office/drawing/2016/5/13/chartex" xmlns:cx8="http://schemas.microsoft.com/office/drawing/2016/5/14/chartex" xmlns:mc="http://schemas.openxmlformats.org/markup-compatibility/2006" xmlns:aink="http://schemas.microsoft.com/office/drawing/2016/ink" xmlns:am3d="http://schemas.microsoft.com/office/drawing/2017/model3d" xmlns:o="urn:schemas-microsoft-com:office:office" xmlns:r="http://schemas.openxmlformats.org/officeDocument/2006/relationships" xmlns:m="http://schemas.openxmlformats.org/officeDocument/2006/math" xmlns:v="urn:schemas-microsoft-com:vml" xmlns:wp14="http://schemas.microsoft.com/office/word/2010/wordprocessingDrawing" xmlns:wp="http://schemas.openxmlformats.org/drawingml/2006/wordprocessingDrawing" xmlns:w10="urn:schemas-microsoft-com:office:word" xmlns:w="http://schemas.openxmlformats.org/wordprocessingml/2006/main" xmlns:w14="http://schemas.microsoft.com/office/word/2010/wordml" xmlns:w15="http://schemas.microsoft.com/office/word/2012/wordml" xmlns:w16cex="http://schemas.microsoft.com/office/word/2018/wordml/cex" xmlns:w16cid="http://schemas.microsoft.com/office/word/2016/wordml/cid" xmlns:w16="http://schemas.microsoft.com/office/word/2018/wordml" xmlns:w16sdtdh="http://schemas.microsoft.com/office/word/2020/wordml/sdtdatahash" xmlns:w16se="http://schemas.microsoft.com/office/word/2015/wordml/symex" xmlns:wpg="http://schemas.microsoft.com/office/word/2010/wordprocessingGroup" xmlns:wpi="http://schemas.microsoft.com/office/word/2010/wordprocessingInk" xmlns:wne="http://schemas.microsoft.com/office/word/2006/wordml" xmlns:wps="http://schemas.microsoft.com/office/word/2010/wordprocessingShape" mc:Ignorable="w14 w15 w16se w16cid w16 w16cex w16sdtdh wp14">
   <w:p>
     <w:pPr>
       <w:pStyle w:val="Footer"/>
@@ -14914,7 +16886,7 @@
 </file>
 
 <file path=word/footer3.xml><?xml version="1.0" encoding="utf-8"?>
-<w:ftr xmlns:wpc="http://schemas.microsoft.com/office/word/2010/wordprocessingCanvas" xmlns:cx="http://schemas.microsoft.com/office/drawing/2014/chartex" xmlns:cx1="http://schemas.microsoft.com/office/drawing/2015/9/8/chartex" xmlns:cx2="http://schemas.microsoft.com/office/drawing/2015/10/21/chartex" xmlns:cx3="http://schemas.microsoft.com/office/drawing/2016/5/9/chartex" xmlns:cx4="http://schemas.microsoft.com/office/drawing/2016/5/10/chartex" xmlns:cx5="http://schemas.microsoft.com/office/drawing/2016/5/11/chartex" xmlns:cx6="http://schemas.microsoft.com/office/drawing/2016/5/12/chartex" xmlns:cx7="http://schemas.microsoft.com/office/drawing/2016/5/13/chartex" xmlns:cx8="http://schemas.microsoft.com/office/drawing/2016/5/14/chartex" xmlns:mc="http://schemas.openxmlformats.org/markup-compatibility/2006" xmlns:aink="http://schemas.microsoft.com/office/drawing/2016/ink" xmlns:am3d="http://schemas.microsoft.com/office/drawing/2017/model3d" xmlns:o="urn:schemas-microsoft-com:office:office" xmlns:r="http://schemas.openxmlformats.org/officeDocument/2006/relationships" xmlns:m="http://schemas.openxmlformats.org/officeDocument/2006/math" xmlns:v="urn:schemas-microsoft-com:vml" xmlns:wp14="http://schemas.microsoft.com/office/word/2010/wordprocessingDrawing" xmlns:wp="http://schemas.openxmlformats.org/drawingml/2006/wordprocessingDrawing" xmlns:w10="urn:schemas-microsoft-com:office:word" xmlns:w="http://schemas.openxmlformats.org/wordprocessingml/2006/main" xmlns:w14="http://schemas.microsoft.com/office/word/2010/wordml" xmlns:w15="http://schemas.microsoft.com/office/word/2012/wordml" xmlns:w16cex="http://schemas.microsoft.com/office/word/2018/wordml/cex" xmlns:w16cid="http://schemas.microsoft.com/office/word/2016/wordml/cid" xmlns:w16="http://schemas.microsoft.com/office/word/2018/wordml" xmlns:w16se="http://schemas.microsoft.com/office/word/2015/wordml/symex" xmlns:wpg="http://schemas.microsoft.com/office/word/2010/wordprocessingGroup" xmlns:wpi="http://schemas.microsoft.com/office/word/2010/wordprocessingInk" xmlns:wne="http://schemas.microsoft.com/office/word/2006/wordml" xmlns:wps="http://schemas.microsoft.com/office/word/2010/wordprocessingShape" mc:Ignorable="w14 w15 w16se w16cid w16 w16cex wp14">
+<w:ftr xmlns:wpc="http://schemas.microsoft.com/office/word/2010/wordprocessingCanvas" xmlns:cx="http://schemas.microsoft.com/office/drawing/2014/chartex" xmlns:cx1="http://schemas.microsoft.com/office/drawing/2015/9/8/chartex" xmlns:cx2="http://schemas.microsoft.com/office/drawing/2015/10/21/chartex" xmlns:cx3="http://schemas.microsoft.com/office/drawing/2016/5/9/chartex" xmlns:cx4="http://schemas.microsoft.com/office/drawing/2016/5/10/chartex" xmlns:cx5="http://schemas.microsoft.com/office/drawing/2016/5/11/chartex" xmlns:cx6="http://schemas.microsoft.com/office/drawing/2016/5/12/chartex" xmlns:cx7="http://schemas.microsoft.com/office/drawing/2016/5/13/chartex" xmlns:cx8="http://schemas.microsoft.com/office/drawing/2016/5/14/chartex" xmlns:mc="http://schemas.openxmlformats.org/markup-compatibility/2006" xmlns:aink="http://schemas.microsoft.com/office/drawing/2016/ink" xmlns:am3d="http://schemas.microsoft.com/office/drawing/2017/model3d" xmlns:o="urn:schemas-microsoft-com:office:office" xmlns:r="http://schemas.openxmlformats.org/officeDocument/2006/relationships" xmlns:m="http://schemas.openxmlformats.org/officeDocument/2006/math" xmlns:v="urn:schemas-microsoft-com:vml" xmlns:wp14="http://schemas.microsoft.com/office/word/2010/wordprocessingDrawing" xmlns:wp="http://schemas.openxmlformats.org/drawingml/2006/wordprocessingDrawing" xmlns:w10="urn:schemas-microsoft-com:office:word" xmlns:w="http://schemas.openxmlformats.org/wordprocessingml/2006/main" xmlns:w14="http://schemas.microsoft.com/office/word/2010/wordml" xmlns:w15="http://schemas.microsoft.com/office/word/2012/wordml" xmlns:w16cex="http://schemas.microsoft.com/office/word/2018/wordml/cex" xmlns:w16cid="http://schemas.microsoft.com/office/word/2016/wordml/cid" xmlns:w16="http://schemas.microsoft.com/office/word/2018/wordml" xmlns:w16sdtdh="http://schemas.microsoft.com/office/word/2020/wordml/sdtdatahash" xmlns:w16se="http://schemas.microsoft.com/office/word/2015/wordml/symex" xmlns:wpg="http://schemas.microsoft.com/office/word/2010/wordprocessingGroup" xmlns:wpi="http://schemas.microsoft.com/office/word/2010/wordprocessingInk" xmlns:wne="http://schemas.microsoft.com/office/word/2006/wordml" xmlns:wps="http://schemas.microsoft.com/office/word/2010/wordprocessingShape" mc:Ignorable="w14 w15 w16se w16cid w16 w16cex w16sdtdh wp14">
   <w:p>
     <w:pPr>
       <w:pStyle w:val="Footer"/>
@@ -14924,7 +16896,7 @@
 </file>
 
 <file path=word/footnotes.xml><?xml version="1.0" encoding="utf-8"?>
-<w:footnotes xmlns:wpc="http://schemas.microsoft.com/office/word/2010/wordprocessingCanvas" xmlns:cx="http://schemas.microsoft.com/office/drawing/2014/chartex" xmlns:cx1="http://schemas.microsoft.com/office/drawing/2015/9/8/chartex" xmlns:cx2="http://schemas.microsoft.com/office/drawing/2015/10/21/chartex" xmlns:cx3="http://schemas.microsoft.com/office/drawing/2016/5/9/chartex" xmlns:cx4="http://schemas.microsoft.com/office/drawing/2016/5/10/chartex" xmlns:cx5="http://schemas.microsoft.com/office/drawing/2016/5/11/chartex" xmlns:cx6="http://schemas.microsoft.com/office/drawing/2016/5/12/chartex" xmlns:cx7="http://schemas.microsoft.com/office/drawing/2016/5/13/chartex" xmlns:cx8="http://schemas.microsoft.com/office/drawing/2016/5/14/chartex" xmlns:mc="http://schemas.openxmlformats.org/markup-compatibility/2006" xmlns:aink="http://schemas.microsoft.com/office/drawing/2016/ink" xmlns:am3d="http://schemas.microsoft.com/office/drawing/2017/model3d" xmlns:o="urn:schemas-microsoft-com:office:office" xmlns:r="http://schemas.openxmlformats.org/officeDocument/2006/relationships" xmlns:m="http://schemas.openxmlformats.org/officeDocument/2006/math" xmlns:v="urn:schemas-microsoft-com:vml" xmlns:wp14="http://schemas.microsoft.com/office/word/2010/wordprocessingDrawing" xmlns:wp="http://schemas.openxmlformats.org/drawingml/2006/wordprocessingDrawing" xmlns:w10="urn:schemas-microsoft-com:office:word" xmlns:w="http://schemas.openxmlformats.org/wordprocessingml/2006/main" xmlns:w14="http://schemas.microsoft.com/office/word/2010/wordml" xmlns:w15="http://schemas.microsoft.com/office/word/2012/wordml" xmlns:w16cex="http://schemas.microsoft.com/office/word/2018/wordml/cex" xmlns:w16cid="http://schemas.microsoft.com/office/word/2016/wordml/cid" xmlns:w16="http://schemas.microsoft.com/office/word/2018/wordml" xmlns:w16se="http://schemas.microsoft.com/office/word/2015/wordml/symex" xmlns:wpg="http://schemas.microsoft.com/office/word/2010/wordprocessingGroup" xmlns:wpi="http://schemas.microsoft.com/office/word/2010/wordprocessingInk" xmlns:wne="http://schemas.microsoft.com/office/word/2006/wordml" xmlns:wps="http://schemas.microsoft.com/office/word/2010/wordprocessingShape" mc:Ignorable="w14 w15 w16se w16cid w16 w16cex wp14">
+<w:footnotes xmlns:wpc="http://schemas.microsoft.com/office/word/2010/wordprocessingCanvas" xmlns:cx="http://schemas.microsoft.com/office/drawing/2014/chartex" xmlns:cx1="http://schemas.microsoft.com/office/drawing/2015/9/8/chartex" xmlns:cx2="http://schemas.microsoft.com/office/drawing/2015/10/21/chartex" xmlns:cx3="http://schemas.microsoft.com/office/drawing/2016/5/9/chartex" xmlns:cx4="http://schemas.microsoft.com/office/drawing/2016/5/10/chartex" xmlns:cx5="http://schemas.microsoft.com/office/drawing/2016/5/11/chartex" xmlns:cx6="http://schemas.microsoft.com/office/drawing/2016/5/12/chartex" xmlns:cx7="http://schemas.microsoft.com/office/drawing/2016/5/13/chartex" xmlns:cx8="http://schemas.microsoft.com/office/drawing/2016/5/14/chartex" xmlns:mc="http://schemas.openxmlformats.org/markup-compatibility/2006" xmlns:aink="http://schemas.microsoft.com/office/drawing/2016/ink" xmlns:am3d="http://schemas.microsoft.com/office/drawing/2017/model3d" xmlns:o="urn:schemas-microsoft-com:office:office" xmlns:r="http://schemas.openxmlformats.org/officeDocument/2006/relationships" xmlns:m="http://schemas.openxmlformats.org/officeDocument/2006/math" xmlns:v="urn:schemas-microsoft-com:vml" xmlns:wp14="http://schemas.microsoft.com/office/word/2010/wordprocessingDrawing" xmlns:wp="http://schemas.openxmlformats.org/drawingml/2006/wordprocessingDrawing" xmlns:w10="urn:schemas-microsoft-com:office:word" xmlns:w="http://schemas.openxmlformats.org/wordprocessingml/2006/main" xmlns:w14="http://schemas.microsoft.com/office/word/2010/wordml" xmlns:w15="http://schemas.microsoft.com/office/word/2012/wordml" xmlns:w16cex="http://schemas.microsoft.com/office/word/2018/wordml/cex" xmlns:w16cid="http://schemas.microsoft.com/office/word/2016/wordml/cid" xmlns:w16="http://schemas.microsoft.com/office/word/2018/wordml" xmlns:w16sdtdh="http://schemas.microsoft.com/office/word/2020/wordml/sdtdatahash" xmlns:w16se="http://schemas.microsoft.com/office/word/2015/wordml/symex" xmlns:wpg="http://schemas.microsoft.com/office/word/2010/wordprocessingGroup" xmlns:wpi="http://schemas.microsoft.com/office/word/2010/wordprocessingInk" xmlns:wne="http://schemas.microsoft.com/office/word/2006/wordml" xmlns:wps="http://schemas.microsoft.com/office/word/2010/wordprocessingShape" mc:Ignorable="w14 w15 w16se w16cid w16 w16cex w16sdtdh wp14">
   <w:footnote w:type="separator" w:id="-1">
     <w:p>
       <w:r>
@@ -14969,7 +16941,7 @@
 </file>
 
 <file path=word/header1.xml><?xml version="1.0" encoding="utf-8"?>
-<w:hdr xmlns:wpc="http://schemas.microsoft.com/office/word/2010/wordprocessingCanvas" xmlns:cx="http://schemas.microsoft.com/office/drawing/2014/chartex" xmlns:cx1="http://schemas.microsoft.com/office/drawing/2015/9/8/chartex" xmlns:cx2="http://schemas.microsoft.com/office/drawing/2015/10/21/chartex" xmlns:cx3="http://schemas.microsoft.com/office/drawing/2016/5/9/chartex" xmlns:cx4="http://schemas.microsoft.com/office/drawing/2016/5/10/chartex" xmlns:cx5="http://schemas.microsoft.com/office/drawing/2016/5/11/chartex" xmlns:cx6="http://schemas.microsoft.com/office/drawing/2016/5/12/chartex" xmlns:cx7="http://schemas.microsoft.com/office/drawing/2016/5/13/chartex" xmlns:cx8="http://schemas.microsoft.com/office/drawing/2016/5/14/chartex" xmlns:mc="http://schemas.openxmlformats.org/markup-compatibility/2006" xmlns:aink="http://schemas.microsoft.com/office/drawing/2016/ink" xmlns:am3d="http://schemas.microsoft.com/office/drawing/2017/model3d" xmlns:o="urn:schemas-microsoft-com:office:office" xmlns:r="http://schemas.openxmlformats.org/officeDocument/2006/relationships" xmlns:m="http://schemas.openxmlformats.org/officeDocument/2006/math" xmlns:v="urn:schemas-microsoft-com:vml" xmlns:wp14="http://schemas.microsoft.com/office/word/2010/wordprocessingDrawing" xmlns:wp="http://schemas.openxmlformats.org/drawingml/2006/wordprocessingDrawing" xmlns:w10="urn:schemas-microsoft-com:office:word" xmlns:w="http://schemas.openxmlformats.org/wordprocessingml/2006/main" xmlns:w14="http://schemas.microsoft.com/office/word/2010/wordml" xmlns:w15="http://schemas.microsoft.com/office/word/2012/wordml" xmlns:w16cex="http://schemas.microsoft.com/office/word/2018/wordml/cex" xmlns:w16cid="http://schemas.microsoft.com/office/word/2016/wordml/cid" xmlns:w16="http://schemas.microsoft.com/office/word/2018/wordml" xmlns:w16se="http://schemas.microsoft.com/office/word/2015/wordml/symex" xmlns:wpg="http://schemas.microsoft.com/office/word/2010/wordprocessingGroup" xmlns:wpi="http://schemas.microsoft.com/office/word/2010/wordprocessingInk" xmlns:wne="http://schemas.microsoft.com/office/word/2006/wordml" xmlns:wps="http://schemas.microsoft.com/office/word/2010/wordprocessingShape" mc:Ignorable="w14 w15 w16se w16cid w16 w16cex wp14">
+<w:hdr xmlns:wpc="http://schemas.microsoft.com/office/word/2010/wordprocessingCanvas" xmlns:cx="http://schemas.microsoft.com/office/drawing/2014/chartex" xmlns:cx1="http://schemas.microsoft.com/office/drawing/2015/9/8/chartex" xmlns:cx2="http://schemas.microsoft.com/office/drawing/2015/10/21/chartex" xmlns:cx3="http://schemas.microsoft.com/office/drawing/2016/5/9/chartex" xmlns:cx4="http://schemas.microsoft.com/office/drawing/2016/5/10/chartex" xmlns:cx5="http://schemas.microsoft.com/office/drawing/2016/5/11/chartex" xmlns:cx6="http://schemas.microsoft.com/office/drawing/2016/5/12/chartex" xmlns:cx7="http://schemas.microsoft.com/office/drawing/2016/5/13/chartex" xmlns:cx8="http://schemas.microsoft.com/office/drawing/2016/5/14/chartex" xmlns:mc="http://schemas.openxmlformats.org/markup-compatibility/2006" xmlns:aink="http://schemas.microsoft.com/office/drawing/2016/ink" xmlns:am3d="http://schemas.microsoft.com/office/drawing/2017/model3d" xmlns:o="urn:schemas-microsoft-com:office:office" xmlns:r="http://schemas.openxmlformats.org/officeDocument/2006/relationships" xmlns:m="http://schemas.openxmlformats.org/officeDocument/2006/math" xmlns:v="urn:schemas-microsoft-com:vml" xmlns:wp14="http://schemas.microsoft.com/office/word/2010/wordprocessingDrawing" xmlns:wp="http://schemas.openxmlformats.org/drawingml/2006/wordprocessingDrawing" xmlns:w10="urn:schemas-microsoft-com:office:word" xmlns:w="http://schemas.openxmlformats.org/wordprocessingml/2006/main" xmlns:w14="http://schemas.microsoft.com/office/word/2010/wordml" xmlns:w15="http://schemas.microsoft.com/office/word/2012/wordml" xmlns:w16cex="http://schemas.microsoft.com/office/word/2018/wordml/cex" xmlns:w16cid="http://schemas.microsoft.com/office/word/2016/wordml/cid" xmlns:w16="http://schemas.microsoft.com/office/word/2018/wordml" xmlns:w16sdtdh="http://schemas.microsoft.com/office/word/2020/wordml/sdtdatahash" xmlns:w16se="http://schemas.microsoft.com/office/word/2015/wordml/symex" xmlns:wpg="http://schemas.microsoft.com/office/word/2010/wordprocessingGroup" xmlns:wpi="http://schemas.microsoft.com/office/word/2010/wordprocessingInk" xmlns:wne="http://schemas.microsoft.com/office/word/2006/wordml" xmlns:wps="http://schemas.microsoft.com/office/word/2010/wordprocessingShape" mc:Ignorable="w14 w15 w16se w16cid w16 w16cex w16sdtdh wp14">
   <w:p>
     <w:pPr>
       <w:pStyle w:val="Header"/>
@@ -14979,7 +16951,7 @@
 </file>
 
 <file path=word/header2.xml><?xml version="1.0" encoding="utf-8"?>
-<w:hdr xmlns:wpc="http://schemas.microsoft.com/office/word/2010/wordprocessingCanvas" xmlns:cx="http://schemas.microsoft.com/office/drawing/2014/chartex" xmlns:cx1="http://schemas.microsoft.com/office/drawing/2015/9/8/chartex" xmlns:cx2="http://schemas.microsoft.com/office/drawing/2015/10/21/chartex" xmlns:cx3="http://schemas.microsoft.com/office/drawing/2016/5/9/chartex" xmlns:cx4="http://schemas.microsoft.com/office/drawing/2016/5/10/chartex" xmlns:cx5="http://schemas.microsoft.com/office/drawing/2016/5/11/chartex" xmlns:cx6="http://schemas.microsoft.com/office/drawing/2016/5/12/chartex" xmlns:cx7="http://schemas.microsoft.com/office/drawing/2016/5/13/chartex" xmlns:cx8="http://schemas.microsoft.com/office/drawing/2016/5/14/chartex" xmlns:mc="http://schemas.openxmlformats.org/markup-compatibility/2006" xmlns:aink="http://schemas.microsoft.com/office/drawing/2016/ink" xmlns:am3d="http://schemas.microsoft.com/office/drawing/2017/model3d" xmlns:o="urn:schemas-microsoft-com:office:office" xmlns:r="http://schemas.openxmlformats.org/officeDocument/2006/relationships" xmlns:m="http://schemas.openxmlformats.org/officeDocument/2006/math" xmlns:v="urn:schemas-microsoft-com:vml" xmlns:wp14="http://schemas.microsoft.com/office/word/2010/wordprocessingDrawing" xmlns:wp="http://schemas.openxmlformats.org/drawingml/2006/wordprocessingDrawing" xmlns:w10="urn:schemas-microsoft-com:office:word" xmlns:w="http://schemas.openxmlformats.org/wordprocessingml/2006/main" xmlns:w14="http://schemas.microsoft.com/office/word/2010/wordml" xmlns:w15="http://schemas.microsoft.com/office/word/2012/wordml" xmlns:w16cex="http://schemas.microsoft.com/office/word/2018/wordml/cex" xmlns:w16cid="http://schemas.microsoft.com/office/word/2016/wordml/cid" xmlns:w16="http://schemas.microsoft.com/office/word/2018/wordml" xmlns:w16se="http://schemas.microsoft.com/office/word/2015/wordml/symex" xmlns:wpg="http://schemas.microsoft.com/office/word/2010/wordprocessingGroup" xmlns:wpi="http://schemas.microsoft.com/office/word/2010/wordprocessingInk" xmlns:wne="http://schemas.microsoft.com/office/word/2006/wordml" xmlns:wps="http://schemas.microsoft.com/office/word/2010/wordprocessingShape" mc:Ignorable="w14 w15 w16se w16cid w16 w16cex wp14">
+<w:hdr xmlns:wpc="http://schemas.microsoft.com/office/word/2010/wordprocessingCanvas" xmlns:cx="http://schemas.microsoft.com/office/drawing/2014/chartex" xmlns:cx1="http://schemas.microsoft.com/office/drawing/2015/9/8/chartex" xmlns:cx2="http://schemas.microsoft.com/office/drawing/2015/10/21/chartex" xmlns:cx3="http://schemas.microsoft.com/office/drawing/2016/5/9/chartex" xmlns:cx4="http://schemas.microsoft.com/office/drawing/2016/5/10/chartex" xmlns:cx5="http://schemas.microsoft.com/office/drawing/2016/5/11/chartex" xmlns:cx6="http://schemas.microsoft.com/office/drawing/2016/5/12/chartex" xmlns:cx7="http://schemas.microsoft.com/office/drawing/2016/5/13/chartex" xmlns:cx8="http://schemas.microsoft.com/office/drawing/2016/5/14/chartex" xmlns:mc="http://schemas.openxmlformats.org/markup-compatibility/2006" xmlns:aink="http://schemas.microsoft.com/office/drawing/2016/ink" xmlns:am3d="http://schemas.microsoft.com/office/drawing/2017/model3d" xmlns:o="urn:schemas-microsoft-com:office:office" xmlns:r="http://schemas.openxmlformats.org/officeDocument/2006/relationships" xmlns:m="http://schemas.openxmlformats.org/officeDocument/2006/math" xmlns:v="urn:schemas-microsoft-com:vml" xmlns:wp14="http://schemas.microsoft.com/office/word/2010/wordprocessingDrawing" xmlns:wp="http://schemas.openxmlformats.org/drawingml/2006/wordprocessingDrawing" xmlns:w10="urn:schemas-microsoft-com:office:word" xmlns:w="http://schemas.openxmlformats.org/wordprocessingml/2006/main" xmlns:w14="http://schemas.microsoft.com/office/word/2010/wordml" xmlns:w15="http://schemas.microsoft.com/office/word/2012/wordml" xmlns:w16cex="http://schemas.microsoft.com/office/word/2018/wordml/cex" xmlns:w16cid="http://schemas.microsoft.com/office/word/2016/wordml/cid" xmlns:w16="http://schemas.microsoft.com/office/word/2018/wordml" xmlns:w16sdtdh="http://schemas.microsoft.com/office/word/2020/wordml/sdtdatahash" xmlns:w16se="http://schemas.microsoft.com/office/word/2015/wordml/symex" xmlns:wpg="http://schemas.microsoft.com/office/word/2010/wordprocessingGroup" xmlns:wpi="http://schemas.microsoft.com/office/word/2010/wordprocessingInk" xmlns:wne="http://schemas.microsoft.com/office/word/2006/wordml" xmlns:wps="http://schemas.microsoft.com/office/word/2010/wordprocessingShape" mc:Ignorable="w14 w15 w16se w16cid w16 w16cex w16sdtdh wp14">
   <w:p>
     <w:pPr>
       <w:pStyle w:val="Header"/>
@@ -15142,7 +17114,7 @@
 </file>
 
 <file path=word/header3.xml><?xml version="1.0" encoding="utf-8"?>
-<w:hdr xmlns:wpc="http://schemas.microsoft.com/office/word/2010/wordprocessingCanvas" xmlns:cx="http://schemas.microsoft.com/office/drawing/2014/chartex" xmlns:cx1="http://schemas.microsoft.com/office/drawing/2015/9/8/chartex" xmlns:cx2="http://schemas.microsoft.com/office/drawing/2015/10/21/chartex" xmlns:cx3="http://schemas.microsoft.com/office/drawing/2016/5/9/chartex" xmlns:cx4="http://schemas.microsoft.com/office/drawing/2016/5/10/chartex" xmlns:cx5="http://schemas.microsoft.com/office/drawing/2016/5/11/chartex" xmlns:cx6="http://schemas.microsoft.com/office/drawing/2016/5/12/chartex" xmlns:cx7="http://schemas.microsoft.com/office/drawing/2016/5/13/chartex" xmlns:cx8="http://schemas.microsoft.com/office/drawing/2016/5/14/chartex" xmlns:mc="http://schemas.openxmlformats.org/markup-compatibility/2006" xmlns:aink="http://schemas.microsoft.com/office/drawing/2016/ink" xmlns:am3d="http://schemas.microsoft.com/office/drawing/2017/model3d" xmlns:o="urn:schemas-microsoft-com:office:office" xmlns:r="http://schemas.openxmlformats.org/officeDocument/2006/relationships" xmlns:m="http://schemas.openxmlformats.org/officeDocument/2006/math" xmlns:v="urn:schemas-microsoft-com:vml" xmlns:wp14="http://schemas.microsoft.com/office/word/2010/wordprocessingDrawing" xmlns:wp="http://schemas.openxmlformats.org/drawingml/2006/wordprocessingDrawing" xmlns:w10="urn:schemas-microsoft-com:office:word" xmlns:w="http://schemas.openxmlformats.org/wordprocessingml/2006/main" xmlns:w14="http://schemas.microsoft.com/office/word/2010/wordml" xmlns:w15="http://schemas.microsoft.com/office/word/2012/wordml" xmlns:w16cex="http://schemas.microsoft.com/office/word/2018/wordml/cex" xmlns:w16cid="http://schemas.microsoft.com/office/word/2016/wordml/cid" xmlns:w16="http://schemas.microsoft.com/office/word/2018/wordml" xmlns:w16se="http://schemas.microsoft.com/office/word/2015/wordml/symex" xmlns:wpg="http://schemas.microsoft.com/office/word/2010/wordprocessingGroup" xmlns:wpi="http://schemas.microsoft.com/office/word/2010/wordprocessingInk" xmlns:wne="http://schemas.microsoft.com/office/word/2006/wordml" xmlns:wps="http://schemas.microsoft.com/office/word/2010/wordprocessingShape" mc:Ignorable="w14 w15 w16se w16cid w16 w16cex wp14">
+<w:hdr xmlns:wpc="http://schemas.microsoft.com/office/word/2010/wordprocessingCanvas" xmlns:cx="http://schemas.microsoft.com/office/drawing/2014/chartex" xmlns:cx1="http://schemas.microsoft.com/office/drawing/2015/9/8/chartex" xmlns:cx2="http://schemas.microsoft.com/office/drawing/2015/10/21/chartex" xmlns:cx3="http://schemas.microsoft.com/office/drawing/2016/5/9/chartex" xmlns:cx4="http://schemas.microsoft.com/office/drawing/2016/5/10/chartex" xmlns:cx5="http://schemas.microsoft.com/office/drawing/2016/5/11/chartex" xmlns:cx6="http://schemas.microsoft.com/office/drawing/2016/5/12/chartex" xmlns:cx7="http://schemas.microsoft.com/office/drawing/2016/5/13/chartex" xmlns:cx8="http://schemas.microsoft.com/office/drawing/2016/5/14/chartex" xmlns:mc="http://schemas.openxmlformats.org/markup-compatibility/2006" xmlns:aink="http://schemas.microsoft.com/office/drawing/2016/ink" xmlns:am3d="http://schemas.microsoft.com/office/drawing/2017/model3d" xmlns:o="urn:schemas-microsoft-com:office:office" xmlns:r="http://schemas.openxmlformats.org/officeDocument/2006/relationships" xmlns:m="http://schemas.openxmlformats.org/officeDocument/2006/math" xmlns:v="urn:schemas-microsoft-com:vml" xmlns:wp14="http://schemas.microsoft.com/office/word/2010/wordprocessingDrawing" xmlns:wp="http://schemas.openxmlformats.org/drawingml/2006/wordprocessingDrawing" xmlns:w10="urn:schemas-microsoft-com:office:word" xmlns:w="http://schemas.openxmlformats.org/wordprocessingml/2006/main" xmlns:w14="http://schemas.microsoft.com/office/word/2010/wordml" xmlns:w15="http://schemas.microsoft.com/office/word/2012/wordml" xmlns:w16cex="http://schemas.microsoft.com/office/word/2018/wordml/cex" xmlns:w16cid="http://schemas.microsoft.com/office/word/2016/wordml/cid" xmlns:w16="http://schemas.microsoft.com/office/word/2018/wordml" xmlns:w16sdtdh="http://schemas.microsoft.com/office/word/2020/wordml/sdtdatahash" xmlns:w16se="http://schemas.microsoft.com/office/word/2015/wordml/symex" xmlns:wpg="http://schemas.microsoft.com/office/word/2010/wordprocessingGroup" xmlns:wpi="http://schemas.microsoft.com/office/word/2010/wordprocessingInk" xmlns:wne="http://schemas.microsoft.com/office/word/2006/wordml" xmlns:wps="http://schemas.microsoft.com/office/word/2010/wordprocessingShape" mc:Ignorable="w14 w15 w16se w16cid w16 w16cex w16sdtdh wp14">
   <w:p>
     <w:pPr>
       <w:pStyle w:val="Header"/>
@@ -15152,7 +17124,7 @@
 </file>
 
 <file path=word/numbering.xml><?xml version="1.0" encoding="utf-8"?>
-<w:numbering xmlns:wpc="http://schemas.microsoft.com/office/word/2010/wordprocessingCanvas" xmlns:cx="http://schemas.microsoft.com/office/drawing/2014/chartex" xmlns:cx1="http://schemas.microsoft.com/office/drawing/2015/9/8/chartex" xmlns:cx2="http://schemas.microsoft.com/office/drawing/2015/10/21/chartex" xmlns:cx3="http://schemas.microsoft.com/office/drawing/2016/5/9/chartex" xmlns:cx4="http://schemas.microsoft.com/office/drawing/2016/5/10/chartex" xmlns:cx5="http://schemas.microsoft.com/office/drawing/2016/5/11/chartex" xmlns:cx6="http://schemas.microsoft.com/office/drawing/2016/5/12/chartex" xmlns:cx7="http://schemas.microsoft.com/office/drawing/2016/5/13/chartex" xmlns:cx8="http://schemas.microsoft.com/office/drawing/2016/5/14/chartex" xmlns:mc="http://schemas.openxmlformats.org/markup-compatibility/2006" xmlns:aink="http://schemas.microsoft.com/office/drawing/2016/ink" xmlns:am3d="http://schemas.microsoft.com/office/drawing/2017/model3d" xmlns:o="urn:schemas-microsoft-com:office:office" xmlns:r="http://schemas.openxmlformats.org/officeDocument/2006/relationships" xmlns:m="http://schemas.openxmlformats.org/officeDocument/2006/math" xmlns:v="urn:schemas-microsoft-com:vml" xmlns:wp14="http://schemas.microsoft.com/office/word/2010/wordprocessingDrawing" xmlns:wp="http://schemas.openxmlformats.org/drawingml/2006/wordprocessingDrawing" xmlns:w10="urn:schemas-microsoft-com:office:word" xmlns:w="http://schemas.openxmlformats.org/wordprocessingml/2006/main" xmlns:w14="http://schemas.microsoft.com/office/word/2010/wordml" xmlns:w15="http://schemas.microsoft.com/office/word/2012/wordml" xmlns:w16cex="http://schemas.microsoft.com/office/word/2018/wordml/cex" xmlns:w16cid="http://schemas.microsoft.com/office/word/2016/wordml/cid" xmlns:w16="http://schemas.microsoft.com/office/word/2018/wordml" xmlns:w16se="http://schemas.microsoft.com/office/word/2015/wordml/symex" xmlns:wpg="http://schemas.microsoft.com/office/word/2010/wordprocessingGroup" xmlns:wpi="http://schemas.microsoft.com/office/word/2010/wordprocessingInk" xmlns:wne="http://schemas.microsoft.com/office/word/2006/wordml" xmlns:wps="http://schemas.microsoft.com/office/word/2010/wordprocessingShape" mc:Ignorable="w14 w15 w16se w16cid w16 w16cex wp14">
+<w:numbering xmlns:wpc="http://schemas.microsoft.com/office/word/2010/wordprocessingCanvas" xmlns:cx="http://schemas.microsoft.com/office/drawing/2014/chartex" xmlns:cx1="http://schemas.microsoft.com/office/drawing/2015/9/8/chartex" xmlns:cx2="http://schemas.microsoft.com/office/drawing/2015/10/21/chartex" xmlns:cx3="http://schemas.microsoft.com/office/drawing/2016/5/9/chartex" xmlns:cx4="http://schemas.microsoft.com/office/drawing/2016/5/10/chartex" xmlns:cx5="http://schemas.microsoft.com/office/drawing/2016/5/11/chartex" xmlns:cx6="http://schemas.microsoft.com/office/drawing/2016/5/12/chartex" xmlns:cx7="http://schemas.microsoft.com/office/drawing/2016/5/13/chartex" xmlns:cx8="http://schemas.microsoft.com/office/drawing/2016/5/14/chartex" xmlns:mc="http://schemas.openxmlformats.org/markup-compatibility/2006" xmlns:aink="http://schemas.microsoft.com/office/drawing/2016/ink" xmlns:am3d="http://schemas.microsoft.com/office/drawing/2017/model3d" xmlns:o="urn:schemas-microsoft-com:office:office" xmlns:r="http://schemas.openxmlformats.org/officeDocument/2006/relationships" xmlns:m="http://schemas.openxmlformats.org/officeDocument/2006/math" xmlns:v="urn:schemas-microsoft-com:vml" xmlns:wp14="http://schemas.microsoft.com/office/word/2010/wordprocessingDrawing" xmlns:wp="http://schemas.openxmlformats.org/drawingml/2006/wordprocessingDrawing" xmlns:w10="urn:schemas-microsoft-com:office:word" xmlns:w="http://schemas.openxmlformats.org/wordprocessingml/2006/main" xmlns:w14="http://schemas.microsoft.com/office/word/2010/wordml" xmlns:w15="http://schemas.microsoft.com/office/word/2012/wordml" xmlns:w16cex="http://schemas.microsoft.com/office/word/2018/wordml/cex" xmlns:w16cid="http://schemas.microsoft.com/office/word/2016/wordml/cid" xmlns:w16="http://schemas.microsoft.com/office/word/2018/wordml" xmlns:w16sdtdh="http://schemas.microsoft.com/office/word/2020/wordml/sdtdatahash" xmlns:w16se="http://schemas.microsoft.com/office/word/2015/wordml/symex" xmlns:wpg="http://schemas.microsoft.com/office/word/2010/wordprocessingGroup" xmlns:wpi="http://schemas.microsoft.com/office/word/2010/wordprocessingInk" xmlns:wne="http://schemas.microsoft.com/office/word/2006/wordml" xmlns:wps="http://schemas.microsoft.com/office/word/2010/wordprocessingShape" mc:Ignorable="w14 w15 w16se w16cid w16 w16cex w16sdtdh wp14">
   <w:abstractNum w:abstractNumId="0" w15:restartNumberingAfterBreak="0">
     <w:nsid w:val="0A5D306E"/>
     <w:multiLevelType w:val="hybridMultilevel"/>
@@ -18106,7 +20078,7 @@
 </file>
 
 <file path=word/styles.xml><?xml version="1.0" encoding="utf-8"?>
-<w:styles xmlns:mc="http://schemas.openxmlformats.org/markup-compatibility/2006" xmlns:r="http://schemas.openxmlformats.org/officeDocument/2006/relationships" xmlns:w="http://schemas.openxmlformats.org/wordprocessingml/2006/main" xmlns:w14="http://schemas.microsoft.com/office/word/2010/wordml" xmlns:w15="http://schemas.microsoft.com/office/word/2012/wordml" xmlns:w16cex="http://schemas.microsoft.com/office/word/2018/wordml/cex" xmlns:w16cid="http://schemas.microsoft.com/office/word/2016/wordml/cid" xmlns:w16="http://schemas.microsoft.com/office/word/2018/wordml" xmlns:w16se="http://schemas.microsoft.com/office/word/2015/wordml/symex" mc:Ignorable="w14 w15 w16se w16cid w16 w16cex">
+<w:styles xmlns:mc="http://schemas.openxmlformats.org/markup-compatibility/2006" xmlns:r="http://schemas.openxmlformats.org/officeDocument/2006/relationships" xmlns:w="http://schemas.openxmlformats.org/wordprocessingml/2006/main" xmlns:w14="http://schemas.microsoft.com/office/word/2010/wordml" xmlns:w15="http://schemas.microsoft.com/office/word/2012/wordml" xmlns:w16cex="http://schemas.microsoft.com/office/word/2018/wordml/cex" xmlns:w16cid="http://schemas.microsoft.com/office/word/2016/wordml/cid" xmlns:w16="http://schemas.microsoft.com/office/word/2018/wordml" xmlns:w16sdtdh="http://schemas.microsoft.com/office/word/2020/wordml/sdtdatahash" xmlns:w16se="http://schemas.microsoft.com/office/word/2015/wordml/symex" mc:Ignorable="w14 w15 w16se w16cid w16 w16cex w16sdtdh">
   <w:docDefaults>
     <w:rPrDefault>
       <w:rPr>
@@ -19684,6 +21656,12 @@
 </file>
 
 <file path=customXml/item1.xml><?xml version="1.0" encoding="utf-8"?>
+<p:properties xmlns:p="http://schemas.microsoft.com/office/2006/metadata/properties" xmlns:xsi="http://www.w3.org/2001/XMLSchema-instance" xmlns:pc="http://schemas.microsoft.com/office/infopath/2007/PartnerControls">
+  <documentManagement/>
+</p:properties>
+</file>
+
+<file path=customXml/item2.xml><?xml version="1.0" encoding="utf-8"?>
 <ct:contentTypeSchema xmlns:ct="http://schemas.microsoft.com/office/2006/metadata/contentType" xmlns:ma="http://schemas.microsoft.com/office/2006/metadata/properties/metaAttributes" ct:_="" ma:_="" ma:contentTypeName="Document" ma:contentTypeID="0x010100F91ECB88629073438AD96C836CB544E4" ma:contentTypeVersion="13" ma:contentTypeDescription="Create a new document." ma:contentTypeScope="" ma:versionID="21a6458b03c9b7acbb00a4aad7d4d56b">
   <xsd:schema xmlns:xsd="http://www.w3.org/2001/XMLSchema" xmlns:xs="http://www.w3.org/2001/XMLSchema" xmlns:p="http://schemas.microsoft.com/office/2006/metadata/properties" xmlns:ns3="b9ad3269-abe2-46cf-83e6-1a6661923e28" xmlns:ns4="6c0fa19f-6fd3-4823-8630-f4be704a8609" targetNamespace="http://schemas.microsoft.com/office/2006/metadata/properties" ma:root="true" ma:fieldsID="ed314764348b55472cacab11bf5247d1" ns3:_="" ns4:_="">
     <xsd:import namespace="b9ad3269-abe2-46cf-83e6-1a6661923e28"/>
@@ -19906,14 +21884,8 @@
 </ct:contentTypeSchema>
 </file>
 
-<file path=customXml/item2.xml><?xml version="1.0" encoding="utf-8"?>
+<file path=customXml/item3.xml><?xml version="1.0" encoding="utf-8"?>
 <b:Sources xmlns:b="http://schemas.openxmlformats.org/officeDocument/2006/bibliography" xmlns="http://schemas.openxmlformats.org/officeDocument/2006/bibliography" SelectedStyle="\APASixthEditionOfficeOnline.xsl" StyleName="APA" Version="6"/>
-</file>
-
-<file path=customXml/item3.xml><?xml version="1.0" encoding="utf-8"?>
-<p:properties xmlns:p="http://schemas.microsoft.com/office/2006/metadata/properties" xmlns:xsi="http://www.w3.org/2001/XMLSchema-instance" xmlns:pc="http://schemas.microsoft.com/office/infopath/2007/PartnerControls">
-  <documentManagement/>
-</p:properties>
 </file>
 
 <file path=customXml/item4.xml><?xml version="1.0" encoding="utf-8"?>
@@ -19926,6 +21898,15 @@
 </file>
 
 <file path=customXml/itemProps1.xml><?xml version="1.0" encoding="utf-8"?>
+<ds:datastoreItem xmlns:ds="http://schemas.openxmlformats.org/officeDocument/2006/customXml" ds:itemID="{6A1839CF-87A3-48D1-BC11-ED6F85A439BE}">
+  <ds:schemaRefs>
+    <ds:schemaRef ds:uri="http://schemas.microsoft.com/office/2006/metadata/properties"/>
+    <ds:schemaRef ds:uri="http://schemas.microsoft.com/office/infopath/2007/PartnerControls"/>
+  </ds:schemaRefs>
+</ds:datastoreItem>
+</file>
+
+<file path=customXml/itemProps2.xml><?xml version="1.0" encoding="utf-8"?>
 <ds:datastoreItem xmlns:ds="http://schemas.openxmlformats.org/officeDocument/2006/customXml" ds:itemID="{7004F849-DB08-4BC7-BECB-8CB8F2D3F185}">
   <ds:schemaRefs>
     <ds:schemaRef ds:uri="http://schemas.microsoft.com/office/2006/metadata/contentType"/>
@@ -19944,19 +21925,10 @@
 </ds:datastoreItem>
 </file>
 
-<file path=customXml/itemProps2.xml><?xml version="1.0" encoding="utf-8"?>
+<file path=customXml/itemProps3.xml><?xml version="1.0" encoding="utf-8"?>
 <ds:datastoreItem xmlns:ds="http://schemas.openxmlformats.org/officeDocument/2006/customXml" ds:itemID="{8F0FF454-5B59-4BCC-95BF-4BDDD3AAF081}">
   <ds:schemaRefs>
     <ds:schemaRef ds:uri="http://schemas.openxmlformats.org/officeDocument/2006/bibliography"/>
-  </ds:schemaRefs>
-</ds:datastoreItem>
-</file>
-
-<file path=customXml/itemProps3.xml><?xml version="1.0" encoding="utf-8"?>
-<ds:datastoreItem xmlns:ds="http://schemas.openxmlformats.org/officeDocument/2006/customXml" ds:itemID="{6A1839CF-87A3-48D1-BC11-ED6F85A439BE}">
-  <ds:schemaRefs>
-    <ds:schemaRef ds:uri="http://schemas.microsoft.com/office/2006/metadata/properties"/>
-    <ds:schemaRef ds:uri="http://schemas.microsoft.com/office/infopath/2007/PartnerControls"/>
   </ds:schemaRefs>
 </ds:datastoreItem>
 </file>

</xml_diff>